<commit_message>
Small changes and updates. Layout/readibility etc.
</commit_message>
<xml_diff>
--- a/Files/CSIgui - Help.docx
+++ b/Files/CSIgui - Help.docx
@@ -9,119 +9,109 @@
           <w:b/>
         </w:rPr>
       </w:pPr>
-      <w:proofErr w:type="spellStart"/>
       <w:r>
         <w:rPr>
           <w:b/>
         </w:rPr>
+        <w:t>CSIgui v</w:t>
+      </w:r>
+      <w:r>
+        <w:rPr>
+          <w:b/>
+        </w:rPr>
+        <w:t>2</w:t>
+      </w:r>
+      <w:r>
+        <w:rPr>
+          <w:b/>
+        </w:rPr>
+        <w:t>.</w:t>
+      </w:r>
+      <w:r>
+        <w:rPr>
+          <w:b/>
+        </w:rPr>
+        <w:t>0</w:t>
+      </w:r>
+      <w:r>
+        <w:rPr>
+          <w:b/>
+        </w:rPr>
+        <w:t xml:space="preserve"> </w:t>
+      </w:r>
+      <w:r>
+        <w:rPr>
+          <w:b/>
+        </w:rPr>
+        <w:t>–</w:t>
+      </w:r>
+      <w:r>
+        <w:rPr>
+          <w:b/>
+        </w:rPr>
+        <w:t xml:space="preserve"> Help</w:t>
+      </w:r>
+    </w:p>
+    <w:p>
+      <w:pPr>
+        <w:jc w:val="center"/>
+        <w:rPr>
+          <w:i/>
+        </w:rPr>
+      </w:pPr>
+      <w:r>
+        <w:rPr>
+          <w:i/>
+        </w:rPr>
+        <w:t>This document</w:t>
+      </w:r>
+      <w:r>
+        <w:rPr>
+          <w:i/>
+        </w:rPr>
+        <w:t xml:space="preserve"> </w:t>
+      </w:r>
+      <w:r>
+        <w:rPr>
+          <w:i/>
+        </w:rPr>
+        <w:t>includes title</w:t>
+      </w:r>
+      <w:r>
+        <w:rPr>
+          <w:i/>
+        </w:rPr>
+        <w:t xml:space="preserve"> headers</w:t>
+      </w:r>
+      <w:r>
+        <w:rPr>
+          <w:i/>
+        </w:rPr>
+        <w:t xml:space="preserve"> for navigation</w:t>
+      </w:r>
+    </w:p>
+    <w:p>
+      <w:pPr>
+        <w:pStyle w:val="Heading1"/>
+      </w:pPr>
+      <w:r>
+        <w:t>Introduction</w:t>
+      </w:r>
+    </w:p>
+    <w:p>
+      <w:pPr>
+        <w:jc w:val="both"/>
+      </w:pPr>
+      <w:r>
+        <w:rPr>
+          <w:b/>
+        </w:rPr>
         <w:t>CSIgui</w:t>
       </w:r>
-      <w:proofErr w:type="spellEnd"/>
-      <w:r>
-        <w:rPr>
-          <w:b/>
-        </w:rPr>
-        <w:t xml:space="preserve"> v</w:t>
-      </w:r>
-      <w:r>
-        <w:rPr>
-          <w:b/>
-        </w:rPr>
-        <w:t>2</w:t>
-      </w:r>
-      <w:r>
-        <w:rPr>
-          <w:b/>
-        </w:rPr>
-        <w:t>.</w:t>
-      </w:r>
-      <w:r>
-        <w:rPr>
-          <w:b/>
-        </w:rPr>
-        <w:t>0</w:t>
-      </w:r>
-      <w:r>
-        <w:rPr>
-          <w:b/>
-        </w:rPr>
+      <w:r>
         <w:t xml:space="preserve"> </w:t>
       </w:r>
       <w:r>
-        <w:rPr>
-          <w:b/>
-        </w:rPr>
-        <w:t>–</w:t>
-      </w:r>
-      <w:r>
-        <w:rPr>
-          <w:b/>
-        </w:rPr>
-        <w:t xml:space="preserve"> Help</w:t>
-      </w:r>
-    </w:p>
-    <w:p>
-      <w:pPr>
-        <w:jc w:val="center"/>
-        <w:rPr>
-          <w:i/>
-        </w:rPr>
-      </w:pPr>
-      <w:r>
-        <w:rPr>
-          <w:i/>
-        </w:rPr>
-        <w:t>This document</w:t>
-      </w:r>
-      <w:r>
-        <w:rPr>
-          <w:i/>
-        </w:rPr>
-        <w:t xml:space="preserve"> </w:t>
-      </w:r>
-      <w:r>
-        <w:rPr>
-          <w:i/>
-        </w:rPr>
-        <w:t>includes title</w:t>
-      </w:r>
-      <w:r>
-        <w:rPr>
-          <w:i/>
-        </w:rPr>
-        <w:t xml:space="preserve"> headers</w:t>
-      </w:r>
-      <w:r>
-        <w:rPr>
-          <w:i/>
-        </w:rPr>
-        <w:t xml:space="preserve"> for navigation</w:t>
-      </w:r>
-    </w:p>
-    <w:p>
-      <w:pPr>
-        <w:pStyle w:val="Heading1"/>
-      </w:pPr>
-      <w:r>
-        <w:t>Introduction</w:t>
-      </w:r>
-    </w:p>
-    <w:p>
-      <w:pPr>
-        <w:jc w:val="both"/>
-      </w:pPr>
-      <w:proofErr w:type="spellStart"/>
-      <w:r>
-        <w:rPr>
-          <w:b/>
-        </w:rPr>
-        <w:t>CSIgui</w:t>
-      </w:r>
-      <w:proofErr w:type="spellEnd"/>
-      <w:r>
-        <w:t xml:space="preserve"> </w:t>
-      </w:r>
-      <w:r>
         <w:t>development started</w:t>
       </w:r>
       <w:r>
@@ -131,15 +121,7 @@
         <w:t xml:space="preserve"> quickly</w:t>
       </w:r>
       <w:r>
-        <w:t xml:space="preserve"> visualize MRI and MRSI data in </w:t>
-      </w:r>
-      <w:proofErr w:type="spellStart"/>
-      <w:r>
-        <w:t>Matlab</w:t>
-      </w:r>
-      <w:proofErr w:type="spellEnd"/>
-      <w:r>
-        <w:t>. The original intent was to merge the MRI data into MRSI space to localize the spectral data. During development</w:t>
+        <w:t xml:space="preserve"> visualize MRI and MRSI data in Matlab. The original intent was to merge the MRI data into MRSI space to localize the spectral data. During development</w:t>
       </w:r>
       <w:r>
         <w:t xml:space="preserve"> however</w:t>
@@ -300,24 +282,11 @@
     </w:p>
     <w:p>
       <w:r>
-        <w:t xml:space="preserve">Navigate to the </w:t>
-      </w:r>
-      <w:proofErr w:type="spellStart"/>
-      <w:r>
-        <w:t>CSIgui</w:t>
-      </w:r>
-      <w:proofErr w:type="spellEnd"/>
-      <w:r>
-        <w:t xml:space="preserve"> root directory</w:t>
-      </w:r>
-      <w:r>
-        <w:t xml:space="preserve"> in </w:t>
-      </w:r>
-      <w:proofErr w:type="spellStart"/>
-      <w:r>
-        <w:t>Matlab</w:t>
-      </w:r>
-      <w:proofErr w:type="spellEnd"/>
+        <w:t>Navigate to the CSIgui root directory</w:t>
+      </w:r>
+      <w:r>
+        <w:t xml:space="preserve"> in Matlab</w:t>
+      </w:r>
       <w:r>
         <w:t xml:space="preserve"> and run </w:t>
       </w:r>
@@ -325,21 +294,7 @@
         <w:rPr>
           <w:i/>
         </w:rPr>
-        <w:t>“</w:t>
-      </w:r>
-      <w:proofErr w:type="spellStart"/>
-      <w:r>
-        <w:rPr>
-          <w:i/>
-        </w:rPr>
-        <w:t>CSIgui.m</w:t>
-      </w:r>
-      <w:proofErr w:type="spellEnd"/>
-      <w:r>
-        <w:rPr>
-          <w:i/>
-        </w:rPr>
-        <w:t>”</w:t>
+        <w:t>“CSIgui.m”</w:t>
       </w:r>
       <w:r>
         <w:t>, either via the command or current folder window.</w:t>
@@ -353,13 +308,8 @@
         <w:t>The application will automatically add itself to your search path, enabling global use</w:t>
       </w:r>
       <w:r>
-        <w:t xml:space="preserve"> in </w:t>
-      </w:r>
-      <w:proofErr w:type="spellStart"/>
-      <w:r>
-        <w:t>Matlab</w:t>
-      </w:r>
-      <w:proofErr w:type="spellEnd"/>
+        <w:t xml:space="preserve"> in Matlab</w:t>
+      </w:r>
       <w:r>
         <w:t xml:space="preserve"> by </w:t>
       </w:r>
@@ -370,13 +320,8 @@
         <w:t>calling</w:t>
       </w:r>
       <w:r>
-        <w:t xml:space="preserve"> </w:t>
-      </w:r>
-      <w:proofErr w:type="spellStart"/>
-      <w:r>
-        <w:t>CSIgui</w:t>
-      </w:r>
-      <w:proofErr w:type="spellEnd"/>
+        <w:t xml:space="preserve"> CSIgui</w:t>
+      </w:r>
       <w:r>
         <w:t>.</w:t>
       </w:r>
@@ -391,23 +336,7 @@
     </w:p>
     <w:p>
       <w:r>
-        <w:t>In the root directory the following is expected: “</w:t>
-      </w:r>
-      <w:proofErr w:type="spellStart"/>
-      <w:r>
-        <w:t>CSIgui.m</w:t>
-      </w:r>
-      <w:proofErr w:type="spellEnd"/>
-      <w:r>
-        <w:t>”, “</w:t>
-      </w:r>
-      <w:proofErr w:type="spellStart"/>
-      <w:r>
-        <w:t>CSIgui.fig</w:t>
-      </w:r>
-      <w:proofErr w:type="spellEnd"/>
-      <w:r>
-        <w:t>”</w:t>
+        <w:t>In the root directory the following is expected: “CSIgui.m”, “CSIgui.fig”</w:t>
       </w:r>
       <w:r>
         <w:t>, License, README.md</w:t>
@@ -463,11 +392,9 @@
       <w:r>
         <w:t xml:space="preserve"> </w:t>
       </w:r>
-      <w:proofErr w:type="spellStart"/>
       <w:r>
         <w:t>CSIgui</w:t>
       </w:r>
-      <w:proofErr w:type="spellEnd"/>
       <w:r>
         <w:t xml:space="preserve"> </w:t>
       </w:r>
@@ -493,15 +420,7 @@
         <w:t xml:space="preserve"> in the top menu or by using specific input ar</w:t>
       </w:r>
       <w:r>
-        <w:t xml:space="preserve">guments in </w:t>
-      </w:r>
-      <w:proofErr w:type="spellStart"/>
-      <w:r>
-        <w:t>Matlab</w:t>
-      </w:r>
-      <w:proofErr w:type="spellEnd"/>
-      <w:r>
-        <w:t xml:space="preserve"> scripts or </w:t>
+        <w:t xml:space="preserve">guments in Matlab scripts or </w:t>
       </w:r>
       <w:r>
         <w:t xml:space="preserve">the Command window. </w:t>
@@ -554,15 +473,7 @@
         <w:ind w:left="2880" w:hanging="2160"/>
       </w:pPr>
       <w:r>
-        <w:t>*.spar/*.</w:t>
-      </w:r>
-      <w:proofErr w:type="spellStart"/>
-      <w:r>
-        <w:t>sdat</w:t>
-      </w:r>
-      <w:proofErr w:type="spellEnd"/>
-      <w:r>
-        <w:t>:</w:t>
+        <w:t>*.spar/*.sdat:</w:t>
       </w:r>
       <w:r>
         <w:tab/>
@@ -591,7 +502,6 @@
       <w:r>
         <w:t xml:space="preserve">the </w:t>
       </w:r>
-      <w:proofErr w:type="spellStart"/>
       <w:r>
         <w:t>G</w:t>
       </w:r>
@@ -601,7 +511,6 @@
       <w:r>
         <w:t>roscan</w:t>
       </w:r>
-      <w:proofErr w:type="spellEnd"/>
       <w:r>
         <w:t xml:space="preserve"> </w:t>
       </w:r>
@@ -618,15 +527,7 @@
         <w:ind w:firstLine="720"/>
       </w:pPr>
       <w:r>
-        <w:t>*.</w:t>
-      </w:r>
-      <w:proofErr w:type="spellStart"/>
-      <w:r>
-        <w:t>dcm</w:t>
-      </w:r>
-      <w:proofErr w:type="spellEnd"/>
-      <w:r>
-        <w:t>:</w:t>
+        <w:t>*.dcm:</w:t>
       </w:r>
       <w:r>
         <w:tab/>
@@ -725,13 +626,8 @@
         <w:spacing w:after="0"/>
         <w:jc w:val="both"/>
       </w:pPr>
-      <w:proofErr w:type="spellStart"/>
-      <w:r>
-        <w:t>CSIgui</w:t>
-      </w:r>
-      <w:proofErr w:type="spellEnd"/>
-      <w:r>
-        <w:t xml:space="preserve"> can be called </w:t>
+      <w:r>
+        <w:t xml:space="preserve">CSIgui can be called </w:t>
       </w:r>
       <w:r>
         <w:t>as</w:t>
@@ -739,24 +635,17 @@
       <w:r>
         <w:t xml:space="preserve"> a regular function in </w:t>
       </w:r>
-      <w:proofErr w:type="spellStart"/>
       <w:r>
         <w:t>M</w:t>
       </w:r>
       <w:r>
         <w:t>atlab</w:t>
       </w:r>
-      <w:proofErr w:type="spellEnd"/>
       <w:r>
         <w:t xml:space="preserve">. You can use </w:t>
       </w:r>
-      <w:proofErr w:type="spellStart"/>
-      <w:r>
-        <w:t>CSIgui</w:t>
-      </w:r>
-      <w:proofErr w:type="spellEnd"/>
-      <w:r>
-        <w:t xml:space="preserve"> </w:t>
+      <w:r>
+        <w:t xml:space="preserve">CSIgui </w:t>
       </w:r>
       <w:r>
         <w:t xml:space="preserve">in combination with </w:t>
@@ -793,39 +682,23 @@
         </w:rPr>
         <w:t xml:space="preserve">&gt;&gt;&gt; </w:t>
       </w:r>
-      <w:proofErr w:type="spellStart"/>
-      <w:proofErr w:type="gramStart"/>
       <w:r>
         <w:rPr>
           <w:i/>
         </w:rPr>
-        <w:t>CSIgui</w:t>
-      </w:r>
-      <w:proofErr w:type="spellEnd"/>
+        <w:t>CSIgui(</w:t>
+      </w:r>
       <w:r>
         <w:rPr>
           <w:i/>
         </w:rPr>
-        <w:t>(</w:t>
+        <w:t xml:space="preserve"> </w:t>
       </w:r>
       <w:r>
         <w:rPr>
           <w:i/>
         </w:rPr>
-        <w:t xml:space="preserve"> </w:t>
-      </w:r>
-      <w:r>
-        <w:rPr>
-          <w:i/>
-        </w:rPr>
-        <w:t>‘</w:t>
-      </w:r>
-      <w:proofErr w:type="gramEnd"/>
-      <w:r>
-        <w:rPr>
-          <w:i/>
-        </w:rPr>
-        <w:t>label’</w:t>
+        <w:t>‘label’</w:t>
       </w:r>
       <w:r>
         <w:rPr>
@@ -905,12 +778,16 @@
               <w:rPr>
                 <w:rFonts w:ascii="Courier New" w:hAnsi="Courier New" w:cs="Courier New"/>
                 <w:b/>
+                <w:i/>
+                <w:iCs/>
               </w:rPr>
             </w:pPr>
             <w:r>
               <w:rPr>
                 <w:rFonts w:ascii="Courier New" w:hAnsi="Courier New" w:cs="Courier New"/>
                 <w:b/>
+                <w:i/>
+                <w:iCs/>
               </w:rPr>
               <w:t>Label</w:t>
             </w:r>
@@ -930,12 +807,16 @@
               <w:rPr>
                 <w:rFonts w:ascii="Courier New" w:hAnsi="Courier New" w:cs="Courier New"/>
                 <w:b/>
+                <w:i/>
+                <w:iCs/>
               </w:rPr>
             </w:pPr>
             <w:r>
               <w:rPr>
                 <w:rFonts w:ascii="Courier New" w:hAnsi="Courier New" w:cs="Courier New"/>
                 <w:b/>
+                <w:i/>
+                <w:iCs/>
               </w:rPr>
               <w:t>Synonym</w:t>
             </w:r>
@@ -983,11 +864,15 @@
               <w:ind w:left="105"/>
               <w:rPr>
                 <w:rFonts w:ascii="Courier New" w:hAnsi="Courier New" w:cs="Courier New"/>
+                <w:i/>
+                <w:iCs/>
               </w:rPr>
             </w:pPr>
             <w:r>
               <w:rPr>
                 <w:rFonts w:ascii="Courier New" w:hAnsi="Courier New" w:cs="Courier New"/>
+                <w:i/>
+                <w:iCs/>
               </w:rPr>
               <w:t>data</w:t>
             </w:r>
@@ -1007,6 +892,8 @@
               <w:jc w:val="center"/>
               <w:rPr>
                 <w:rFonts w:ascii="Courier New" w:hAnsi="Courier New" w:cs="Courier New"/>
+                <w:i/>
+                <w:iCs/>
               </w:rPr>
             </w:pPr>
           </w:p>
@@ -1044,39 +931,14 @@
                 <w:rFonts w:cstheme="minorHAnsi"/>
                 <w:color w:val="228B22"/>
               </w:rPr>
-              <w:t xml:space="preserve"> from </w:t>
+              <w:t xml:space="preserve"> from csi_loadData</w:t>
             </w:r>
-            <w:proofErr w:type="spellStart"/>
             <w:r>
               <w:rPr>
                 <w:rFonts w:cstheme="minorHAnsi"/>
                 <w:color w:val="228B22"/>
               </w:rPr>
-              <w:t>csi_</w:t>
-            </w:r>
-            <w:proofErr w:type="gramStart"/>
-            <w:r>
-              <w:rPr>
-                <w:rFonts w:cstheme="minorHAnsi"/>
-                <w:color w:val="228B22"/>
-              </w:rPr>
-              <w:t>loadData</w:t>
-            </w:r>
-            <w:proofErr w:type="spellEnd"/>
-            <w:r>
-              <w:rPr>
-                <w:rFonts w:cstheme="minorHAnsi"/>
-                <w:color w:val="228B22"/>
-              </w:rPr>
-              <w:t>(</w:t>
-            </w:r>
-            <w:proofErr w:type="gramEnd"/>
-            <w:r>
-              <w:rPr>
-                <w:rFonts w:cstheme="minorHAnsi"/>
-                <w:color w:val="228B22"/>
-              </w:rPr>
-              <w:t>)</w:t>
+              <w:t>()</w:t>
             </w:r>
             <w:r>
               <w:rPr>
@@ -1105,11 +967,15 @@
               <w:ind w:left="105"/>
               <w:rPr>
                 <w:rFonts w:ascii="Courier New" w:hAnsi="Courier New" w:cs="Courier New"/>
+                <w:i/>
+                <w:iCs/>
               </w:rPr>
             </w:pPr>
             <w:r>
               <w:rPr>
                 <w:rFonts w:ascii="Courier New" w:hAnsi="Courier New" w:cs="Courier New"/>
+                <w:i/>
+                <w:iCs/>
               </w:rPr>
               <w:t>list</w:t>
             </w:r>
@@ -1129,6 +995,8 @@
               <w:jc w:val="center"/>
               <w:rPr>
                 <w:rFonts w:ascii="Courier New" w:hAnsi="Courier New" w:cs="Courier New"/>
+                <w:i/>
+                <w:iCs/>
               </w:rPr>
             </w:pPr>
           </w:p>
@@ -1166,41 +1034,15 @@
                 <w:rFonts w:cstheme="minorHAnsi"/>
                 <w:color w:val="228B22"/>
               </w:rPr>
-              <w:t xml:space="preserve">from </w:t>
+              <w:t>from csi_loadList</w:t>
             </w:r>
-            <w:proofErr w:type="spellStart"/>
             <w:r>
               <w:rPr>
                 <w:rFonts w:cstheme="minorHAnsi"/>
                 <w:color w:val="228B22"/>
               </w:rPr>
-              <w:t>csi_</w:t>
+              <w:t xml:space="preserve">() or </w:t>
             </w:r>
-            <w:proofErr w:type="gramStart"/>
-            <w:r>
-              <w:rPr>
-                <w:rFonts w:cstheme="minorHAnsi"/>
-                <w:color w:val="228B22"/>
-              </w:rPr>
-              <w:t>loadList</w:t>
-            </w:r>
-            <w:proofErr w:type="spellEnd"/>
-            <w:r>
-              <w:rPr>
-                <w:rFonts w:cstheme="minorHAnsi"/>
-                <w:color w:val="228B22"/>
-              </w:rPr>
-              <w:t>(</w:t>
-            </w:r>
-            <w:proofErr w:type="gramEnd"/>
-            <w:r>
-              <w:rPr>
-                <w:rFonts w:cstheme="minorHAnsi"/>
-                <w:color w:val="228B22"/>
-              </w:rPr>
-              <w:t xml:space="preserve">) or </w:t>
-            </w:r>
-            <w:proofErr w:type="spellStart"/>
             <w:r>
               <w:rPr>
                 <w:rFonts w:cstheme="minorHAnsi"/>
@@ -1208,7 +1050,6 @@
               </w:rPr>
               <w:t>csi_loadData</w:t>
             </w:r>
-            <w:proofErr w:type="spellEnd"/>
             <w:r>
               <w:rPr>
                 <w:rFonts w:cstheme="minorHAnsi"/>
@@ -1236,16 +1077,18 @@
               <w:ind w:left="105"/>
               <w:rPr>
                 <w:rFonts w:ascii="Courier New" w:hAnsi="Courier New" w:cs="Courier New"/>
+                <w:i/>
+                <w:iCs/>
               </w:rPr>
             </w:pPr>
-            <w:proofErr w:type="spellStart"/>
             <w:r>
               <w:rPr>
                 <w:rFonts w:ascii="Courier New" w:hAnsi="Courier New" w:cs="Courier New"/>
+                <w:i/>
+                <w:iCs/>
               </w:rPr>
               <w:t>csi</w:t>
             </w:r>
-            <w:proofErr w:type="spellEnd"/>
           </w:p>
         </w:tc>
         <w:tc>
@@ -1262,22 +1105,18 @@
               <w:jc w:val="center"/>
               <w:rPr>
                 <w:rFonts w:ascii="Courier New" w:hAnsi="Courier New" w:cs="Courier New"/>
+                <w:i/>
+                <w:iCs/>
               </w:rPr>
             </w:pPr>
             <w:r>
               <w:rPr>
                 <w:rFonts w:ascii="Courier New" w:hAnsi="Courier New" w:cs="Courier New"/>
+                <w:i/>
+                <w:iCs/>
               </w:rPr>
-              <w:t xml:space="preserve">spec | </w:t>
+              <w:t>spec | mrs</w:t>
             </w:r>
-            <w:proofErr w:type="spellStart"/>
-            <w:r>
-              <w:rPr>
-                <w:rFonts w:ascii="Courier New" w:hAnsi="Courier New" w:cs="Courier New"/>
-              </w:rPr>
-              <w:t>mrs</w:t>
-            </w:r>
-            <w:proofErr w:type="spellEnd"/>
           </w:p>
         </w:tc>
         <w:tc>
@@ -1321,11 +1160,15 @@
               <w:ind w:left="105"/>
               <w:rPr>
                 <w:rFonts w:ascii="Courier New" w:hAnsi="Courier New" w:cs="Courier New"/>
+                <w:i/>
+                <w:iCs/>
               </w:rPr>
             </w:pPr>
             <w:r>
               <w:rPr>
                 <w:rFonts w:ascii="Courier New" w:hAnsi="Courier New" w:cs="Courier New"/>
+                <w:i/>
+                <w:iCs/>
               </w:rPr>
               <w:t>labels</w:t>
             </w:r>
@@ -1345,6 +1188,8 @@
               <w:jc w:val="center"/>
               <w:rPr>
                 <w:rFonts w:ascii="Courier New" w:hAnsi="Courier New" w:cs="Courier New"/>
+                <w:i/>
+                <w:iCs/>
               </w:rPr>
             </w:pPr>
           </w:p>
@@ -1397,18 +1242,18 @@
               <w:ind w:left="105"/>
               <w:rPr>
                 <w:rFonts w:ascii="Courier New" w:hAnsi="Courier New" w:cs="Courier New"/>
+                <w:i/>
+                <w:iCs/>
               </w:rPr>
             </w:pPr>
-            <w:bookmarkStart w:id="0" w:name="_GoBack"/>
-            <w:bookmarkEnd w:id="0"/>
-            <w:proofErr w:type="spellStart"/>
             <w:r>
               <w:rPr>
                 <w:rFonts w:ascii="Courier New" w:hAnsi="Courier New" w:cs="Courier New"/>
+                <w:i/>
+                <w:iCs/>
               </w:rPr>
               <w:t>filepath</w:t>
             </w:r>
-            <w:proofErr w:type="spellEnd"/>
           </w:p>
         </w:tc>
         <w:tc>
@@ -1425,16 +1270,18 @@
               <w:jc w:val="center"/>
               <w:rPr>
                 <w:rFonts w:ascii="Courier New" w:hAnsi="Courier New" w:cs="Courier New"/>
+                <w:i/>
+                <w:iCs/>
               </w:rPr>
             </w:pPr>
-            <w:proofErr w:type="spellStart"/>
             <w:r>
               <w:rPr>
                 <w:rFonts w:ascii="Courier New" w:hAnsi="Courier New" w:cs="Courier New"/>
+                <w:i/>
+                <w:iCs/>
               </w:rPr>
               <w:t>fp</w:t>
             </w:r>
-            <w:proofErr w:type="spellEnd"/>
           </w:p>
         </w:tc>
         <w:tc>
@@ -1482,46 +1329,14 @@
                 <w:rFonts w:cstheme="minorHAnsi"/>
                 <w:color w:val="228B22"/>
               </w:rPr>
-              <w:t xml:space="preserve">– </w:t>
-            </w:r>
-            <w:proofErr w:type="gramStart"/>
-            <w:r>
-              <w:rPr>
-                <w:rFonts w:cstheme="minorHAnsi"/>
-                <w:color w:val="228B22"/>
-              </w:rPr>
-              <w:t>*.</w:t>
+              <w:t>– *.</w:t>
             </w:r>
             <w:r>
               <w:rPr>
                 <w:rFonts w:cstheme="minorHAnsi"/>
                 <w:color w:val="228B22"/>
               </w:rPr>
-              <w:t>spar</w:t>
-            </w:r>
-            <w:proofErr w:type="gramEnd"/>
-            <w:r>
-              <w:rPr>
-                <w:rFonts w:cstheme="minorHAnsi"/>
-                <w:color w:val="228B22"/>
-              </w:rPr>
-              <w:t>/</w:t>
-            </w:r>
-            <w:proofErr w:type="spellStart"/>
-            <w:r>
-              <w:rPr>
-                <w:rFonts w:cstheme="minorHAnsi"/>
-                <w:color w:val="228B22"/>
-              </w:rPr>
-              <w:t>sdat</w:t>
-            </w:r>
-            <w:proofErr w:type="spellEnd"/>
-            <w:r>
-              <w:rPr>
-                <w:rFonts w:cstheme="minorHAnsi"/>
-                <w:color w:val="228B22"/>
-              </w:rPr>
-              <w:t xml:space="preserve"> |</w:t>
+              <w:t>spar/sdat |</w:t>
             </w:r>
             <w:r>
               <w:rPr>
@@ -1557,16 +1372,18 @@
               <w:ind w:left="105"/>
               <w:rPr>
                 <w:rFonts w:ascii="Courier New" w:hAnsi="Courier New" w:cs="Courier New"/>
+                <w:i/>
+                <w:iCs/>
               </w:rPr>
             </w:pPr>
-            <w:proofErr w:type="spellStart"/>
             <w:r>
               <w:rPr>
                 <w:rFonts w:ascii="Courier New" w:hAnsi="Courier New" w:cs="Courier New"/>
+                <w:i/>
+                <w:iCs/>
               </w:rPr>
               <w:t>filepathi</w:t>
             </w:r>
-            <w:proofErr w:type="spellEnd"/>
           </w:p>
         </w:tc>
         <w:tc>
@@ -1583,16 +1400,18 @@
               <w:jc w:val="center"/>
               <w:rPr>
                 <w:rFonts w:ascii="Courier New" w:hAnsi="Courier New" w:cs="Courier New"/>
+                <w:i/>
+                <w:iCs/>
               </w:rPr>
             </w:pPr>
-            <w:proofErr w:type="spellStart"/>
             <w:r>
               <w:rPr>
                 <w:rFonts w:ascii="Courier New" w:hAnsi="Courier New" w:cs="Courier New"/>
+                <w:i/>
+                <w:iCs/>
               </w:rPr>
               <w:t>fpi</w:t>
             </w:r>
-            <w:proofErr w:type="spellEnd"/>
           </w:p>
         </w:tc>
         <w:tc>
@@ -1640,23 +1459,7 @@
                 <w:rFonts w:cstheme="minorHAnsi"/>
                 <w:color w:val="228B22"/>
               </w:rPr>
-              <w:t>– *.</w:t>
-            </w:r>
-            <w:proofErr w:type="spellStart"/>
-            <w:r>
-              <w:rPr>
-                <w:rFonts w:cstheme="minorHAnsi"/>
-                <w:color w:val="228B22"/>
-              </w:rPr>
-              <w:t>dcm</w:t>
-            </w:r>
-            <w:proofErr w:type="spellEnd"/>
-            <w:r>
-              <w:rPr>
-                <w:rFonts w:cstheme="minorHAnsi"/>
-                <w:color w:val="228B22"/>
-              </w:rPr>
-              <w:t xml:space="preserve"> </w:t>
+              <w:t xml:space="preserve">– *.dcm </w:t>
             </w:r>
             <w:r>
               <w:rPr>
@@ -1798,33 +1601,18 @@
       <w:r>
         <w:tab/>
       </w:r>
-      <w:proofErr w:type="spellStart"/>
-      <w:r>
-        <w:t>fp</w:t>
-      </w:r>
-      <w:proofErr w:type="spellEnd"/>
-      <w:r>
-        <w:t xml:space="preserve"> = </w:t>
+      <w:r>
+        <w:t xml:space="preserve">fp = </w:t>
       </w:r>
       <w:r>
         <w:t>“</w:t>
       </w:r>
-      <w:proofErr w:type="gramStart"/>
-      <w:r>
-        <w:t>D:\Data\</w:t>
-      </w:r>
-      <w:proofErr w:type="spellStart"/>
-      <w:r>
-        <w:t>MyData</w:t>
-      </w:r>
-      <w:proofErr w:type="spellEnd"/>
-      <w:r>
-        <w:t>\raw_001.data</w:t>
+      <w:r>
+        <w:t>D:\Data\MyData\raw_001.data</w:t>
       </w:r>
       <w:r>
         <w:t>“</w:t>
       </w:r>
-      <w:proofErr w:type="gramEnd"/>
       <w:r>
         <w:t>;</w:t>
       </w:r>
@@ -1840,14 +1628,8 @@
       <w:r>
         <w:tab/>
       </w:r>
-      <w:proofErr w:type="spellStart"/>
-      <w:proofErr w:type="gramStart"/>
-      <w:r>
-        <w:t>CSIgui</w:t>
-      </w:r>
-      <w:proofErr w:type="spellEnd"/>
-      <w:r>
-        <w:t>(</w:t>
+      <w:r>
+        <w:t>CSIgui(</w:t>
       </w:r>
       <w:r>
         <w:t xml:space="preserve"> </w:t>
@@ -1855,18 +1637,15 @@
       <w:r>
         <w:t xml:space="preserve"> </w:t>
       </w:r>
-      <w:proofErr w:type="gramEnd"/>
       <w:r>
         <w:t>{</w:t>
       </w:r>
       <w:r>
         <w:t xml:space="preserve"> </w:t>
       </w:r>
-      <w:proofErr w:type="spellStart"/>
       <w:r>
         <w:t>fp</w:t>
       </w:r>
-      <w:proofErr w:type="spellEnd"/>
       <w:r>
         <w:t xml:space="preserve"> </w:t>
       </w:r>
@@ -1885,11 +1664,9 @@
       <w:r>
         <w:t xml:space="preserve"> “</w:t>
       </w:r>
-      <w:proofErr w:type="spellStart"/>
       <w:r>
         <w:t>filepath</w:t>
       </w:r>
-      <w:proofErr w:type="spellEnd"/>
       <w:r>
         <w:t xml:space="preserve">” </w:t>
       </w:r>
@@ -1916,34 +1693,17 @@
       </w:r>
       <w:r>
         <w:tab/>
-      </w:r>
-      <w:proofErr w:type="spellStart"/>
-      <w:r>
-        <w:t>fp</w:t>
-      </w:r>
-      <w:proofErr w:type="spellEnd"/>
-      <w:r>
-        <w:t xml:space="preserve"> = </w:t>
+        <w:t xml:space="preserve">fp = </w:t>
       </w:r>
       <w:r>
         <w:t>“</w:t>
       </w:r>
-      <w:proofErr w:type="gramStart"/>
-      <w:r>
-        <w:t>D:\Data\</w:t>
-      </w:r>
-      <w:proofErr w:type="spellStart"/>
-      <w:r>
-        <w:t>MyData</w:t>
-      </w:r>
-      <w:proofErr w:type="spellEnd"/>
-      <w:r>
-        <w:t>\raw_001.data</w:t>
+      <w:r>
+        <w:t>D:\Data\MyData\raw_001.data</w:t>
       </w:r>
       <w:r>
         <w:t>“</w:t>
       </w:r>
-      <w:proofErr w:type="gramEnd"/>
       <w:r>
         <w:t>;</w:t>
       </w:r>
@@ -1958,39 +1718,17 @@
       </w:r>
       <w:r>
         <w:tab/>
-      </w:r>
-      <w:proofErr w:type="spellStart"/>
-      <w:r>
-        <w:t>fpi</w:t>
-      </w:r>
-      <w:proofErr w:type="spellEnd"/>
-      <w:r>
-        <w:t xml:space="preserve"> = </w:t>
+        <w:t xml:space="preserve">fpi = </w:t>
       </w:r>
       <w:r>
         <w:t>“</w:t>
       </w:r>
-      <w:proofErr w:type="gramStart"/>
-      <w:r>
-        <w:t>D:\Data\</w:t>
-      </w:r>
-      <w:proofErr w:type="spellStart"/>
-      <w:r>
-        <w:t>MyData</w:t>
-      </w:r>
-      <w:proofErr w:type="spellEnd"/>
-      <w:r>
-        <w:t>\</w:t>
-      </w:r>
-      <w:proofErr w:type="spellStart"/>
-      <w:r>
-        <w:t>FFE.dcm</w:t>
-      </w:r>
-      <w:proofErr w:type="spellEnd"/>
+      <w:r>
+        <w:t>D:\Data\MyData\FFE.dcm</w:t>
+      </w:r>
       <w:r>
         <w:t>“</w:t>
       </w:r>
-      <w:proofErr w:type="gramEnd"/>
       <w:r>
         <w:t>;</w:t>
       </w:r>
@@ -2008,60 +1746,22 @@
       </w:r>
       <w:r>
         <w:tab/>
-      </w:r>
-      <w:proofErr w:type="spellStart"/>
-      <w:proofErr w:type="gramStart"/>
-      <w:r>
-        <w:t>CSIgui</w:t>
-      </w:r>
-      <w:proofErr w:type="spellEnd"/>
-      <w:r>
-        <w:t>( {</w:t>
-      </w:r>
-      <w:proofErr w:type="gramEnd"/>
-      <w:r>
-        <w:t xml:space="preserve"> </w:t>
-      </w:r>
-      <w:proofErr w:type="spellStart"/>
-      <w:r>
-        <w:t>fp</w:t>
-      </w:r>
-      <w:proofErr w:type="spellEnd"/>
-      <w:r>
-        <w:t xml:space="preserve"> } , </w:t>
+        <w:t xml:space="preserve">CSIgui( { fp } , </w:t>
       </w:r>
       <w:r>
         <w:t>“</w:t>
       </w:r>
-      <w:proofErr w:type="spellStart"/>
       <w:r>
         <w:t>filepath</w:t>
       </w:r>
-      <w:proofErr w:type="spellEnd"/>
       <w:r>
         <w:t xml:space="preserve">“ </w:t>
       </w:r>
       <w:r>
-        <w:t>, {</w:t>
-      </w:r>
-      <w:proofErr w:type="spellStart"/>
-      <w:r>
-        <w:t>fpi</w:t>
-      </w:r>
-      <w:proofErr w:type="spellEnd"/>
-      <w:r>
-        <w:t xml:space="preserve">}, </w:t>
-      </w:r>
-      <w:r>
-        <w:t>“</w:t>
-      </w:r>
-      <w:proofErr w:type="spellStart"/>
-      <w:r>
-        <w:t>filepathi</w:t>
-      </w:r>
-      <w:proofErr w:type="spellEnd"/>
-      <w:r>
-        <w:t>“</w:t>
+        <w:t xml:space="preserve">, {fpi}, </w:t>
+      </w:r>
+      <w:r>
+        <w:t>“filepathi“</w:t>
       </w:r>
       <w:r>
         <w:t>);</w:t>
@@ -2083,9 +1783,6 @@
       </w:r>
       <w:r>
         <w:tab/>
-      </w:r>
-      <w:proofErr w:type="gramStart"/>
-      <w:r>
         <w:t>load(</w:t>
       </w:r>
       <w:r>
@@ -2094,12 +1791,9 @@
       <w:r>
         <w:t>“</w:t>
       </w:r>
-      <w:proofErr w:type="spellStart"/>
-      <w:proofErr w:type="gramEnd"/>
       <w:r>
         <w:t>someSpectra.mat</w:t>
       </w:r>
-      <w:proofErr w:type="spellEnd"/>
       <w:r>
         <w:t>“</w:t>
       </w:r>
@@ -2135,31 +1829,20 @@
       </w:r>
       <w:r>
         <w:tab/>
-      </w:r>
-      <w:proofErr w:type="spellStart"/>
-      <w:proofErr w:type="gramStart"/>
-      <w:r>
-        <w:t>CSIgui</w:t>
-      </w:r>
-      <w:proofErr w:type="spellEnd"/>
-      <w:r>
-        <w:t xml:space="preserve">( </w:t>
+        <w:t xml:space="preserve">CSIgui( </w:t>
       </w:r>
       <w:r>
         <w:t>array</w:t>
       </w:r>
-      <w:proofErr w:type="gramEnd"/>
       <w:r>
         <w:t xml:space="preserve">, </w:t>
       </w:r>
       <w:r>
         <w:t>“</w:t>
       </w:r>
-      <w:proofErr w:type="spellStart"/>
       <w:r>
         <w:t>mrs</w:t>
       </w:r>
-      <w:proofErr w:type="spellEnd"/>
       <w:r>
         <w:t>“</w:t>
       </w:r>
@@ -2182,34 +1865,10 @@
         <w:t xml:space="preserve"> </w:t>
       </w:r>
       <w:r>
-        <w:t xml:space="preserve">N.B. </w:t>
-      </w:r>
-      <w:proofErr w:type="spellStart"/>
-      <w:r>
-        <w:t>mrs</w:t>
-      </w:r>
-      <w:proofErr w:type="spellEnd"/>
-      <w:r>
-        <w:t xml:space="preserve">, </w:t>
-      </w:r>
-      <w:proofErr w:type="spellStart"/>
-      <w:r>
-        <w:t>csi</w:t>
-      </w:r>
-      <w:proofErr w:type="spellEnd"/>
-      <w:r>
-        <w:t xml:space="preserve"> and spec labels a</w:t>
-      </w:r>
-      <w:r>
-        <w:t xml:space="preserve">ll have equal functionality in </w:t>
-      </w:r>
-      <w:proofErr w:type="spellStart"/>
-      <w:r>
-        <w:t>CSIgui</w:t>
-      </w:r>
-      <w:proofErr w:type="spellEnd"/>
-      <w:r>
-        <w:t>.</w:t>
+        <w:t>N.B. mrs, csi and spec labels a</w:t>
+      </w:r>
+      <w:r>
+        <w:t>ll have equal functionality in CSIgui.</w:t>
       </w:r>
     </w:p>
     <w:p>
@@ -2231,15 +1890,7 @@
     </w:p>
     <w:p>
       <w:r>
-        <w:t xml:space="preserve">Summary of data handling of both MRSI and MRI data in </w:t>
-      </w:r>
-      <w:proofErr w:type="spellStart"/>
-      <w:r>
-        <w:t>CSIgui</w:t>
-      </w:r>
-      <w:proofErr w:type="spellEnd"/>
-      <w:r>
-        <w:t xml:space="preserve">: dimensions, indexes, </w:t>
+        <w:t xml:space="preserve">Summary of data handling of both MRSI and MRI data in CSIgui: dimensions, indexes, </w:t>
       </w:r>
       <w:r>
         <w:t>array sizes</w:t>
@@ -2269,13 +1920,8 @@
       </w:r>
     </w:p>
     <w:p>
-      <w:proofErr w:type="spellStart"/>
-      <w:r>
-        <w:t>CSIgui</w:t>
-      </w:r>
-      <w:proofErr w:type="spellEnd"/>
-      <w:r>
-        <w:t xml:space="preserve"> </w:t>
+      <w:r>
+        <w:t xml:space="preserve">CSIgui </w:t>
       </w:r>
       <w:r>
         <w:t>is compatible with</w:t>
@@ -2519,13 +2165,8 @@
         <w:spacing w:after="0"/>
         <w:jc w:val="both"/>
       </w:pPr>
-      <w:proofErr w:type="spellStart"/>
-      <w:r>
-        <w:t>CSIgui</w:t>
-      </w:r>
-      <w:proofErr w:type="spellEnd"/>
-      <w:r>
-        <w:t xml:space="preserve"> expects the width and height of the image array to be </w:t>
+      <w:r>
+        <w:t xml:space="preserve">CSIgui expects the width and height of the image array to be </w:t>
       </w:r>
       <w:r>
         <w:t>the row and column index respectively e.g. the</w:t>
@@ -2663,31 +2304,107 @@
       <w:r>
         <w:t xml:space="preserve"> accessible for display through a small automatically launched window called “</w:t>
       </w:r>
-      <w:proofErr w:type="spellStart"/>
       <w:r>
         <w:rPr>
           <w:i/>
         </w:rPr>
-        <w:t>CSIgui</w:t>
-      </w:r>
-      <w:proofErr w:type="spellEnd"/>
+        <w:t>CSIgui display panel</w:t>
+      </w:r>
+      <w:r>
+        <w:t>“.</w:t>
+      </w:r>
+      <w:r>
+        <w:t xml:space="preserve"> </w:t>
+      </w:r>
+    </w:p>
+    <w:p>
+      <w:pPr>
+        <w:jc w:val="both"/>
+      </w:pPr>
+      <w:r>
+        <w:t>A single spectrum can be view</w:t>
+      </w:r>
+      <w:r>
+        <w:t>e</w:t>
+      </w:r>
+      <w:r>
+        <w:t xml:space="preserve">d by </w:t>
+      </w:r>
+      <w:r>
+        <w:t>selecting</w:t>
+      </w:r>
+      <w:r>
+        <w:t xml:space="preserve"> </w:t>
+      </w:r>
+      <w:r>
+        <w:t>a</w:t>
+      </w:r>
+      <w:r>
+        <w:t xml:space="preserve"> spectrum of interest in the CSIgui 2D plot</w:t>
+      </w:r>
+      <w:r>
+        <w:t xml:space="preserve"> window</w:t>
+      </w:r>
+      <w:r>
+        <w:t xml:space="preserve">. This opens a 1D plot of the clicked spectrum </w:t>
+      </w:r>
+      <w:r>
+        <w:t>and allows</w:t>
+      </w:r>
+      <w:r>
+        <w:t xml:space="preserve"> </w:t>
+      </w:r>
+      <w:r>
+        <w:t>separate</w:t>
+      </w:r>
+      <w:r>
+        <w:t xml:space="preserve"> processing of this </w:t>
+      </w:r>
+      <w:r>
+        <w:t>displayed spectrum.</w:t>
+      </w:r>
+      <w:r>
+        <w:t xml:space="preserve"> The selected spectrum is highlighted in the 2D plot window.</w:t>
+      </w:r>
+      <w:r>
+        <w:t xml:space="preserve"> If correct x-axis scaling is required, enter frequency information by pressing the “</w:t>
+      </w:r>
       <w:r>
         <w:rPr>
           <w:i/>
         </w:rPr>
-        <w:t xml:space="preserve"> display </w:t>
-      </w:r>
-      <w:proofErr w:type="gramStart"/>
+        <w:t>Frequency</w:t>
+      </w:r>
+      <w:r>
+        <w:t xml:space="preserve">” button in the </w:t>
+      </w:r>
+      <w:r>
+        <w:t>“</w:t>
+      </w:r>
       <w:r>
         <w:rPr>
           <w:i/>
         </w:rPr>
-        <w:t>panel</w:t>
-      </w:r>
-      <w:r>
-        <w:t>“</w:t>
-      </w:r>
-      <w:proofErr w:type="gramEnd"/>
+        <w:t>set</w:t>
+      </w:r>
+      <w:r>
+        <w:rPr>
+          <w:i/>
+        </w:rPr>
+        <w:t>”</w:t>
+      </w:r>
+      <w:r>
+        <w:rPr>
+          <w:i/>
+        </w:rPr>
+        <w:t xml:space="preserve"> </w:t>
+      </w:r>
+      <w:r>
+        <w:t>section</w:t>
+      </w:r>
+      <w:r>
+        <w:t xml:space="preserve"> of CSIgui</w:t>
+      </w:r>
       <w:r>
         <w:t>.</w:t>
       </w:r>
@@ -2697,358 +2414,208 @@
     </w:p>
     <w:p>
       <w:pPr>
-        <w:jc w:val="both"/>
-      </w:pPr>
-      <w:r>
-        <w:t>A single spectrum can be view</w:t>
-      </w:r>
-      <w:r>
-        <w:t>e</w:t>
-      </w:r>
-      <w:r>
-        <w:t xml:space="preserve">d by </w:t>
-      </w:r>
-      <w:r>
-        <w:t>selecting</w:t>
+        <w:pStyle w:val="Heading4"/>
+      </w:pPr>
+      <w:r>
+        <w:t>View MRI</w:t>
+      </w:r>
+    </w:p>
+    <w:p>
+      <w:r>
+        <w:t xml:space="preserve">Pressing the “Show IMG” button will open up MRgui2, a separate application. This application </w:t>
+      </w:r>
+      <w:r>
+        <w:t xml:space="preserve">displays </w:t>
+      </w:r>
+      <w:r>
+        <w:t xml:space="preserve">multiple image types and enables scrolling through all images </w:t>
+      </w:r>
+      <w:r>
+        <w:t>in a single image-type array</w:t>
+      </w:r>
+      <w:r>
+        <w:t>.</w:t>
+      </w:r>
+    </w:p>
+    <w:p>
+      <w:pPr>
+        <w:pStyle w:val="Heading4"/>
+      </w:pPr>
+      <w:r>
+        <w:t>Merging MRSI and MRI</w:t>
+      </w:r>
+    </w:p>
+    <w:p>
+      <w:pPr>
+        <w:rPr>
+          <w:b/>
+        </w:rPr>
+      </w:pPr>
+      <w:r>
+        <w:rPr>
+          <w:b/>
+        </w:rPr>
+        <w:t>Tested and validated on t</w:t>
+      </w:r>
+      <w:r>
+        <w:rPr>
+          <w:b/>
+        </w:rPr>
+        <w:t>ra</w:t>
+      </w:r>
+      <w:r>
+        <w:rPr>
+          <w:b/>
+        </w:rPr>
+        <w:t>/sag/cor</w:t>
+      </w:r>
+      <w:r>
+        <w:rPr>
+          <w:b/>
+        </w:rPr>
+        <w:t xml:space="preserve"> MRI</w:t>
+      </w:r>
+      <w:r>
+        <w:rPr>
+          <w:b/>
+        </w:rPr>
+        <w:t xml:space="preserve"> data set in combination with transverse</w:t>
+      </w:r>
+      <w:r>
+        <w:rPr>
+          <w:b/>
+        </w:rPr>
+        <w:t xml:space="preserve"> MRSI data sets</w:t>
+      </w:r>
+      <w:r>
+        <w:rPr>
+          <w:b/>
+        </w:rPr>
+        <w:t xml:space="preserve"> only.</w:t>
+      </w:r>
+    </w:p>
+    <w:p>
+      <w:pPr>
+        <w:jc w:val="both"/>
+      </w:pPr>
+      <w:r>
+        <w:t>To mer</w:t>
+      </w:r>
+      <w:r>
+        <w:t>ge the MRI data to MRSI space</w:t>
+      </w:r>
+      <w:r>
+        <w:t>,</w:t>
+      </w:r>
+      <w:r>
+        <w:t xml:space="preserve"> coordinate information of both data sets is required. Pressing “</w:t>
+      </w:r>
+      <w:r>
+        <w:rPr>
+          <w:i/>
+        </w:rPr>
+        <w:t>convert</w:t>
+      </w:r>
+      <w:r>
+        <w:t xml:space="preserve">” at the IMG options of CSIgui will calculate the coordinates of the images, calculate the coordinates of the MRSI data set and convert the images to MRSI space. Spatial information of MRSI data </w:t>
+      </w:r>
+      <w:r>
+        <w:t xml:space="preserve">will be requested </w:t>
+      </w:r>
+      <w:r>
+        <w:t>if unavailable</w:t>
+      </w:r>
+      <w:r>
+        <w:t xml:space="preserve">. </w:t>
+      </w:r>
+      <w:r>
+        <w:t>If</w:t>
+      </w:r>
+      <w:r>
+        <w:t xml:space="preserve"> no </w:t>
+      </w:r>
+      <w:r>
+        <w:t xml:space="preserve">image </w:t>
+      </w:r>
+      <w:r>
+        <w:t>header information is in memory</w:t>
+      </w:r>
+      <w:r>
+        <w:t xml:space="preserve">, required parameters will be request too. Otherwise, the </w:t>
+      </w:r>
+      <w:r>
+        <w:t xml:space="preserve">image </w:t>
+      </w:r>
+      <w:r>
+        <w:t>coordinates are</w:t>
       </w:r>
       <w:r>
         <w:t xml:space="preserve"> </w:t>
       </w:r>
       <w:r>
-        <w:t>a</w:t>
-      </w:r>
-      <w:r>
-        <w:t xml:space="preserve"> spectrum of interest in the </w:t>
-      </w:r>
-      <w:proofErr w:type="spellStart"/>
-      <w:r>
-        <w:t>CSIgui</w:t>
-      </w:r>
-      <w:proofErr w:type="spellEnd"/>
-      <w:r>
-        <w:t xml:space="preserve"> 2D plot</w:t>
-      </w:r>
-      <w:r>
-        <w:t xml:space="preserve"> window</w:t>
-      </w:r>
-      <w:r>
-        <w:t xml:space="preserve">. This opens a 1D plot of the clicked spectrum </w:t>
-      </w:r>
-      <w:r>
-        <w:t>and allows</w:t>
-      </w:r>
-      <w:r>
-        <w:t xml:space="preserve"> </w:t>
-      </w:r>
-      <w:r>
-        <w:t>separate</w:t>
-      </w:r>
-      <w:r>
-        <w:t xml:space="preserve"> processing of this </w:t>
-      </w:r>
-      <w:r>
-        <w:t>displayed spectrum.</w:t>
-      </w:r>
-      <w:r>
-        <w:t xml:space="preserve"> The selected spectrum is highlighted in the 2D plot window.</w:t>
-      </w:r>
-      <w:r>
-        <w:t xml:space="preserve"> If correct x-axis scaling is required, enter frequency information by pressing the “</w:t>
+        <w:t>calculated</w:t>
+      </w:r>
+      <w:r>
+        <w:t xml:space="preserve"> automatically. The latter is applicable if the image data</w:t>
+      </w:r>
+      <w:r>
+        <w:t xml:space="preserve"> (</w:t>
+      </w:r>
+      <w:r>
+        <w:t>dcm</w:t>
+      </w:r>
+      <w:r>
+        <w:t xml:space="preserve"> and par/rec files)</w:t>
+      </w:r>
+      <w:r>
+        <w:t xml:space="preserve"> is loaded using CSIgui</w:t>
+      </w:r>
+      <w:r>
+        <w:t>’s internal functions</w:t>
+      </w:r>
+      <w:r>
+        <w:t xml:space="preserve">. </w:t>
+      </w:r>
+    </w:p>
+    <w:p>
+      <w:pPr>
+        <w:jc w:val="both"/>
+      </w:pPr>
+      <w:r>
+        <w:t>The</w:t>
+      </w:r>
+      <w:r>
+        <w:t xml:space="preserve"> desired image type for conversion </w:t>
+      </w:r>
+      <w:r>
+        <w:t>must</w:t>
+      </w:r>
+      <w:r>
+        <w:t xml:space="preserve"> be given</w:t>
+      </w:r>
+      <w:r>
+        <w:t xml:space="preserve"> if multiple image types are available</w:t>
+      </w:r>
+      <w:r>
+        <w:t xml:space="preserve">. </w:t>
+      </w:r>
+      <w:r>
+        <w:t>C</w:t>
+      </w:r>
+      <w:r>
+        <w:t>oordinate parameters</w:t>
+      </w:r>
+      <w:r>
+        <w:t xml:space="preserve"> can be entered separately by pressing the “</w:t>
       </w:r>
       <w:r>
         <w:rPr>
           <w:i/>
         </w:rPr>
-        <w:t>Frequency</w:t>
-      </w:r>
-      <w:r>
-        <w:t xml:space="preserve">” button in the </w:t>
-      </w:r>
-      <w:r>
-        <w:t>“</w:t>
-      </w:r>
-      <w:r>
-        <w:rPr>
-          <w:i/>
-        </w:rPr>
-        <w:t>set</w:t>
-      </w:r>
-      <w:r>
-        <w:rPr>
-          <w:i/>
-        </w:rPr>
-        <w:t>”</w:t>
-      </w:r>
-      <w:r>
-        <w:rPr>
-          <w:i/>
-        </w:rPr>
-        <w:t xml:space="preserve"> </w:t>
-      </w:r>
-      <w:r>
-        <w:t>section</w:t>
-      </w:r>
-      <w:r>
-        <w:t xml:space="preserve"> of </w:t>
-      </w:r>
-      <w:proofErr w:type="spellStart"/>
-      <w:r>
-        <w:t>CSIgui</w:t>
-      </w:r>
-      <w:proofErr w:type="spellEnd"/>
-      <w:r>
-        <w:t>.</w:t>
-      </w:r>
-      <w:r>
-        <w:t xml:space="preserve"> </w:t>
-      </w:r>
-    </w:p>
-    <w:p>
-      <w:pPr>
-        <w:pStyle w:val="Heading4"/>
-      </w:pPr>
-      <w:r>
-        <w:t>View MRI</w:t>
-      </w:r>
-    </w:p>
-    <w:p>
-      <w:r>
-        <w:t xml:space="preserve">Pressing the “Show IMG” button will open up MRgui2, a separate application. This application </w:t>
-      </w:r>
-      <w:r>
-        <w:t xml:space="preserve">displays </w:t>
-      </w:r>
-      <w:r>
-        <w:t xml:space="preserve">multiple image types and enables scrolling through all images </w:t>
-      </w:r>
-      <w:r>
-        <w:t>in a single image-type array</w:t>
-      </w:r>
-      <w:r>
-        <w:t>.</w:t>
-      </w:r>
-    </w:p>
-    <w:p>
-      <w:pPr>
-        <w:pStyle w:val="Heading4"/>
-      </w:pPr>
-      <w:r>
-        <w:t>Merging MRSI and MRI</w:t>
-      </w:r>
-    </w:p>
-    <w:p>
-      <w:pPr>
-        <w:rPr>
-          <w:b/>
-        </w:rPr>
-      </w:pPr>
-      <w:r>
-        <w:rPr>
-          <w:b/>
-        </w:rPr>
-        <w:t xml:space="preserve">Tested and validated on </w:t>
-      </w:r>
-      <w:proofErr w:type="spellStart"/>
-      <w:r>
-        <w:rPr>
-          <w:b/>
-        </w:rPr>
-        <w:t>t</w:t>
-      </w:r>
-      <w:r>
-        <w:rPr>
-          <w:b/>
-        </w:rPr>
-        <w:t>ra</w:t>
-      </w:r>
-      <w:proofErr w:type="spellEnd"/>
-      <w:r>
-        <w:rPr>
-          <w:b/>
-        </w:rPr>
-        <w:t>/sag/</w:t>
-      </w:r>
-      <w:proofErr w:type="spellStart"/>
-      <w:r>
-        <w:rPr>
-          <w:b/>
-        </w:rPr>
-        <w:t>cor</w:t>
-      </w:r>
-      <w:proofErr w:type="spellEnd"/>
-      <w:r>
-        <w:rPr>
-          <w:b/>
-        </w:rPr>
-        <w:t xml:space="preserve"> MRI</w:t>
-      </w:r>
-      <w:r>
-        <w:rPr>
-          <w:b/>
-        </w:rPr>
-        <w:t xml:space="preserve"> data set in combination with transverse</w:t>
-      </w:r>
-      <w:r>
-        <w:rPr>
-          <w:b/>
-        </w:rPr>
-        <w:t xml:space="preserve"> MRSI data sets</w:t>
-      </w:r>
-      <w:r>
-        <w:rPr>
-          <w:b/>
-        </w:rPr>
-        <w:t xml:space="preserve"> only.</w:t>
-      </w:r>
-    </w:p>
-    <w:p>
-      <w:pPr>
-        <w:jc w:val="both"/>
-      </w:pPr>
-      <w:r>
-        <w:t>To mer</w:t>
-      </w:r>
-      <w:r>
-        <w:t>ge the MRI data to MRSI space</w:t>
-      </w:r>
-      <w:r>
-        <w:t>,</w:t>
-      </w:r>
-      <w:r>
-        <w:t xml:space="preserve"> coordinate information of both data sets is required. Pressing “</w:t>
-      </w:r>
-      <w:r>
-        <w:rPr>
-          <w:i/>
-        </w:rPr>
-        <w:t>convert</w:t>
-      </w:r>
-      <w:r>
-        <w:t xml:space="preserve">” at the IMG options of </w:t>
-      </w:r>
-      <w:proofErr w:type="spellStart"/>
-      <w:r>
-        <w:t>CSIgui</w:t>
-      </w:r>
-      <w:proofErr w:type="spellEnd"/>
-      <w:r>
-        <w:t xml:space="preserve"> will calculate the coordinates of the images, calculate the coordinates of the MRSI data set and convert the images to MRSI space. Spatial information of MRSI data </w:t>
-      </w:r>
-      <w:r>
-        <w:t xml:space="preserve">will be requested </w:t>
-      </w:r>
-      <w:r>
-        <w:t>if unavailable</w:t>
-      </w:r>
-      <w:r>
-        <w:t xml:space="preserve">. </w:t>
-      </w:r>
-      <w:r>
-        <w:t>If</w:t>
-      </w:r>
-      <w:r>
-        <w:t xml:space="preserve"> no </w:t>
-      </w:r>
-      <w:r>
-        <w:t xml:space="preserve">image </w:t>
-      </w:r>
-      <w:r>
-        <w:t>header information is in memory</w:t>
-      </w:r>
-      <w:r>
-        <w:t xml:space="preserve">, required parameters will be request too. Otherwise, the </w:t>
-      </w:r>
-      <w:r>
-        <w:t xml:space="preserve">image </w:t>
-      </w:r>
-      <w:r>
-        <w:t>coordinates are</w:t>
-      </w:r>
-      <w:r>
-        <w:t xml:space="preserve"> </w:t>
-      </w:r>
-      <w:r>
-        <w:t>calculated</w:t>
-      </w:r>
-      <w:r>
-        <w:t xml:space="preserve"> automatically. The latter is applicable if the image data</w:t>
-      </w:r>
-      <w:r>
-        <w:t xml:space="preserve"> (</w:t>
-      </w:r>
-      <w:proofErr w:type="spellStart"/>
-      <w:r>
-        <w:t>dcm</w:t>
-      </w:r>
-      <w:proofErr w:type="spellEnd"/>
-      <w:r>
-        <w:t xml:space="preserve"> and par/rec files)</w:t>
-      </w:r>
-      <w:r>
-        <w:t xml:space="preserve"> is loaded using </w:t>
-      </w:r>
-      <w:proofErr w:type="spellStart"/>
-      <w:r>
-        <w:t>CSIgui</w:t>
-      </w:r>
-      <w:r>
-        <w:t>’s</w:t>
-      </w:r>
-      <w:proofErr w:type="spellEnd"/>
-      <w:r>
-        <w:t xml:space="preserve"> internal functions</w:t>
-      </w:r>
-      <w:r>
-        <w:t xml:space="preserve">. </w:t>
-      </w:r>
-    </w:p>
-    <w:p>
-      <w:pPr>
-        <w:jc w:val="both"/>
-      </w:pPr>
-      <w:r>
-        <w:t>The</w:t>
-      </w:r>
-      <w:r>
-        <w:t xml:space="preserve"> desired image type for conversion </w:t>
-      </w:r>
-      <w:r>
-        <w:t>must</w:t>
-      </w:r>
-      <w:r>
-        <w:t xml:space="preserve"> be given</w:t>
-      </w:r>
-      <w:r>
-        <w:t xml:space="preserve"> if multiple image types are available</w:t>
-      </w:r>
-      <w:r>
-        <w:t xml:space="preserve">. </w:t>
-      </w:r>
-      <w:r>
-        <w:t>C</w:t>
-      </w:r>
-      <w:r>
-        <w:t>oordinate parameters</w:t>
-      </w:r>
-      <w:r>
-        <w:t xml:space="preserve"> can be entered separately by pressing the “</w:t>
-      </w:r>
-      <w:r>
-        <w:rPr>
-          <w:i/>
-        </w:rPr>
         <w:t>Coordinates</w:t>
       </w:r>
       <w:r>
-        <w:t xml:space="preserve">” button at the CSI and IMG section of </w:t>
-      </w:r>
-      <w:proofErr w:type="spellStart"/>
-      <w:r>
-        <w:t>CSIgui</w:t>
-      </w:r>
-      <w:proofErr w:type="spellEnd"/>
-      <w:r>
-        <w:t>.</w:t>
+        <w:t>” button at the CSI and IMG section of CSIgui.</w:t>
       </w:r>
     </w:p>
     <w:p>
@@ -3106,15 +2673,7 @@
         <w:t xml:space="preserve">voxel </w:t>
       </w:r>
       <w:r>
-        <w:t xml:space="preserve">size of each direction. </w:t>
-      </w:r>
-      <w:proofErr w:type="gramStart"/>
-      <w:r>
-        <w:t>For *.list/*.data files,</w:t>
-      </w:r>
-      <w:proofErr w:type="gramEnd"/>
-      <w:r>
-        <w:t xml:space="preserve"> use the acquisition voxel size, not the reconstruction voxel size.</w:t>
+        <w:t>size of each direction. For *.list/*.data files, use the acquisition voxel size, not the reconstruction voxel size.</w:t>
       </w:r>
     </w:p>
     <w:p>
@@ -3272,13 +2831,8 @@
       </w:r>
     </w:p>
     <w:p>
-      <w:proofErr w:type="spellStart"/>
-      <w:r>
-        <w:t>CSIgui</w:t>
-      </w:r>
-      <w:proofErr w:type="spellEnd"/>
-      <w:r>
-        <w:t xml:space="preserve"> allows visualization of multi-dimensional calculated data as either a graph or a table. </w:t>
+      <w:r>
+        <w:t xml:space="preserve">CSIgui allows visualization of multi-dimensional calculated data as either a graph or a table. </w:t>
       </w:r>
     </w:p>
     <w:p>
@@ -3389,39 +2943,31 @@
         <w:t xml:space="preserve"> Hovering over each button in</w:t>
       </w:r>
       <w:r>
+        <w:t xml:space="preserve"> CSIgui and over specific menu</w:t>
+      </w:r>
+      <w:r>
         <w:t xml:space="preserve"> </w:t>
       </w:r>
-      <w:proofErr w:type="spellStart"/>
-      <w:r>
-        <w:t>CSIgui</w:t>
-      </w:r>
-      <w:proofErr w:type="spellEnd"/>
-      <w:r>
-        <w:t xml:space="preserve"> and over specific menu</w:t>
+      <w:r>
+        <w:t>items shows short explanations of the available options or requirement of set function.</w:t>
       </w:r>
       <w:r>
         <w:t xml:space="preserve"> </w:t>
       </w:r>
-      <w:r>
-        <w:t>items shows short explanations of the available options or requirement of set function.</w:t>
+    </w:p>
+    <w:p>
+      <w:pPr>
+        <w:jc w:val="both"/>
+      </w:pPr>
+      <w:r>
+        <w:t>In addition to these multi</w:t>
+      </w:r>
+      <w:r>
+        <w:t>-voxel</w:t>
       </w:r>
       <w:r>
         <w:t xml:space="preserve"> </w:t>
       </w:r>
-    </w:p>
-    <w:p>
-      <w:pPr>
-        <w:jc w:val="both"/>
-      </w:pPr>
-      <w:r>
-        <w:t>In addition to these multi</w:t>
-      </w:r>
-      <w:r>
-        <w:t>-voxel</w:t>
-      </w:r>
-      <w:r>
-        <w:t xml:space="preserve"> </w:t>
-      </w:r>
       <w:r>
         <w:t xml:space="preserve">processing functions, a </w:t>
       </w:r>
@@ -3440,13 +2986,8 @@
       <w:r>
         <w:t xml:space="preserve">the spectrum of interest in the </w:t>
       </w:r>
-      <w:proofErr w:type="spellStart"/>
-      <w:r>
-        <w:t>CSIgui</w:t>
-      </w:r>
-      <w:proofErr w:type="spellEnd"/>
-      <w:r>
-        <w:t xml:space="preserve"> </w:t>
+      <w:r>
+        <w:t xml:space="preserve">CSIgui </w:t>
       </w:r>
       <w:r>
         <w:t xml:space="preserve">2D </w:t>
@@ -3471,15 +3012,7 @@
     </w:p>
     <w:p>
       <w:r>
-        <w:t xml:space="preserve">The functions are ordered according to different sections available in </w:t>
-      </w:r>
-      <w:proofErr w:type="spellStart"/>
-      <w:r>
-        <w:t>CSIgui</w:t>
-      </w:r>
-      <w:proofErr w:type="spellEnd"/>
-      <w:r>
-        <w:t>.</w:t>
+        <w:t>The functions are ordered according to different sections available in CSIgui.</w:t>
       </w:r>
     </w:p>
     <w:p>
@@ -3643,11 +3176,9 @@
       <w:r>
         <w:t>“</w:t>
       </w:r>
-      <w:proofErr w:type="spellStart"/>
       <w:r>
         <w:t>Kx</w:t>
       </w:r>
-      <w:proofErr w:type="spellEnd"/>
       <w:r>
         <w:t>”</w:t>
       </w:r>
@@ -3669,11 +3200,9 @@
       <w:r>
         <w:t>“</w:t>
       </w:r>
-      <w:proofErr w:type="spellStart"/>
       <w:r>
         <w:t>Kz</w:t>
       </w:r>
-      <w:proofErr w:type="spellEnd"/>
       <w:r>
         <w:t>”</w:t>
       </w:r>
@@ -3760,11 +3289,9 @@
       <w:r>
         <w:t>“</w:t>
       </w:r>
-      <w:proofErr w:type="spellStart"/>
       <w:r>
         <w:t>Kx</w:t>
       </w:r>
-      <w:proofErr w:type="spellEnd"/>
       <w:r>
         <w:t>”</w:t>
       </w:r>
@@ -3786,11 +3313,9 @@
       <w:r>
         <w:t>“</w:t>
       </w:r>
-      <w:proofErr w:type="spellStart"/>
       <w:r>
         <w:t>Kz</w:t>
       </w:r>
-      <w:proofErr w:type="spellEnd"/>
       <w:r>
         <w:t>”</w:t>
       </w:r>
@@ -3849,11 +3374,9 @@
           <w:numId w:val="5"/>
         </w:numPr>
       </w:pPr>
-      <w:proofErr w:type="spellStart"/>
       <w:r>
         <w:t>iFFT</w:t>
       </w:r>
-      <w:proofErr w:type="spellEnd"/>
     </w:p>
     <w:p>
       <w:pPr>
@@ -3937,15 +3460,7 @@
         <w:jc w:val="both"/>
       </w:pPr>
       <w:r>
-        <w:t xml:space="preserve">Whitened singular voxel decomposition; the coils are </w:t>
-      </w:r>
-      <w:proofErr w:type="gramStart"/>
-      <w:r>
-        <w:t>combine</w:t>
-      </w:r>
-      <w:proofErr w:type="gramEnd"/>
-      <w:r>
-        <w:t xml:space="preserve"> by a noise weighting method. </w:t>
+        <w:t xml:space="preserve">Whitened singular voxel decomposition; the coils are combine by a noise weighting method. </w:t>
       </w:r>
     </w:p>
     <w:p>
@@ -3981,11 +3496,9 @@
           <w:numId w:val="5"/>
         </w:numPr>
       </w:pPr>
-      <w:proofErr w:type="spellStart"/>
       <w:r>
         <w:t>Zerofilling</w:t>
       </w:r>
-      <w:proofErr w:type="spellEnd"/>
     </w:p>
     <w:p>
       <w:pPr>
@@ -3996,15 +3509,7 @@
         </w:numPr>
       </w:pPr>
       <w:r>
-        <w:t xml:space="preserve">Add trailing zeroes to data in the time domain. Target sample size is requested and </w:t>
-      </w:r>
-      <w:proofErr w:type="gramStart"/>
-      <w:r>
-        <w:t>has to</w:t>
-      </w:r>
-      <w:proofErr w:type="gramEnd"/>
-      <w:r>
-        <w:t xml:space="preserve"> be equal or greater than the actual sample size.</w:t>
+        <w:t>Add trailing zeroes to data in the time domain. Target sample size is requested and has to be equal or greater than the actual sample size.</w:t>
       </w:r>
     </w:p>
     <w:p>
@@ -4039,11 +3544,9 @@
           <w:numId w:val="5"/>
         </w:numPr>
       </w:pPr>
-      <w:proofErr w:type="spellStart"/>
       <w:r>
         <w:t>Autophasing</w:t>
       </w:r>
-      <w:proofErr w:type="spellEnd"/>
     </w:p>
     <w:p>
       <w:pPr>
@@ -4844,15 +4347,7 @@
         <w:jc w:val="both"/>
       </w:pPr>
       <w:r>
-        <w:t xml:space="preserve">Calculate coordinates for each voxel in the image data set. If no image header information from </w:t>
-      </w:r>
-      <w:proofErr w:type="spellStart"/>
-      <w:r>
-        <w:t>dicom</w:t>
-      </w:r>
-      <w:proofErr w:type="spellEnd"/>
-      <w:r>
-        <w:t xml:space="preserve"> or par files is present, required parameters are requested. See </w:t>
+        <w:t xml:space="preserve">Calculate coordinates for each voxel in the image data set. If no image header information from dicom or par files is present, required parameters are requested. See </w:t>
       </w:r>
       <w:r>
         <w:t>Displaying data &gt; Merging MRI and MRSI</w:t>
@@ -5108,11 +4603,9 @@
           <w:numId w:val="12"/>
         </w:numPr>
       </w:pPr>
-      <w:proofErr w:type="spellStart"/>
       <w:r>
         <w:t>iFFT</w:t>
       </w:r>
-      <w:proofErr w:type="spellEnd"/>
     </w:p>
     <w:p>
       <w:pPr>
@@ -5147,15 +4640,7 @@
         </w:numPr>
       </w:pPr>
       <w:r>
-        <w:t xml:space="preserve">Apply apodization to the spectrum. For proper use, the spectrum </w:t>
-      </w:r>
-      <w:proofErr w:type="gramStart"/>
-      <w:r>
-        <w:t>has to</w:t>
-      </w:r>
-      <w:proofErr w:type="gramEnd"/>
-      <w:r>
-        <w:t xml:space="preserve"> be in the time domain e.g. apply to the FID. Multiple apodization filters are present.</w:t>
+        <w:t>Apply apodization to the spectrum. For proper use, the spectrum has to be in the time domain e.g. apply to the FID. Multiple apodization filters are present.</w:t>
       </w:r>
     </w:p>
     <w:p>
@@ -5188,23 +4673,7 @@
         <w:t>zero filling</w:t>
       </w:r>
       <w:r>
-        <w:t xml:space="preserve"> to the spectrum. For proper use, the spectrum </w:t>
-      </w:r>
-      <w:proofErr w:type="gramStart"/>
-      <w:r>
-        <w:t>has to</w:t>
-      </w:r>
-      <w:proofErr w:type="gramEnd"/>
-      <w:r>
-        <w:t xml:space="preserve"> be in the time domain e.g. apply to the FID. Target sample size is requested and </w:t>
-      </w:r>
-      <w:proofErr w:type="gramStart"/>
-      <w:r>
-        <w:t>has to</w:t>
-      </w:r>
-      <w:proofErr w:type="gramEnd"/>
-      <w:r>
-        <w:t xml:space="preserve"> be equal or greater than the current number of samples.</w:t>
+        <w:t xml:space="preserve"> to the spectrum. For proper use, the spectrum has to be in the time domain e.g. apply to the FID. Target sample size is requested and has to be equal or greater than the current number of samples.</w:t>
       </w:r>
     </w:p>
     <w:p>
@@ -5253,15 +4722,7 @@
         </w:numPr>
       </w:pPr>
       <w:r>
-        <w:t xml:space="preserve">Calculate the SNR of the spectrum. SNR value is displayed in the MRS information box in </w:t>
-      </w:r>
-      <w:proofErr w:type="spellStart"/>
-      <w:r>
-        <w:t>CSIgui</w:t>
-      </w:r>
-      <w:proofErr w:type="spellEnd"/>
-      <w:r>
-        <w:t>.</w:t>
+        <w:t>Calculate the SNR of the spectrum. SNR value is displayed in the MRS information box in CSIgui.</w:t>
       </w:r>
       <w:r>
         <w:t xml:space="preserve"> </w:t>
@@ -5336,15 +4797,7 @@
         </w:numPr>
       </w:pPr>
       <w:r>
-        <w:t xml:space="preserve">Export the displayed spectrum to file; </w:t>
-      </w:r>
-      <w:proofErr w:type="spellStart"/>
-      <w:r>
-        <w:t>sdat</w:t>
-      </w:r>
-      <w:proofErr w:type="spellEnd"/>
-      <w:r>
-        <w:t>/spar, text and mat-file.</w:t>
+        <w:t>Export the displayed spectrum to file; sdat/spar, text and mat-file.</w:t>
       </w:r>
     </w:p>
     <w:p>
@@ -5449,27 +4902,14 @@
       <w:pPr>
         <w:jc w:val="both"/>
       </w:pPr>
-      <w:proofErr w:type="spellStart"/>
-      <w:r>
-        <w:t>CSIgui</w:t>
-      </w:r>
-      <w:proofErr w:type="spellEnd"/>
-      <w:r>
-        <w:t xml:space="preserve"> has a day and night mode with the latter being the default setting. Change the theme in the menu bar in View &gt; Theme. To customize the color layout go to View &gt; Set Custom </w:t>
+      <w:r>
+        <w:t xml:space="preserve">CSIgui has a day and night mode with the latter being the default setting. Change the theme in the menu bar in View &gt; Theme. To customize the color layout go to View &gt; Set Custom </w:t>
       </w:r>
       <w:r>
         <w:t>Color and</w:t>
       </w:r>
       <w:r>
-        <w:t xml:space="preserve"> enable Custom color in </w:t>
-      </w:r>
-      <w:proofErr w:type="gramStart"/>
-      <w:r>
-        <w:t>View  &gt;</w:t>
-      </w:r>
-      <w:proofErr w:type="gramEnd"/>
-      <w:r>
-        <w:t xml:space="preserve"> Theme.</w:t>
+        <w:t xml:space="preserve"> enable Custom color in View  &gt; Theme.</w:t>
       </w:r>
     </w:p>
     <w:p>
@@ -5501,31 +4941,10 @@
         <w:t xml:space="preserve">Exporting MRSI data can be found in the MRSI </w:t>
       </w:r>
       <w:r>
-        <w:t xml:space="preserve">menu in </w:t>
-      </w:r>
-      <w:proofErr w:type="spellStart"/>
-      <w:r>
-        <w:t>CSIgui</w:t>
-      </w:r>
-      <w:proofErr w:type="spellEnd"/>
-      <w:r>
-        <w:t xml:space="preserve">. Supported export file types are; </w:t>
-      </w:r>
-      <w:proofErr w:type="spellStart"/>
-      <w:r>
-        <w:t>sdat</w:t>
-      </w:r>
-      <w:proofErr w:type="spellEnd"/>
-      <w:r>
-        <w:t xml:space="preserve">/spar, text and mat-file. Specific parameters will be requested for spar and </w:t>
-      </w:r>
-      <w:proofErr w:type="spellStart"/>
-      <w:r>
-        <w:t>sdat</w:t>
-      </w:r>
-      <w:proofErr w:type="spellEnd"/>
-      <w:r>
-        <w:t xml:space="preserve"> files.</w:t>
+        <w:t>menu in CSIgui</w:t>
+      </w:r>
+      <w:r>
+        <w:t>. Supported export file types are; sdat/spar, text and mat-file. Specific parameters will be requested for spar and sdat files.</w:t>
       </w:r>
     </w:p>
     <w:p>
@@ -5545,13 +4964,8 @@
       </w:r>
     </w:p>
     <w:p>
-      <w:proofErr w:type="spellStart"/>
-      <w:r>
-        <w:t>CSIgui</w:t>
-      </w:r>
-      <w:proofErr w:type="spellEnd"/>
-      <w:r>
-        <w:t xml:space="preserve"> can automatically loop through all slice and attribute indexes and save each 2D MRSI plot as a separate image file.</w:t>
+      <w:r>
+        <w:t>CSIgui can automatically loop through all slice and attribute indexes and save each 2D MRSI plot as a separate image file.</w:t>
       </w:r>
     </w:p>
     <w:p>
@@ -5581,21 +4995,7 @@
         <w:t>No troubleshooting solutions available yet</w:t>
       </w:r>
       <w:r>
-        <w:t xml:space="preserve">, though </w:t>
-      </w:r>
-      <w:proofErr w:type="spellStart"/>
-      <w:r>
-        <w:t>Matlab</w:t>
-      </w:r>
-      <w:proofErr w:type="spellEnd"/>
-      <w:r>
-        <w:t xml:space="preserve"> itself may help you out! </w:t>
-      </w:r>
-      <w:r>
-        <w:rPr>
-          <w:rFonts w:ascii="Segoe UI Emoji" w:eastAsia="Segoe UI Emoji" w:hAnsi="Segoe UI Emoji" w:cs="Segoe UI Emoji"/>
-        </w:rPr>
-        <w:t xml:space="preserve">😉 </w:t>
+        <w:t xml:space="preserve">, though Matlab itself may help you out! </w:t>
       </w:r>
     </w:p>
     <w:p>
@@ -5665,16 +5065,11 @@
         <w:t>University Medical Center Utrecht, Imaging Department, 7</w:t>
       </w:r>
       <w:r>
+        <w:t xml:space="preserve"> tesla</w:t>
+      </w:r>
+      <w:r>
         <w:t xml:space="preserve"> </w:t>
       </w:r>
-      <w:proofErr w:type="gramStart"/>
-      <w:r>
-        <w:t>tesla</w:t>
-      </w:r>
-      <w:proofErr w:type="gramEnd"/>
-      <w:r>
-        <w:t xml:space="preserve"> </w:t>
-      </w:r>
       <w:r>
         <w:t>(Strategic Pulse).</w:t>
       </w:r>
@@ -5691,14 +5086,17 @@
       <w:r>
         <w:t xml:space="preserve">Email: </w:t>
       </w:r>
-      <w:hyperlink r:id="rId8" w:history="1">
-        <w:r>
-          <w:rPr>
-            <w:rStyle w:val="Hyperlink"/>
-          </w:rPr>
-          <w:t>Q.vanHoutum@umcutrecht.nl</w:t>
-        </w:r>
-      </w:hyperlink>
+      <w:r>
+        <w:t>Q.vanHoutum@umcutrec</w:t>
+      </w:r>
+      <w:bookmarkStart w:id="0" w:name="_GoBack"/>
+      <w:bookmarkEnd w:id="0"/>
+      <w:r>
+        <w:t>ht.nl</w:t>
+      </w:r>
+      <w:r>
+        <w:t xml:space="preserve"> | quincyvanhoutum@gmail.com</w:t>
+      </w:r>
     </w:p>
     <w:p>
       <w:pPr>
@@ -8188,25 +7586,7 @@
           <w:sz w:val="16"/>
           <w:szCs w:val="20"/>
         </w:rPr>
-        <w:t xml:space="preserve">modification </w:t>
-      </w:r>
-      <w:proofErr w:type="gramStart"/>
-      <w:r>
-        <w:rPr>
-          <w:rFonts w:ascii="Courier New" w:eastAsia="Times New Roman" w:hAnsi="Courier New" w:cs="Courier New"/>
-          <w:sz w:val="16"/>
-          <w:szCs w:val="20"/>
-        </w:rPr>
-        <w:t>follow</w:t>
-      </w:r>
-      <w:proofErr w:type="gramEnd"/>
-      <w:r>
-        <w:rPr>
-          <w:rFonts w:ascii="Courier New" w:eastAsia="Times New Roman" w:hAnsi="Courier New" w:cs="Courier New"/>
-          <w:sz w:val="16"/>
-          <w:szCs w:val="20"/>
-        </w:rPr>
-        <w:t>.</w:t>
+        <w:t>modification follow.</w:t>
       </w:r>
     </w:p>
     <w:p>
@@ -9178,25 +8558,7 @@
           <w:sz w:val="16"/>
           <w:szCs w:val="20"/>
         </w:rPr>
-        <w:t xml:space="preserve">public, and in some </w:t>
-      </w:r>
-      <w:proofErr w:type="gramStart"/>
-      <w:r>
-        <w:rPr>
-          <w:rFonts w:ascii="Courier New" w:eastAsia="Times New Roman" w:hAnsi="Courier New" w:cs="Courier New"/>
-          <w:sz w:val="16"/>
-          <w:szCs w:val="20"/>
-        </w:rPr>
-        <w:t>countries</w:t>
-      </w:r>
-      <w:proofErr w:type="gramEnd"/>
-      <w:r>
-        <w:rPr>
-          <w:rFonts w:ascii="Courier New" w:eastAsia="Times New Roman" w:hAnsi="Courier New" w:cs="Courier New"/>
-          <w:sz w:val="16"/>
-          <w:szCs w:val="20"/>
-        </w:rPr>
-        <w:t xml:space="preserve"> other activities as well.</w:t>
+        <w:t>public, and in some countries other activities as well.</w:t>
       </w:r>
     </w:p>
     <w:p>
@@ -10007,25 +9369,7 @@
           <w:sz w:val="16"/>
           <w:szCs w:val="20"/>
         </w:rPr>
-        <w:t xml:space="preserve">interfaces specified for a </w:t>
-      </w:r>
-      <w:proofErr w:type="gramStart"/>
-      <w:r>
-        <w:rPr>
-          <w:rFonts w:ascii="Courier New" w:eastAsia="Times New Roman" w:hAnsi="Courier New" w:cs="Courier New"/>
-          <w:sz w:val="16"/>
-          <w:szCs w:val="20"/>
-        </w:rPr>
-        <w:t>particular programming</w:t>
-      </w:r>
-      <w:proofErr w:type="gramEnd"/>
-      <w:r>
-        <w:rPr>
-          <w:rFonts w:ascii="Courier New" w:eastAsia="Times New Roman" w:hAnsi="Courier New" w:cs="Courier New"/>
-          <w:sz w:val="16"/>
-          <w:szCs w:val="20"/>
-        </w:rPr>
-        <w:t xml:space="preserve"> language, one that</w:t>
+        <w:t>interfaces specified for a particular programming language, one that</w:t>
       </w:r>
     </w:p>
     <w:p>
@@ -10165,25 +9509,7 @@
           <w:sz w:val="16"/>
           <w:szCs w:val="20"/>
         </w:rPr>
-        <w:t xml:space="preserve">than the </w:t>
-      </w:r>
-      <w:proofErr w:type="gramStart"/>
-      <w:r>
-        <w:rPr>
-          <w:rFonts w:ascii="Courier New" w:eastAsia="Times New Roman" w:hAnsi="Courier New" w:cs="Courier New"/>
-          <w:sz w:val="16"/>
-          <w:szCs w:val="20"/>
-        </w:rPr>
-        <w:t>work as a whole, that</w:t>
-      </w:r>
-      <w:proofErr w:type="gramEnd"/>
-      <w:r>
-        <w:rPr>
-          <w:rFonts w:ascii="Courier New" w:eastAsia="Times New Roman" w:hAnsi="Courier New" w:cs="Courier New"/>
-          <w:sz w:val="16"/>
-          <w:szCs w:val="20"/>
-        </w:rPr>
-        <w:t xml:space="preserve"> (a) is included in the normal form of</w:t>
+        <w:t>than the work as a whole, that (a) is included in the normal form of</w:t>
       </w:r>
     </w:p>
     <w:p>
@@ -10767,25 +10093,7 @@
           <w:sz w:val="16"/>
           <w:szCs w:val="20"/>
         </w:rPr>
-        <w:t xml:space="preserve">which </w:t>
-      </w:r>
-      <w:proofErr w:type="gramStart"/>
-      <w:r>
-        <w:rPr>
-          <w:rFonts w:ascii="Courier New" w:eastAsia="Times New Roman" w:hAnsi="Courier New" w:cs="Courier New"/>
-          <w:sz w:val="16"/>
-          <w:szCs w:val="20"/>
-        </w:rPr>
-        <w:t>are</w:t>
-      </w:r>
-      <w:proofErr w:type="gramEnd"/>
-      <w:r>
-        <w:rPr>
-          <w:rFonts w:ascii="Courier New" w:eastAsia="Times New Roman" w:hAnsi="Courier New" w:cs="Courier New"/>
-          <w:sz w:val="16"/>
-          <w:szCs w:val="20"/>
-        </w:rPr>
-        <w:t xml:space="preserve"> not part of the work.  For example, Corresponding Source</w:t>
+        <w:t>which are not part of the work.  For example, Corresponding Source</w:t>
       </w:r>
     </w:p>
     <w:p>
@@ -11525,23 +10833,13 @@
           <w:szCs w:val="20"/>
         </w:rPr>
       </w:pPr>
-      <w:proofErr w:type="gramStart"/>
-      <w:r>
-        <w:rPr>
-          <w:rFonts w:ascii="Courier New" w:eastAsia="Times New Roman" w:hAnsi="Courier New" w:cs="Courier New"/>
-          <w:sz w:val="16"/>
-          <w:szCs w:val="20"/>
-        </w:rPr>
-        <w:t>content,</w:t>
-      </w:r>
-      <w:proofErr w:type="gramEnd"/>
-      <w:r>
-        <w:rPr>
-          <w:rFonts w:ascii="Courier New" w:eastAsia="Times New Roman" w:hAnsi="Courier New" w:cs="Courier New"/>
-          <w:sz w:val="16"/>
-          <w:szCs w:val="20"/>
-        </w:rPr>
-        <w:t xml:space="preserve"> constitutes a covered work.  This License acknowledges your</w:t>
+      <w:r>
+        <w:rPr>
+          <w:rFonts w:ascii="Courier New" w:eastAsia="Times New Roman" w:hAnsi="Courier New" w:cs="Courier New"/>
+          <w:sz w:val="16"/>
+          <w:szCs w:val="20"/>
+        </w:rPr>
+        <w:t>content, constitutes a covered work.  This License acknowledges your</w:t>
       </w:r>
     </w:p>
     <w:p>
@@ -11792,25 +11090,7 @@
           <w:sz w:val="16"/>
           <w:szCs w:val="20"/>
         </w:rPr>
-        <w:t xml:space="preserve">with facilities for running those works, </w:t>
-      </w:r>
-      <w:proofErr w:type="gramStart"/>
-      <w:r>
-        <w:rPr>
-          <w:rFonts w:ascii="Courier New" w:eastAsia="Times New Roman" w:hAnsi="Courier New" w:cs="Courier New"/>
-          <w:sz w:val="16"/>
-          <w:szCs w:val="20"/>
-        </w:rPr>
-        <w:t>provided that</w:t>
-      </w:r>
-      <w:proofErr w:type="gramEnd"/>
-      <w:r>
-        <w:rPr>
-          <w:rFonts w:ascii="Courier New" w:eastAsia="Times New Roman" w:hAnsi="Courier New" w:cs="Courier New"/>
-          <w:sz w:val="16"/>
-          <w:szCs w:val="20"/>
-        </w:rPr>
-        <w:t xml:space="preserve"> you comply with</w:t>
+        <w:t>with facilities for running those works, provided that you comply with</w:t>
       </w:r>
     </w:p>
     <w:p>
@@ -12201,25 +11481,7 @@
           <w:sz w:val="16"/>
           <w:szCs w:val="20"/>
         </w:rPr>
-        <w:t xml:space="preserve">  3. Protecting Users' Legal Rights </w:t>
-      </w:r>
-      <w:proofErr w:type="gramStart"/>
-      <w:r>
-        <w:rPr>
-          <w:rFonts w:ascii="Courier New" w:eastAsia="Times New Roman" w:hAnsi="Courier New" w:cs="Courier New"/>
-          <w:sz w:val="16"/>
-          <w:szCs w:val="20"/>
-        </w:rPr>
-        <w:t>From</w:t>
-      </w:r>
-      <w:proofErr w:type="gramEnd"/>
-      <w:r>
-        <w:rPr>
-          <w:rFonts w:ascii="Courier New" w:eastAsia="Times New Roman" w:hAnsi="Courier New" w:cs="Courier New"/>
-          <w:sz w:val="16"/>
-          <w:szCs w:val="20"/>
-        </w:rPr>
-        <w:t xml:space="preserve"> Anti-Circumvention Law.</w:t>
+        <w:t xml:space="preserve">  3. Protecting Users' Legal Rights From Anti-Circumvention Law.</w:t>
       </w:r>
     </w:p>
     <w:p>
@@ -12359,25 +11621,7 @@
           <w:sz w:val="16"/>
           <w:szCs w:val="20"/>
         </w:rPr>
-        <w:t xml:space="preserve">11 of the WIPO copyright </w:t>
-      </w:r>
-      <w:proofErr w:type="gramStart"/>
-      <w:r>
-        <w:rPr>
-          <w:rFonts w:ascii="Courier New" w:eastAsia="Times New Roman" w:hAnsi="Courier New" w:cs="Courier New"/>
-          <w:sz w:val="16"/>
-          <w:szCs w:val="20"/>
-        </w:rPr>
-        <w:t>treaty</w:t>
-      </w:r>
-      <w:proofErr w:type="gramEnd"/>
-      <w:r>
-        <w:rPr>
-          <w:rFonts w:ascii="Courier New" w:eastAsia="Times New Roman" w:hAnsi="Courier New" w:cs="Courier New"/>
-          <w:sz w:val="16"/>
-          <w:szCs w:val="20"/>
-        </w:rPr>
-        <w:t xml:space="preserve"> adopted on 20 December 1996, or</w:t>
+        <w:t>11 of the WIPO copyright treaty adopted on 20 December 1996, or</w:t>
       </w:r>
     </w:p>
     <w:p>
@@ -12591,25 +11835,7 @@
           <w:sz w:val="16"/>
           <w:szCs w:val="20"/>
         </w:rPr>
-        <w:t xml:space="preserve">is </w:t>
-      </w:r>
-      <w:proofErr w:type="gramStart"/>
-      <w:r>
-        <w:rPr>
-          <w:rFonts w:ascii="Courier New" w:eastAsia="Times New Roman" w:hAnsi="Courier New" w:cs="Courier New"/>
-          <w:sz w:val="16"/>
-          <w:szCs w:val="20"/>
-        </w:rPr>
-        <w:t>effected</w:t>
-      </w:r>
-      <w:proofErr w:type="gramEnd"/>
-      <w:r>
-        <w:rPr>
-          <w:rFonts w:ascii="Courier New" w:eastAsia="Times New Roman" w:hAnsi="Courier New" w:cs="Courier New"/>
-          <w:sz w:val="16"/>
-          <w:szCs w:val="20"/>
-        </w:rPr>
-        <w:t xml:space="preserve"> by exercising rights under this License with respect to</w:t>
+        <w:t>is effected by exercising rights under this License with respect to</w:t>
       </w:r>
     </w:p>
     <w:p>
@@ -12926,25 +12152,7 @@
           <w:sz w:val="16"/>
           <w:szCs w:val="20"/>
         </w:rPr>
-        <w:t xml:space="preserve">receive it, in any medium, </w:t>
-      </w:r>
-      <w:proofErr w:type="gramStart"/>
-      <w:r>
-        <w:rPr>
-          <w:rFonts w:ascii="Courier New" w:eastAsia="Times New Roman" w:hAnsi="Courier New" w:cs="Courier New"/>
-          <w:sz w:val="16"/>
-          <w:szCs w:val="20"/>
-        </w:rPr>
-        <w:t>provided that</w:t>
-      </w:r>
-      <w:proofErr w:type="gramEnd"/>
-      <w:r>
-        <w:rPr>
-          <w:rFonts w:ascii="Courier New" w:eastAsia="Times New Roman" w:hAnsi="Courier New" w:cs="Courier New"/>
-          <w:sz w:val="16"/>
-          <w:szCs w:val="20"/>
-        </w:rPr>
-        <w:t xml:space="preserve"> you conspicuously and</w:t>
+        <w:t>receive it, in any medium, provided that you conspicuously and</w:t>
       </w:r>
     </w:p>
     <w:p>
@@ -13439,25 +12647,7 @@
           <w:szCs w:val="20"/>
         </w:rPr>
         <w:lastRenderedPageBreak/>
-        <w:t xml:space="preserve">terms of section 4, </w:t>
-      </w:r>
-      <w:proofErr w:type="gramStart"/>
-      <w:r>
-        <w:rPr>
-          <w:rFonts w:ascii="Courier New" w:eastAsia="Times New Roman" w:hAnsi="Courier New" w:cs="Courier New"/>
-          <w:sz w:val="16"/>
-          <w:szCs w:val="20"/>
-        </w:rPr>
-        <w:t>provided that</w:t>
-      </w:r>
-      <w:proofErr w:type="gramEnd"/>
-      <w:r>
-        <w:rPr>
-          <w:rFonts w:ascii="Courier New" w:eastAsia="Times New Roman" w:hAnsi="Courier New" w:cs="Courier New"/>
-          <w:sz w:val="16"/>
-          <w:szCs w:val="20"/>
-        </w:rPr>
-        <w:t xml:space="preserve"> you also meet all of these conditions:</w:t>
+        <w:t>terms of section 4, provided that you also meet all of these conditions:</w:t>
       </w:r>
     </w:p>
     <w:p>
@@ -13803,25 +12993,7 @@
           <w:sz w:val="16"/>
           <w:szCs w:val="20"/>
         </w:rPr>
-        <w:t xml:space="preserve">    c) You must license the entire work</w:t>
-      </w:r>
-      <w:proofErr w:type="gramStart"/>
-      <w:r>
-        <w:rPr>
-          <w:rFonts w:ascii="Courier New" w:eastAsia="Times New Roman" w:hAnsi="Courier New" w:cs="Courier New"/>
-          <w:sz w:val="16"/>
-          <w:szCs w:val="20"/>
-        </w:rPr>
-        <w:t>, as a whole, under</w:t>
-      </w:r>
-      <w:proofErr w:type="gramEnd"/>
-      <w:r>
-        <w:rPr>
-          <w:rFonts w:ascii="Courier New" w:eastAsia="Times New Roman" w:hAnsi="Courier New" w:cs="Courier New"/>
-          <w:sz w:val="16"/>
-          <w:szCs w:val="20"/>
-        </w:rPr>
-        <w:t xml:space="preserve"> this</w:t>
+        <w:t xml:space="preserve">    c) You must license the entire work, as a whole, under this</w:t>
       </w:r>
     </w:p>
     <w:p>
@@ -14751,25 +13923,7 @@
           <w:sz w:val="16"/>
           <w:szCs w:val="20"/>
         </w:rPr>
-        <w:t xml:space="preserve">of sections 4 and 5, </w:t>
-      </w:r>
-      <w:proofErr w:type="gramStart"/>
-      <w:r>
-        <w:rPr>
-          <w:rFonts w:ascii="Courier New" w:eastAsia="Times New Roman" w:hAnsi="Courier New" w:cs="Courier New"/>
-          <w:sz w:val="16"/>
-          <w:szCs w:val="20"/>
-        </w:rPr>
-        <w:t>provided that</w:t>
-      </w:r>
-      <w:proofErr w:type="gramEnd"/>
-      <w:r>
-        <w:rPr>
-          <w:rFonts w:ascii="Courier New" w:eastAsia="Times New Roman" w:hAnsi="Courier New" w:cs="Courier New"/>
-          <w:sz w:val="16"/>
-          <w:szCs w:val="20"/>
-        </w:rPr>
-        <w:t xml:space="preserve"> you also convey the</w:t>
+        <w:t>of sections 4 and 5, provided that you also convey the</w:t>
       </w:r>
     </w:p>
     <w:p>
@@ -16564,25 +15718,7 @@
           <w:sz w:val="16"/>
           <w:szCs w:val="20"/>
         </w:rPr>
-        <w:t xml:space="preserve">tangible personal </w:t>
-      </w:r>
-      <w:proofErr w:type="gramStart"/>
-      <w:r>
-        <w:rPr>
-          <w:rFonts w:ascii="Courier New" w:eastAsia="Times New Roman" w:hAnsi="Courier New" w:cs="Courier New"/>
-          <w:sz w:val="16"/>
-          <w:szCs w:val="20"/>
-        </w:rPr>
-        <w:t>property</w:t>
-      </w:r>
-      <w:proofErr w:type="gramEnd"/>
-      <w:r>
-        <w:rPr>
-          <w:rFonts w:ascii="Courier New" w:eastAsia="Times New Roman" w:hAnsi="Courier New" w:cs="Courier New"/>
-          <w:sz w:val="16"/>
-          <w:szCs w:val="20"/>
-        </w:rPr>
-        <w:t xml:space="preserve"> which is normally used for personal, family,</w:t>
+        <w:t>tangible personal property which is normally used for personal, family,</w:t>
       </w:r>
     </w:p>
     <w:p>
@@ -16730,25 +15866,7 @@
           <w:sz w:val="16"/>
           <w:szCs w:val="20"/>
         </w:rPr>
-        <w:t xml:space="preserve">product received by a </w:t>
-      </w:r>
-      <w:proofErr w:type="gramStart"/>
-      <w:r>
-        <w:rPr>
-          <w:rFonts w:ascii="Courier New" w:eastAsia="Times New Roman" w:hAnsi="Courier New" w:cs="Courier New"/>
-          <w:sz w:val="16"/>
-          <w:szCs w:val="20"/>
-        </w:rPr>
-        <w:t>particular user</w:t>
-      </w:r>
-      <w:proofErr w:type="gramEnd"/>
-      <w:r>
-        <w:rPr>
-          <w:rFonts w:ascii="Courier New" w:eastAsia="Times New Roman" w:hAnsi="Courier New" w:cs="Courier New"/>
-          <w:sz w:val="16"/>
-          <w:szCs w:val="20"/>
-        </w:rPr>
-        <w:t>, "normally used" refers to a</w:t>
+        <w:t>product received by a particular user, "normally used" refers to a</w:t>
       </w:r>
     </w:p>
     <w:p>
@@ -16822,120 +15940,82 @@
           <w:sz w:val="16"/>
           <w:szCs w:val="20"/>
         </w:rPr>
-        <w:t xml:space="preserve">of the </w:t>
-      </w:r>
-      <w:proofErr w:type="gramStart"/>
-      <w:r>
-        <w:rPr>
-          <w:rFonts w:ascii="Courier New" w:eastAsia="Times New Roman" w:hAnsi="Courier New" w:cs="Courier New"/>
-          <w:sz w:val="16"/>
-          <w:szCs w:val="20"/>
-        </w:rPr>
-        <w:t>particular user</w:t>
-      </w:r>
-      <w:proofErr w:type="gramEnd"/>
-      <w:r>
-        <w:rPr>
-          <w:rFonts w:ascii="Courier New" w:eastAsia="Times New Roman" w:hAnsi="Courier New" w:cs="Courier New"/>
-          <w:sz w:val="16"/>
-          <w:szCs w:val="20"/>
-        </w:rPr>
-        <w:t xml:space="preserve"> or of the way in which the particular user</w:t>
-      </w:r>
-    </w:p>
-    <w:p>
-      <w:pPr>
-        <w:tabs>
-          <w:tab w:val="left" w:pos="916"/>
-          <w:tab w:val="left" w:pos="1832"/>
-          <w:tab w:val="left" w:pos="2748"/>
-          <w:tab w:val="left" w:pos="3664"/>
-          <w:tab w:val="left" w:pos="4580"/>
-          <w:tab w:val="left" w:pos="5496"/>
-          <w:tab w:val="left" w:pos="6412"/>
-          <w:tab w:val="left" w:pos="7328"/>
-          <w:tab w:val="left" w:pos="8244"/>
-          <w:tab w:val="left" w:pos="9160"/>
-          <w:tab w:val="left" w:pos="10076"/>
-          <w:tab w:val="left" w:pos="10992"/>
-          <w:tab w:val="left" w:pos="11908"/>
-          <w:tab w:val="left" w:pos="12824"/>
-          <w:tab w:val="left" w:pos="13740"/>
-          <w:tab w:val="left" w:pos="14656"/>
-        </w:tabs>
-        <w:spacing w:after="0" w:line="240" w:lineRule="auto"/>
-        <w:jc w:val="both"/>
-        <w:rPr>
-          <w:rFonts w:ascii="Courier New" w:eastAsia="Times New Roman" w:hAnsi="Courier New" w:cs="Courier New"/>
-          <w:sz w:val="16"/>
-          <w:szCs w:val="20"/>
-        </w:rPr>
-      </w:pPr>
-      <w:proofErr w:type="gramStart"/>
-      <w:r>
-        <w:rPr>
-          <w:rFonts w:ascii="Courier New" w:eastAsia="Times New Roman" w:hAnsi="Courier New" w:cs="Courier New"/>
-          <w:sz w:val="16"/>
-          <w:szCs w:val="20"/>
-        </w:rPr>
-        <w:t>actually uses</w:t>
-      </w:r>
-      <w:proofErr w:type="gramEnd"/>
-      <w:r>
-        <w:rPr>
-          <w:rFonts w:ascii="Courier New" w:eastAsia="Times New Roman" w:hAnsi="Courier New" w:cs="Courier New"/>
-          <w:sz w:val="16"/>
-          <w:szCs w:val="20"/>
-        </w:rPr>
-        <w:t>, or expects or is expected to use, the product.  A product</w:t>
-      </w:r>
-    </w:p>
-    <w:p>
-      <w:pPr>
-        <w:tabs>
-          <w:tab w:val="left" w:pos="916"/>
-          <w:tab w:val="left" w:pos="1832"/>
-          <w:tab w:val="left" w:pos="2748"/>
-          <w:tab w:val="left" w:pos="3664"/>
-          <w:tab w:val="left" w:pos="4580"/>
-          <w:tab w:val="left" w:pos="5496"/>
-          <w:tab w:val="left" w:pos="6412"/>
-          <w:tab w:val="left" w:pos="7328"/>
-          <w:tab w:val="left" w:pos="8244"/>
-          <w:tab w:val="left" w:pos="9160"/>
-          <w:tab w:val="left" w:pos="10076"/>
-          <w:tab w:val="left" w:pos="10992"/>
-          <w:tab w:val="left" w:pos="11908"/>
-          <w:tab w:val="left" w:pos="12824"/>
-          <w:tab w:val="left" w:pos="13740"/>
-          <w:tab w:val="left" w:pos="14656"/>
-        </w:tabs>
-        <w:spacing w:after="0" w:line="240" w:lineRule="auto"/>
-        <w:jc w:val="both"/>
-        <w:rPr>
-          <w:rFonts w:ascii="Courier New" w:eastAsia="Times New Roman" w:hAnsi="Courier New" w:cs="Courier New"/>
-          <w:sz w:val="16"/>
-          <w:szCs w:val="20"/>
-        </w:rPr>
-      </w:pPr>
-      <w:r>
-        <w:rPr>
-          <w:rFonts w:ascii="Courier New" w:eastAsia="Times New Roman" w:hAnsi="Courier New" w:cs="Courier New"/>
-          <w:sz w:val="16"/>
-          <w:szCs w:val="20"/>
-        </w:rPr>
-        <w:t xml:space="preserve">is a consumer product regardless of whether the product has </w:t>
-      </w:r>
-      <w:proofErr w:type="gramStart"/>
-      <w:r>
-        <w:rPr>
-          <w:rFonts w:ascii="Courier New" w:eastAsia="Times New Roman" w:hAnsi="Courier New" w:cs="Courier New"/>
-          <w:sz w:val="16"/>
-          <w:szCs w:val="20"/>
-        </w:rPr>
-        <w:t>substantial</w:t>
-      </w:r>
-      <w:proofErr w:type="gramEnd"/>
+        <w:t>of the particular user or of the way in which the particular user</w:t>
+      </w:r>
+    </w:p>
+    <w:p>
+      <w:pPr>
+        <w:tabs>
+          <w:tab w:val="left" w:pos="916"/>
+          <w:tab w:val="left" w:pos="1832"/>
+          <w:tab w:val="left" w:pos="2748"/>
+          <w:tab w:val="left" w:pos="3664"/>
+          <w:tab w:val="left" w:pos="4580"/>
+          <w:tab w:val="left" w:pos="5496"/>
+          <w:tab w:val="left" w:pos="6412"/>
+          <w:tab w:val="left" w:pos="7328"/>
+          <w:tab w:val="left" w:pos="8244"/>
+          <w:tab w:val="left" w:pos="9160"/>
+          <w:tab w:val="left" w:pos="10076"/>
+          <w:tab w:val="left" w:pos="10992"/>
+          <w:tab w:val="left" w:pos="11908"/>
+          <w:tab w:val="left" w:pos="12824"/>
+          <w:tab w:val="left" w:pos="13740"/>
+          <w:tab w:val="left" w:pos="14656"/>
+        </w:tabs>
+        <w:spacing w:after="0" w:line="240" w:lineRule="auto"/>
+        <w:jc w:val="both"/>
+        <w:rPr>
+          <w:rFonts w:ascii="Courier New" w:eastAsia="Times New Roman" w:hAnsi="Courier New" w:cs="Courier New"/>
+          <w:sz w:val="16"/>
+          <w:szCs w:val="20"/>
+        </w:rPr>
+      </w:pPr>
+      <w:r>
+        <w:rPr>
+          <w:rFonts w:ascii="Courier New" w:eastAsia="Times New Roman" w:hAnsi="Courier New" w:cs="Courier New"/>
+          <w:sz w:val="16"/>
+          <w:szCs w:val="20"/>
+        </w:rPr>
+        <w:t>actually uses, or expects or is expected to use, the product.  A product</w:t>
+      </w:r>
+    </w:p>
+    <w:p>
+      <w:pPr>
+        <w:tabs>
+          <w:tab w:val="left" w:pos="916"/>
+          <w:tab w:val="left" w:pos="1832"/>
+          <w:tab w:val="left" w:pos="2748"/>
+          <w:tab w:val="left" w:pos="3664"/>
+          <w:tab w:val="left" w:pos="4580"/>
+          <w:tab w:val="left" w:pos="5496"/>
+          <w:tab w:val="left" w:pos="6412"/>
+          <w:tab w:val="left" w:pos="7328"/>
+          <w:tab w:val="left" w:pos="8244"/>
+          <w:tab w:val="left" w:pos="9160"/>
+          <w:tab w:val="left" w:pos="10076"/>
+          <w:tab w:val="left" w:pos="10992"/>
+          <w:tab w:val="left" w:pos="11908"/>
+          <w:tab w:val="left" w:pos="12824"/>
+          <w:tab w:val="left" w:pos="13740"/>
+          <w:tab w:val="left" w:pos="14656"/>
+        </w:tabs>
+        <w:spacing w:after="0" w:line="240" w:lineRule="auto"/>
+        <w:jc w:val="both"/>
+        <w:rPr>
+          <w:rFonts w:ascii="Courier New" w:eastAsia="Times New Roman" w:hAnsi="Courier New" w:cs="Courier New"/>
+          <w:sz w:val="16"/>
+          <w:szCs w:val="20"/>
+        </w:rPr>
+      </w:pPr>
+      <w:r>
+        <w:rPr>
+          <w:rFonts w:ascii="Courier New" w:eastAsia="Times New Roman" w:hAnsi="Courier New" w:cs="Courier New"/>
+          <w:sz w:val="16"/>
+          <w:szCs w:val="20"/>
+        </w:rPr>
+        <w:t>is a consumer product regardless of whether the product has substantial</w:t>
+      </w:r>
     </w:p>
     <w:p>
       <w:pPr>
@@ -17393,23 +16473,13 @@
           <w:szCs w:val="20"/>
         </w:rPr>
       </w:pPr>
-      <w:proofErr w:type="gramStart"/>
-      <w:r>
-        <w:rPr>
-          <w:rFonts w:ascii="Courier New" w:eastAsia="Times New Roman" w:hAnsi="Courier New" w:cs="Courier New"/>
-          <w:sz w:val="16"/>
-          <w:szCs w:val="20"/>
-        </w:rPr>
-        <w:t>specifically</w:t>
-      </w:r>
-      <w:proofErr w:type="gramEnd"/>
-      <w:r>
-        <w:rPr>
-          <w:rFonts w:ascii="Courier New" w:eastAsia="Times New Roman" w:hAnsi="Courier New" w:cs="Courier New"/>
-          <w:sz w:val="16"/>
-          <w:szCs w:val="20"/>
-        </w:rPr>
-        <w:t xml:space="preserve"> for use in, a User Product, and the conveying occurs as</w:t>
+      <w:r>
+        <w:rPr>
+          <w:rFonts w:ascii="Courier New" w:eastAsia="Times New Roman" w:hAnsi="Courier New" w:cs="Courier New"/>
+          <w:sz w:val="16"/>
+          <w:szCs w:val="20"/>
+        </w:rPr>
+        <w:t>specifically for use in, a User Product, and the conveying occurs as</w:t>
       </w:r>
     </w:p>
     <w:p>
@@ -20855,25 +19925,7 @@
           <w:sz w:val="16"/>
           <w:szCs w:val="20"/>
         </w:rPr>
-        <w:t xml:space="preserve">license from a </w:t>
-      </w:r>
-      <w:proofErr w:type="gramStart"/>
-      <w:r>
-        <w:rPr>
-          <w:rFonts w:ascii="Courier New" w:eastAsia="Times New Roman" w:hAnsi="Courier New" w:cs="Courier New"/>
-          <w:sz w:val="16"/>
-          <w:szCs w:val="20"/>
-        </w:rPr>
-        <w:t>particular copyright</w:t>
-      </w:r>
-      <w:proofErr w:type="gramEnd"/>
-      <w:r>
-        <w:rPr>
-          <w:rFonts w:ascii="Courier New" w:eastAsia="Times New Roman" w:hAnsi="Courier New" w:cs="Courier New"/>
-          <w:sz w:val="16"/>
-          <w:szCs w:val="20"/>
-        </w:rPr>
-        <w:t xml:space="preserve"> holder is reinstated (a)</w:t>
+        <w:t>license from a particular copyright holder is reinstated (a)</w:t>
       </w:r>
     </w:p>
     <w:p>
@@ -21087,25 +20139,7 @@
           <w:sz w:val="16"/>
           <w:szCs w:val="20"/>
         </w:rPr>
-        <w:t xml:space="preserve">  Moreover, your license from a </w:t>
-      </w:r>
-      <w:proofErr w:type="gramStart"/>
-      <w:r>
-        <w:rPr>
-          <w:rFonts w:ascii="Courier New" w:eastAsia="Times New Roman" w:hAnsi="Courier New" w:cs="Courier New"/>
-          <w:sz w:val="16"/>
-          <w:szCs w:val="20"/>
-        </w:rPr>
-        <w:t>particular copyright</w:t>
-      </w:r>
-      <w:proofErr w:type="gramEnd"/>
-      <w:r>
-        <w:rPr>
-          <w:rFonts w:ascii="Courier New" w:eastAsia="Times New Roman" w:hAnsi="Courier New" w:cs="Courier New"/>
-          <w:sz w:val="16"/>
-          <w:szCs w:val="20"/>
-        </w:rPr>
-        <w:t xml:space="preserve"> holder is</w:t>
+        <w:t xml:space="preserve">  Moreover, your license from a particular copyright holder is</w:t>
       </w:r>
     </w:p>
     <w:p>
@@ -21711,25 +20745,7 @@
           <w:sz w:val="16"/>
           <w:szCs w:val="20"/>
         </w:rPr>
-        <w:t xml:space="preserve">occurring solely </w:t>
-      </w:r>
-      <w:proofErr w:type="gramStart"/>
-      <w:r>
-        <w:rPr>
-          <w:rFonts w:ascii="Courier New" w:eastAsia="Times New Roman" w:hAnsi="Courier New" w:cs="Courier New"/>
-          <w:sz w:val="16"/>
-          <w:szCs w:val="20"/>
-        </w:rPr>
-        <w:t>as a consequence of</w:t>
-      </w:r>
-      <w:proofErr w:type="gramEnd"/>
-      <w:r>
-        <w:rPr>
-          <w:rFonts w:ascii="Courier New" w:eastAsia="Times New Roman" w:hAnsi="Courier New" w:cs="Courier New"/>
-          <w:sz w:val="16"/>
-          <w:szCs w:val="20"/>
-        </w:rPr>
-        <w:t xml:space="preserve"> using peer-to-peer transmission</w:t>
+        <w:t>occurring solely as a consequence of using peer-to-peer transmission</w:t>
       </w:r>
     </w:p>
     <w:p>
@@ -24092,25 +23108,7 @@
           <w:sz w:val="16"/>
           <w:szCs w:val="20"/>
         </w:rPr>
-        <w:t xml:space="preserve">patent license for this </w:t>
-      </w:r>
-      <w:proofErr w:type="gramStart"/>
-      <w:r>
-        <w:rPr>
-          <w:rFonts w:ascii="Courier New" w:eastAsia="Times New Roman" w:hAnsi="Courier New" w:cs="Courier New"/>
-          <w:sz w:val="16"/>
-          <w:szCs w:val="20"/>
-        </w:rPr>
-        <w:t>particular work</w:t>
-      </w:r>
-      <w:proofErr w:type="gramEnd"/>
-      <w:r>
-        <w:rPr>
-          <w:rFonts w:ascii="Courier New" w:eastAsia="Times New Roman" w:hAnsi="Courier New" w:cs="Courier New"/>
-          <w:sz w:val="16"/>
-          <w:szCs w:val="20"/>
-        </w:rPr>
-        <w:t>, or (3) arrange, in a manner</w:t>
+        <w:t>patent license for this particular work, or (3) arrange, in a manner</w:t>
       </w:r>
     </w:p>
     <w:p>
@@ -24945,25 +23943,7 @@
           <w:sz w:val="16"/>
           <w:szCs w:val="20"/>
         </w:rPr>
-        <w:t xml:space="preserve">the work, and under which the </w:t>
-      </w:r>
-      <w:proofErr w:type="gramStart"/>
-      <w:r>
-        <w:rPr>
-          <w:rFonts w:ascii="Courier New" w:eastAsia="Times New Roman" w:hAnsi="Courier New" w:cs="Courier New"/>
-          <w:sz w:val="16"/>
-          <w:szCs w:val="20"/>
-        </w:rPr>
-        <w:t>third party</w:t>
-      </w:r>
-      <w:proofErr w:type="gramEnd"/>
-      <w:r>
-        <w:rPr>
-          <w:rFonts w:ascii="Courier New" w:eastAsia="Times New Roman" w:hAnsi="Courier New" w:cs="Courier New"/>
-          <w:sz w:val="16"/>
-          <w:szCs w:val="20"/>
-        </w:rPr>
-        <w:t xml:space="preserve"> grants, to any of the</w:t>
+        <w:t>the work, and under which the third party grants, to any of the</w:t>
       </w:r>
     </w:p>
     <w:p>
@@ -25568,80 +24548,44 @@
           <w:sz w:val="16"/>
           <w:szCs w:val="20"/>
         </w:rPr>
-        <w:t xml:space="preserve">covered work </w:t>
-      </w:r>
-      <w:proofErr w:type="gramStart"/>
-      <w:r>
-        <w:rPr>
-          <w:rFonts w:ascii="Courier New" w:eastAsia="Times New Roman" w:hAnsi="Courier New" w:cs="Courier New"/>
-          <w:sz w:val="16"/>
-          <w:szCs w:val="20"/>
-        </w:rPr>
-        <w:t>so as to</w:t>
-      </w:r>
-      <w:proofErr w:type="gramEnd"/>
-      <w:r>
-        <w:rPr>
-          <w:rFonts w:ascii="Courier New" w:eastAsia="Times New Roman" w:hAnsi="Courier New" w:cs="Courier New"/>
-          <w:sz w:val="16"/>
-          <w:szCs w:val="20"/>
-        </w:rPr>
-        <w:t xml:space="preserve"> satisfy simultaneously your obligations under this</w:t>
-      </w:r>
-    </w:p>
-    <w:p>
-      <w:pPr>
-        <w:tabs>
-          <w:tab w:val="left" w:pos="916"/>
-          <w:tab w:val="left" w:pos="1832"/>
-          <w:tab w:val="left" w:pos="2748"/>
-          <w:tab w:val="left" w:pos="3664"/>
-          <w:tab w:val="left" w:pos="4580"/>
-          <w:tab w:val="left" w:pos="5496"/>
-          <w:tab w:val="left" w:pos="6412"/>
-          <w:tab w:val="left" w:pos="7328"/>
-          <w:tab w:val="left" w:pos="8244"/>
-          <w:tab w:val="left" w:pos="9160"/>
-          <w:tab w:val="left" w:pos="10076"/>
-          <w:tab w:val="left" w:pos="10992"/>
-          <w:tab w:val="left" w:pos="11908"/>
-          <w:tab w:val="left" w:pos="12824"/>
-          <w:tab w:val="left" w:pos="13740"/>
-          <w:tab w:val="left" w:pos="14656"/>
-        </w:tabs>
-        <w:spacing w:after="0" w:line="240" w:lineRule="auto"/>
-        <w:jc w:val="both"/>
-        <w:rPr>
-          <w:rFonts w:ascii="Courier New" w:eastAsia="Times New Roman" w:hAnsi="Courier New" w:cs="Courier New"/>
-          <w:sz w:val="16"/>
-          <w:szCs w:val="20"/>
-        </w:rPr>
-      </w:pPr>
-      <w:r>
-        <w:rPr>
-          <w:rFonts w:ascii="Courier New" w:eastAsia="Times New Roman" w:hAnsi="Courier New" w:cs="Courier New"/>
-          <w:sz w:val="16"/>
-          <w:szCs w:val="20"/>
-        </w:rPr>
-        <w:t xml:space="preserve">License and any other pertinent obligations, then </w:t>
-      </w:r>
-      <w:proofErr w:type="gramStart"/>
-      <w:r>
-        <w:rPr>
-          <w:rFonts w:ascii="Courier New" w:eastAsia="Times New Roman" w:hAnsi="Courier New" w:cs="Courier New"/>
-          <w:sz w:val="16"/>
-          <w:szCs w:val="20"/>
-        </w:rPr>
-        <w:t>as a consequence</w:t>
-      </w:r>
-      <w:proofErr w:type="gramEnd"/>
-      <w:r>
-        <w:rPr>
-          <w:rFonts w:ascii="Courier New" w:eastAsia="Times New Roman" w:hAnsi="Courier New" w:cs="Courier New"/>
-          <w:sz w:val="16"/>
-          <w:szCs w:val="20"/>
-        </w:rPr>
-        <w:t xml:space="preserve"> you may</w:t>
+        <w:t>covered work so as to satisfy simultaneously your obligations under this</w:t>
+      </w:r>
+    </w:p>
+    <w:p>
+      <w:pPr>
+        <w:tabs>
+          <w:tab w:val="left" w:pos="916"/>
+          <w:tab w:val="left" w:pos="1832"/>
+          <w:tab w:val="left" w:pos="2748"/>
+          <w:tab w:val="left" w:pos="3664"/>
+          <w:tab w:val="left" w:pos="4580"/>
+          <w:tab w:val="left" w:pos="5496"/>
+          <w:tab w:val="left" w:pos="6412"/>
+          <w:tab w:val="left" w:pos="7328"/>
+          <w:tab w:val="left" w:pos="8244"/>
+          <w:tab w:val="left" w:pos="9160"/>
+          <w:tab w:val="left" w:pos="10076"/>
+          <w:tab w:val="left" w:pos="10992"/>
+          <w:tab w:val="left" w:pos="11908"/>
+          <w:tab w:val="left" w:pos="12824"/>
+          <w:tab w:val="left" w:pos="13740"/>
+          <w:tab w:val="left" w:pos="14656"/>
+        </w:tabs>
+        <w:spacing w:after="0" w:line="240" w:lineRule="auto"/>
+        <w:jc w:val="both"/>
+        <w:rPr>
+          <w:rFonts w:ascii="Courier New" w:eastAsia="Times New Roman" w:hAnsi="Courier New" w:cs="Courier New"/>
+          <w:sz w:val="16"/>
+          <w:szCs w:val="20"/>
+        </w:rPr>
+      </w:pPr>
+      <w:r>
+        <w:rPr>
+          <w:rFonts w:ascii="Courier New" w:eastAsia="Times New Roman" w:hAnsi="Courier New" w:cs="Courier New"/>
+          <w:sz w:val="16"/>
+          <w:szCs w:val="20"/>
+        </w:rPr>
+        <w:t>License and any other pertinent obligations, then as a consequence you may</w:t>
       </w:r>
     </w:p>
     <w:p>
@@ -25855,25 +24799,7 @@
           <w:sz w:val="16"/>
           <w:szCs w:val="20"/>
         </w:rPr>
-        <w:t xml:space="preserve">  13. Use with the GNU </w:t>
-      </w:r>
-      <w:proofErr w:type="spellStart"/>
-      <w:r>
-        <w:rPr>
-          <w:rFonts w:ascii="Courier New" w:eastAsia="Times New Roman" w:hAnsi="Courier New" w:cs="Courier New"/>
-          <w:sz w:val="16"/>
-          <w:szCs w:val="20"/>
-        </w:rPr>
-        <w:t>Affero</w:t>
-      </w:r>
-      <w:proofErr w:type="spellEnd"/>
-      <w:r>
-        <w:rPr>
-          <w:rFonts w:ascii="Courier New" w:eastAsia="Times New Roman" w:hAnsi="Courier New" w:cs="Courier New"/>
-          <w:sz w:val="16"/>
-          <w:szCs w:val="20"/>
-        </w:rPr>
-        <w:t xml:space="preserve"> General Public License.</w:t>
+        <w:t xml:space="preserve">  13. Use with the GNU Affero General Public License.</w:t>
       </w:r>
     </w:p>
     <w:p>
@@ -26013,25 +24939,7 @@
           <w:sz w:val="16"/>
           <w:szCs w:val="20"/>
         </w:rPr>
-        <w:t xml:space="preserve">under version 3 of the GNU </w:t>
-      </w:r>
-      <w:proofErr w:type="spellStart"/>
-      <w:r>
-        <w:rPr>
-          <w:rFonts w:ascii="Courier New" w:eastAsia="Times New Roman" w:hAnsi="Courier New" w:cs="Courier New"/>
-          <w:sz w:val="16"/>
-          <w:szCs w:val="20"/>
-        </w:rPr>
-        <w:t>Affero</w:t>
-      </w:r>
-      <w:proofErr w:type="spellEnd"/>
-      <w:r>
-        <w:rPr>
-          <w:rFonts w:ascii="Courier New" w:eastAsia="Times New Roman" w:hAnsi="Courier New" w:cs="Courier New"/>
-          <w:sz w:val="16"/>
-          <w:szCs w:val="20"/>
-        </w:rPr>
-        <w:t xml:space="preserve"> General Public License into a single</w:t>
+        <w:t>under version 3 of the GNU Affero General Public License into a single</w:t>
       </w:r>
     </w:p>
     <w:p>
@@ -26105,80 +25013,44 @@
           <w:sz w:val="16"/>
           <w:szCs w:val="20"/>
         </w:rPr>
-        <w:t xml:space="preserve">License will continue to apply to the </w:t>
-      </w:r>
-      <w:proofErr w:type="gramStart"/>
-      <w:r>
-        <w:rPr>
-          <w:rFonts w:ascii="Courier New" w:eastAsia="Times New Roman" w:hAnsi="Courier New" w:cs="Courier New"/>
-          <w:sz w:val="16"/>
-          <w:szCs w:val="20"/>
-        </w:rPr>
-        <w:t>part</w:t>
-      </w:r>
-      <w:proofErr w:type="gramEnd"/>
-      <w:r>
-        <w:rPr>
-          <w:rFonts w:ascii="Courier New" w:eastAsia="Times New Roman" w:hAnsi="Courier New" w:cs="Courier New"/>
-          <w:sz w:val="16"/>
-          <w:szCs w:val="20"/>
-        </w:rPr>
-        <w:t xml:space="preserve"> which is the covered work,</w:t>
-      </w:r>
-    </w:p>
-    <w:p>
-      <w:pPr>
-        <w:tabs>
-          <w:tab w:val="left" w:pos="916"/>
-          <w:tab w:val="left" w:pos="1832"/>
-          <w:tab w:val="left" w:pos="2748"/>
-          <w:tab w:val="left" w:pos="3664"/>
-          <w:tab w:val="left" w:pos="4580"/>
-          <w:tab w:val="left" w:pos="5496"/>
-          <w:tab w:val="left" w:pos="6412"/>
-          <w:tab w:val="left" w:pos="7328"/>
-          <w:tab w:val="left" w:pos="8244"/>
-          <w:tab w:val="left" w:pos="9160"/>
-          <w:tab w:val="left" w:pos="10076"/>
-          <w:tab w:val="left" w:pos="10992"/>
-          <w:tab w:val="left" w:pos="11908"/>
-          <w:tab w:val="left" w:pos="12824"/>
-          <w:tab w:val="left" w:pos="13740"/>
-          <w:tab w:val="left" w:pos="14656"/>
-        </w:tabs>
-        <w:spacing w:after="0" w:line="240" w:lineRule="auto"/>
-        <w:jc w:val="both"/>
-        <w:rPr>
-          <w:rFonts w:ascii="Courier New" w:eastAsia="Times New Roman" w:hAnsi="Courier New" w:cs="Courier New"/>
-          <w:sz w:val="16"/>
-          <w:szCs w:val="20"/>
-        </w:rPr>
-      </w:pPr>
-      <w:r>
-        <w:rPr>
-          <w:rFonts w:ascii="Courier New" w:eastAsia="Times New Roman" w:hAnsi="Courier New" w:cs="Courier New"/>
-          <w:sz w:val="16"/>
-          <w:szCs w:val="20"/>
-        </w:rPr>
-        <w:t xml:space="preserve">but the special requirements of the GNU </w:t>
-      </w:r>
-      <w:proofErr w:type="spellStart"/>
-      <w:r>
-        <w:rPr>
-          <w:rFonts w:ascii="Courier New" w:eastAsia="Times New Roman" w:hAnsi="Courier New" w:cs="Courier New"/>
-          <w:sz w:val="16"/>
-          <w:szCs w:val="20"/>
-        </w:rPr>
-        <w:t>Affero</w:t>
-      </w:r>
-      <w:proofErr w:type="spellEnd"/>
-      <w:r>
-        <w:rPr>
-          <w:rFonts w:ascii="Courier New" w:eastAsia="Times New Roman" w:hAnsi="Courier New" w:cs="Courier New"/>
-          <w:sz w:val="16"/>
-          <w:szCs w:val="20"/>
-        </w:rPr>
-        <w:t xml:space="preserve"> General Public License,</w:t>
+        <w:t>License will continue to apply to the part which is the covered work,</w:t>
+      </w:r>
+    </w:p>
+    <w:p>
+      <w:pPr>
+        <w:tabs>
+          <w:tab w:val="left" w:pos="916"/>
+          <w:tab w:val="left" w:pos="1832"/>
+          <w:tab w:val="left" w:pos="2748"/>
+          <w:tab w:val="left" w:pos="3664"/>
+          <w:tab w:val="left" w:pos="4580"/>
+          <w:tab w:val="left" w:pos="5496"/>
+          <w:tab w:val="left" w:pos="6412"/>
+          <w:tab w:val="left" w:pos="7328"/>
+          <w:tab w:val="left" w:pos="8244"/>
+          <w:tab w:val="left" w:pos="9160"/>
+          <w:tab w:val="left" w:pos="10076"/>
+          <w:tab w:val="left" w:pos="10992"/>
+          <w:tab w:val="left" w:pos="11908"/>
+          <w:tab w:val="left" w:pos="12824"/>
+          <w:tab w:val="left" w:pos="13740"/>
+          <w:tab w:val="left" w:pos="14656"/>
+        </w:tabs>
+        <w:spacing w:after="0" w:line="240" w:lineRule="auto"/>
+        <w:jc w:val="both"/>
+        <w:rPr>
+          <w:rFonts w:ascii="Courier New" w:eastAsia="Times New Roman" w:hAnsi="Courier New" w:cs="Courier New"/>
+          <w:sz w:val="16"/>
+          <w:szCs w:val="20"/>
+        </w:rPr>
+      </w:pPr>
+      <w:r>
+        <w:rPr>
+          <w:rFonts w:ascii="Courier New" w:eastAsia="Times New Roman" w:hAnsi="Courier New" w:cs="Courier New"/>
+          <w:sz w:val="16"/>
+          <w:szCs w:val="20"/>
+        </w:rPr>
+        <w:t>but the special requirements of the GNU Affero General Public License,</w:t>
       </w:r>
     </w:p>
     <w:p>
@@ -27735,18 +26607,8 @@
           <w:sz w:val="16"/>
           <w:szCs w:val="20"/>
         </w:rPr>
-        <w:t xml:space="preserve">WILL ANY COPYRIGHT HOLDER, OR ANY OTHER PARTY WHO MODIFIES AND/OR </w:t>
-      </w:r>
-      <w:proofErr w:type="gramStart"/>
-      <w:r>
-        <w:rPr>
-          <w:rFonts w:ascii="Courier New" w:eastAsia="Times New Roman" w:hAnsi="Courier New" w:cs="Courier New"/>
-          <w:sz w:val="16"/>
-          <w:szCs w:val="20"/>
-        </w:rPr>
-        <w:t>CONVEYS</w:t>
-      </w:r>
-      <w:proofErr w:type="gramEnd"/>
+        <w:t>WILL ANY COPYRIGHT HOLDER, OR ANY OTHER PARTY WHO MODIFIES AND/OR CONVEYS</w:t>
+      </w:r>
     </w:p>
     <w:p>
       <w:pPr>
@@ -28873,25 +27735,7 @@
           <w:sz w:val="16"/>
           <w:szCs w:val="20"/>
         </w:rPr>
-        <w:t xml:space="preserve">    Copyright (C) &lt;year</w:t>
-      </w:r>
-      <w:proofErr w:type="gramStart"/>
-      <w:r>
-        <w:rPr>
-          <w:rFonts w:ascii="Courier New" w:eastAsia="Times New Roman" w:hAnsi="Courier New" w:cs="Courier New"/>
-          <w:sz w:val="16"/>
-          <w:szCs w:val="20"/>
-        </w:rPr>
-        <w:t>&gt;  &lt;</w:t>
-      </w:r>
-      <w:proofErr w:type="gramEnd"/>
-      <w:r>
-        <w:rPr>
-          <w:rFonts w:ascii="Courier New" w:eastAsia="Times New Roman" w:hAnsi="Courier New" w:cs="Courier New"/>
-          <w:sz w:val="16"/>
-          <w:szCs w:val="20"/>
-        </w:rPr>
-        <w:t>name of author&gt;</w:t>
+        <w:t xml:space="preserve">    Copyright (C) &lt;year&gt;  &lt;name of author&gt;</w:t>
       </w:r>
     </w:p>
     <w:p>
@@ -29584,25 +28428,7 @@
           <w:sz w:val="16"/>
           <w:szCs w:val="20"/>
         </w:rPr>
-        <w:t xml:space="preserve">    &lt;program</w:t>
-      </w:r>
-      <w:proofErr w:type="gramStart"/>
-      <w:r>
-        <w:rPr>
-          <w:rFonts w:ascii="Courier New" w:eastAsia="Times New Roman" w:hAnsi="Courier New" w:cs="Courier New"/>
-          <w:sz w:val="16"/>
-          <w:szCs w:val="20"/>
-        </w:rPr>
-        <w:t>&gt;  Copyright</w:t>
-      </w:r>
-      <w:proofErr w:type="gramEnd"/>
-      <w:r>
-        <w:rPr>
-          <w:rFonts w:ascii="Courier New" w:eastAsia="Times New Roman" w:hAnsi="Courier New" w:cs="Courier New"/>
-          <w:sz w:val="16"/>
-          <w:szCs w:val="20"/>
-        </w:rPr>
-        <w:t xml:space="preserve"> (C) &lt;year&gt;  &lt;name of author&gt;</w:t>
+        <w:t xml:space="preserve">    &lt;program&gt;  Copyright (C) &lt;year&gt;  &lt;name of author&gt;</w:t>
       </w:r>
     </w:p>
     <w:p>
@@ -30302,7 +29128,7 @@
       </w:pPr>
     </w:p>
     <w:sectPr>
-      <w:headerReference w:type="default" r:id="rId9"/>
+      <w:headerReference w:type="default" r:id="rId8"/>
       <w:pgSz w:w="12240" w:h="15840"/>
       <w:pgMar w:top="1440" w:right="1440" w:bottom="1440" w:left="1440" w:header="708" w:footer="708" w:gutter="0"/>
       <w:cols w:space="708"/>
@@ -32867,7 +31693,7 @@
 </file>
 
 <file path=customXml/itemProps1.xml><?xml version="1.0" encoding="utf-8"?>
-<ds:datastoreItem xmlns:ds="http://schemas.openxmlformats.org/officeDocument/2006/customXml" ds:itemID="{024BFEDC-521D-4985-B0BB-525067E07114}">
+<ds:datastoreItem xmlns:ds="http://schemas.openxmlformats.org/officeDocument/2006/customXml" ds:itemID="{DD64E214-B895-497B-998D-32EF31ED2076}">
   <ds:schemaRefs>
     <ds:schemaRef ds:uri="http://schemas.openxmlformats.org/officeDocument/2006/bibliography"/>
   </ds:schemaRefs>

</xml_diff>

<commit_message>
Updated help-file. Bugfix NFO-viewer Updated display3D - hover mouse and display of pixel value to other format if more than 5 decimals. Updated automatic mouse movement bc java and high DPI displays Updated displayData to show value in tabbed maps plot getInput has been optimized with single string output - nothing fancy. CSIgui: delete app-data function added for cleanup. Save filepath in csi after loading data. More spatial labels to find k-space/spatial dimensions added to certain parts. Voxelmask cnverison after interpolation included. SNR compatible with AUC method and noise-component can be saved before Cholesky/PCA denoising. More options, more user input available. Noise will be checked when clicking a voxel in the 2D plot and if required ask user to interpolate and combine the noise-data. Added imaginary to SNR as unit. And a lot of bug fixes, code cleanup and more.
</commit_message>
<xml_diff>
--- a/Files/CSIgui - Help.docx
+++ b/Files/CSIgui - Help.docx
@@ -1,6 +1,6 @@
 
 <file path=word/document.xml><?xml version="1.0" encoding="utf-8"?>
-<w:document xmlns:wpc="http://schemas.microsoft.com/office/word/2010/wordprocessingCanvas" xmlns:cx="http://schemas.microsoft.com/office/drawing/2014/chartex" xmlns:cx1="http://schemas.microsoft.com/office/drawing/2015/9/8/chartex" xmlns:cx2="http://schemas.microsoft.com/office/drawing/2015/10/21/chartex" xmlns:cx3="http://schemas.microsoft.com/office/drawing/2016/5/9/chartex" xmlns:cx4="http://schemas.microsoft.com/office/drawing/2016/5/10/chartex" xmlns:cx5="http://schemas.microsoft.com/office/drawing/2016/5/11/chartex" xmlns:cx6="http://schemas.microsoft.com/office/drawing/2016/5/12/chartex" xmlns:cx7="http://schemas.microsoft.com/office/drawing/2016/5/13/chartex" xmlns:cx8="http://schemas.microsoft.com/office/drawing/2016/5/14/chartex" xmlns:mc="http://schemas.openxmlformats.org/markup-compatibility/2006" xmlns:aink="http://schemas.microsoft.com/office/drawing/2016/ink" xmlns:am3d="http://schemas.microsoft.com/office/drawing/2017/model3d" xmlns:o="urn:schemas-microsoft-com:office:office" xmlns:r="http://schemas.openxmlformats.org/officeDocument/2006/relationships" xmlns:m="http://schemas.openxmlformats.org/officeDocument/2006/math" xmlns:v="urn:schemas-microsoft-com:vml" xmlns:wp14="http://schemas.microsoft.com/office/word/2010/wordprocessingDrawing" xmlns:wp="http://schemas.openxmlformats.org/drawingml/2006/wordprocessingDrawing" xmlns:w10="urn:schemas-microsoft-com:office:word" xmlns:w="http://schemas.openxmlformats.org/wordprocessingml/2006/main" xmlns:w14="http://schemas.microsoft.com/office/word/2010/wordml" xmlns:w15="http://schemas.microsoft.com/office/word/2012/wordml" xmlns:w16cid="http://schemas.microsoft.com/office/word/2016/wordml/cid" xmlns:w16se="http://schemas.microsoft.com/office/word/2015/wordml/symex" xmlns:wpg="http://schemas.microsoft.com/office/word/2010/wordprocessingGroup" xmlns:wpi="http://schemas.microsoft.com/office/word/2010/wordprocessingInk" xmlns:wne="http://schemas.microsoft.com/office/word/2006/wordml" xmlns:wps="http://schemas.microsoft.com/office/word/2010/wordprocessingShape" mc:Ignorable="w14 w15 w16se w16cid wp14">
+<w:document xmlns:wpc="http://schemas.microsoft.com/office/word/2010/wordprocessingCanvas" xmlns:cx="http://schemas.microsoft.com/office/drawing/2014/chartex" xmlns:cx1="http://schemas.microsoft.com/office/drawing/2015/9/8/chartex" xmlns:cx2="http://schemas.microsoft.com/office/drawing/2015/10/21/chartex" xmlns:cx3="http://schemas.microsoft.com/office/drawing/2016/5/9/chartex" xmlns:cx4="http://schemas.microsoft.com/office/drawing/2016/5/10/chartex" xmlns:cx5="http://schemas.microsoft.com/office/drawing/2016/5/11/chartex" xmlns:cx6="http://schemas.microsoft.com/office/drawing/2016/5/12/chartex" xmlns:cx7="http://schemas.microsoft.com/office/drawing/2016/5/13/chartex" xmlns:cx8="http://schemas.microsoft.com/office/drawing/2016/5/14/chartex" xmlns:mc="http://schemas.openxmlformats.org/markup-compatibility/2006" xmlns:aink="http://schemas.microsoft.com/office/drawing/2016/ink" xmlns:am3d="http://schemas.microsoft.com/office/drawing/2017/model3d" xmlns:o="urn:schemas-microsoft-com:office:office" xmlns:oel="http://schemas.microsoft.com/office/2019/extlst" xmlns:r="http://schemas.openxmlformats.org/officeDocument/2006/relationships" xmlns:m="http://schemas.openxmlformats.org/officeDocument/2006/math" xmlns:v="urn:schemas-microsoft-com:vml" xmlns:wp14="http://schemas.microsoft.com/office/word/2010/wordprocessingDrawing" xmlns:wp="http://schemas.openxmlformats.org/drawingml/2006/wordprocessingDrawing" xmlns:w10="urn:schemas-microsoft-com:office:word" xmlns:w="http://schemas.openxmlformats.org/wordprocessingml/2006/main" xmlns:w14="http://schemas.microsoft.com/office/word/2010/wordml" xmlns:w15="http://schemas.microsoft.com/office/word/2012/wordml" xmlns:w16cex="http://schemas.microsoft.com/office/word/2018/wordml/cex" xmlns:w16cid="http://schemas.microsoft.com/office/word/2016/wordml/cid" xmlns:w16="http://schemas.microsoft.com/office/word/2018/wordml" xmlns:w16du="http://schemas.microsoft.com/office/word/2023/wordml/word16du" xmlns:w16sdtdh="http://schemas.microsoft.com/office/word/2020/wordml/sdtdatahash" xmlns:w16sdtfl="http://schemas.microsoft.com/office/word/2024/wordml/sdtformatlock" xmlns:w16se="http://schemas.microsoft.com/office/word/2015/wordml/symex" xmlns:wpg="http://schemas.microsoft.com/office/word/2010/wordprocessingGroup" xmlns:wpi="http://schemas.microsoft.com/office/word/2010/wordprocessingInk" xmlns:wne="http://schemas.microsoft.com/office/word/2006/wordml" xmlns:wps="http://schemas.microsoft.com/office/word/2010/wordprocessingShape" mc:Ignorable="w14 w15 w16se w16cid w16 w16cex w16sdtdh w16sdtfl w16du wp14">
   <w:body>
     <w:p>
       <w:pPr>
@@ -19,7 +19,7 @@
         <w:rPr>
           <w:b/>
         </w:rPr>
-        <w:t>2</w:t>
+        <w:t>3</w:t>
       </w:r>
       <w:r>
         <w:rPr>
@@ -94,9 +94,11 @@
       <w:pPr>
         <w:pStyle w:val="Heading1"/>
       </w:pPr>
+      <w:bookmarkStart w:id="0" w:name="_Toc188960649"/>
       <w:r>
         <w:t>Introduction</w:t>
       </w:r>
+      <w:bookmarkEnd w:id="0"/>
     </w:p>
     <w:p>
       <w:pPr>
@@ -227,59 +229,1405 @@
           <w:b/>
           <w:i/>
         </w:rPr>
-        <w:t xml:space="preserve">Hovering your cursor </w:t>
+        <w:t xml:space="preserve">Hovering </w:t>
       </w:r>
       <w:r>
         <w:rPr>
           <w:b/>
           <w:i/>
         </w:rPr>
-        <w:t>on</w:t>
+        <w:t>the</w:t>
       </w:r>
       <w:r>
         <w:rPr>
           <w:b/>
           <w:i/>
         </w:rPr>
-        <w:t xml:space="preserve"> a button or in the menu show</w:t>
+        <w:t xml:space="preserve"> cursor </w:t>
       </w:r>
       <w:r>
         <w:rPr>
           <w:b/>
           <w:i/>
         </w:rPr>
-        <w:t>s</w:t>
+        <w:t>over a</w:t>
       </w:r>
       <w:r>
         <w:rPr>
           <w:b/>
           <w:i/>
         </w:rPr>
-        <w:t xml:space="preserve"> additional</w:t>
+        <w:t xml:space="preserve"> button or in the </w:t>
       </w:r>
       <w:r>
         <w:rPr>
           <w:b/>
           <w:i/>
         </w:rPr>
-        <w:t xml:space="preserve"> </w:t>
+        <w:t>toolbar menu</w:t>
       </w:r>
       <w:r>
         <w:rPr>
           <w:b/>
           <w:i/>
         </w:rPr>
+        <w:t xml:space="preserve"> show</w:t>
+      </w:r>
+      <w:r>
+        <w:rPr>
+          <w:b/>
+          <w:i/>
+        </w:rPr>
+        <w:t>s</w:t>
+      </w:r>
+      <w:r>
+        <w:rPr>
+          <w:b/>
+          <w:i/>
+        </w:rPr>
+        <w:t xml:space="preserve"> additional</w:t>
+      </w:r>
+      <w:r>
+        <w:rPr>
+          <w:b/>
+          <w:i/>
+        </w:rPr>
+        <w:t xml:space="preserve"> </w:t>
+      </w:r>
+      <w:r>
+        <w:rPr>
+          <w:b/>
+          <w:i/>
+        </w:rPr>
         <w:t>information!</w:t>
       </w:r>
     </w:p>
+    <w:sdt>
+      <w:sdtPr>
+        <w:id w:val="-937979318"/>
+        <w:docPartObj>
+          <w:docPartGallery w:val="Table of Contents"/>
+          <w:docPartUnique/>
+        </w:docPartObj>
+      </w:sdtPr>
+      <w:sdtEndPr>
+        <w:rPr>
+          <w:rFonts w:asciiTheme="minorHAnsi" w:eastAsiaTheme="minorHAnsi" w:hAnsiTheme="minorHAnsi" w:cstheme="minorBidi"/>
+          <w:b/>
+          <w:bCs/>
+          <w:noProof/>
+          <w:color w:val="auto"/>
+          <w:sz w:val="22"/>
+          <w:szCs w:val="22"/>
+        </w:rPr>
+      </w:sdtEndPr>
+      <w:sdtContent>
+        <w:p>
+          <w:pPr>
+            <w:pStyle w:val="TOCHeading"/>
+          </w:pPr>
+          <w:r>
+            <w:t>Contents</w:t>
+          </w:r>
+        </w:p>
+        <w:p>
+          <w:pPr>
+            <w:pStyle w:val="TOC1"/>
+            <w:tabs>
+              <w:tab w:val="right" w:leader="dot" w:pos="9350"/>
+            </w:tabs>
+            <w:rPr>
+              <w:rFonts w:eastAsiaTheme="minorEastAsia"/>
+              <w:noProof/>
+              <w:kern w:val="2"/>
+              <w:sz w:val="24"/>
+              <w:szCs w:val="24"/>
+              <w:lang/>
+              <w14:ligatures w14:val="standardContextual"/>
+            </w:rPr>
+          </w:pPr>
+          <w:r>
+            <w:fldChar w:fldCharType="begin"/>
+          </w:r>
+          <w:r>
+            <w:instrText xml:space="preserve"> TOC \o "1-3" \h \z \u </w:instrText>
+          </w:r>
+          <w:r>
+            <w:fldChar w:fldCharType="separate"/>
+          </w:r>
+          <w:hyperlink w:anchor="_Toc188960649" w:history="1">
+            <w:r>
+              <w:rPr>
+                <w:rStyle w:val="Hyperlink"/>
+                <w:noProof/>
+              </w:rPr>
+              <w:t>Introduction</w:t>
+            </w:r>
+            <w:r>
+              <w:rPr>
+                <w:noProof/>
+                <w:webHidden/>
+              </w:rPr>
+              <w:tab/>
+            </w:r>
+            <w:r>
+              <w:rPr>
+                <w:noProof/>
+                <w:webHidden/>
+              </w:rPr>
+              <w:fldChar w:fldCharType="begin"/>
+            </w:r>
+            <w:r>
+              <w:rPr>
+                <w:noProof/>
+                <w:webHidden/>
+              </w:rPr>
+              <w:instrText xml:space="preserve"> PAGEREF _Toc188960649 \h </w:instrText>
+            </w:r>
+            <w:r>
+              <w:rPr>
+                <w:noProof/>
+                <w:webHidden/>
+              </w:rPr>
+            </w:r>
+            <w:r>
+              <w:rPr>
+                <w:noProof/>
+                <w:webHidden/>
+              </w:rPr>
+              <w:fldChar w:fldCharType="separate"/>
+            </w:r>
+            <w:r>
+              <w:rPr>
+                <w:noProof/>
+                <w:webHidden/>
+              </w:rPr>
+              <w:t>1</w:t>
+            </w:r>
+            <w:r>
+              <w:rPr>
+                <w:noProof/>
+                <w:webHidden/>
+              </w:rPr>
+              <w:fldChar w:fldCharType="end"/>
+            </w:r>
+          </w:hyperlink>
+        </w:p>
+        <w:p>
+          <w:pPr>
+            <w:pStyle w:val="TOC1"/>
+            <w:tabs>
+              <w:tab w:val="right" w:leader="dot" w:pos="9350"/>
+            </w:tabs>
+            <w:rPr>
+              <w:rFonts w:eastAsiaTheme="minorEastAsia"/>
+              <w:noProof/>
+              <w:kern w:val="2"/>
+              <w:sz w:val="24"/>
+              <w:szCs w:val="24"/>
+              <w:lang/>
+              <w14:ligatures w14:val="standardContextual"/>
+            </w:rPr>
+          </w:pPr>
+          <w:hyperlink w:anchor="_Toc188960650" w:history="1">
+            <w:r>
+              <w:rPr>
+                <w:rStyle w:val="Hyperlink"/>
+                <w:noProof/>
+              </w:rPr>
+              <w:t>Install</w:t>
+            </w:r>
+            <w:r>
+              <w:rPr>
+                <w:noProof/>
+                <w:webHidden/>
+              </w:rPr>
+              <w:tab/>
+            </w:r>
+            <w:r>
+              <w:rPr>
+                <w:noProof/>
+                <w:webHidden/>
+              </w:rPr>
+              <w:fldChar w:fldCharType="begin"/>
+            </w:r>
+            <w:r>
+              <w:rPr>
+                <w:noProof/>
+                <w:webHidden/>
+              </w:rPr>
+              <w:instrText xml:space="preserve"> PAGEREF _Toc188960650 \h </w:instrText>
+            </w:r>
+            <w:r>
+              <w:rPr>
+                <w:noProof/>
+                <w:webHidden/>
+              </w:rPr>
+            </w:r>
+            <w:r>
+              <w:rPr>
+                <w:noProof/>
+                <w:webHidden/>
+              </w:rPr>
+              <w:fldChar w:fldCharType="separate"/>
+            </w:r>
+            <w:r>
+              <w:rPr>
+                <w:noProof/>
+                <w:webHidden/>
+              </w:rPr>
+              <w:t>1</w:t>
+            </w:r>
+            <w:r>
+              <w:rPr>
+                <w:noProof/>
+                <w:webHidden/>
+              </w:rPr>
+              <w:fldChar w:fldCharType="end"/>
+            </w:r>
+          </w:hyperlink>
+        </w:p>
+        <w:p>
+          <w:pPr>
+            <w:pStyle w:val="TOC1"/>
+            <w:tabs>
+              <w:tab w:val="right" w:leader="dot" w:pos="9350"/>
+            </w:tabs>
+            <w:rPr>
+              <w:rFonts w:eastAsiaTheme="minorEastAsia"/>
+              <w:noProof/>
+              <w:kern w:val="2"/>
+              <w:sz w:val="24"/>
+              <w:szCs w:val="24"/>
+              <w:lang/>
+              <w14:ligatures w14:val="standardContextual"/>
+            </w:rPr>
+          </w:pPr>
+          <w:hyperlink w:anchor="_Toc188960651" w:history="1">
+            <w:r>
+              <w:rPr>
+                <w:rStyle w:val="Hyperlink"/>
+                <w:noProof/>
+              </w:rPr>
+              <w:t>Files</w:t>
+            </w:r>
+            <w:r>
+              <w:rPr>
+                <w:noProof/>
+                <w:webHidden/>
+              </w:rPr>
+              <w:tab/>
+            </w:r>
+            <w:r>
+              <w:rPr>
+                <w:noProof/>
+                <w:webHidden/>
+              </w:rPr>
+              <w:fldChar w:fldCharType="begin"/>
+            </w:r>
+            <w:r>
+              <w:rPr>
+                <w:noProof/>
+                <w:webHidden/>
+              </w:rPr>
+              <w:instrText xml:space="preserve"> PAGEREF _Toc188960651 \h </w:instrText>
+            </w:r>
+            <w:r>
+              <w:rPr>
+                <w:noProof/>
+                <w:webHidden/>
+              </w:rPr>
+            </w:r>
+            <w:r>
+              <w:rPr>
+                <w:noProof/>
+                <w:webHidden/>
+              </w:rPr>
+              <w:fldChar w:fldCharType="separate"/>
+            </w:r>
+            <w:r>
+              <w:rPr>
+                <w:noProof/>
+                <w:webHidden/>
+              </w:rPr>
+              <w:t>2</w:t>
+            </w:r>
+            <w:r>
+              <w:rPr>
+                <w:noProof/>
+                <w:webHidden/>
+              </w:rPr>
+              <w:fldChar w:fldCharType="end"/>
+            </w:r>
+          </w:hyperlink>
+        </w:p>
+        <w:p>
+          <w:pPr>
+            <w:pStyle w:val="TOC1"/>
+            <w:tabs>
+              <w:tab w:val="right" w:leader="dot" w:pos="9350"/>
+            </w:tabs>
+            <w:rPr>
+              <w:rFonts w:eastAsiaTheme="minorEastAsia"/>
+              <w:noProof/>
+              <w:kern w:val="2"/>
+              <w:sz w:val="24"/>
+              <w:szCs w:val="24"/>
+              <w:lang/>
+              <w14:ligatures w14:val="standardContextual"/>
+            </w:rPr>
+          </w:pPr>
+          <w:hyperlink w:anchor="_Toc188960652" w:history="1">
+            <w:r>
+              <w:rPr>
+                <w:rStyle w:val="Hyperlink"/>
+                <w:noProof/>
+              </w:rPr>
+              <w:t>Load Data</w:t>
+            </w:r>
+            <w:r>
+              <w:rPr>
+                <w:noProof/>
+                <w:webHidden/>
+              </w:rPr>
+              <w:tab/>
+            </w:r>
+            <w:r>
+              <w:rPr>
+                <w:noProof/>
+                <w:webHidden/>
+              </w:rPr>
+              <w:fldChar w:fldCharType="begin"/>
+            </w:r>
+            <w:r>
+              <w:rPr>
+                <w:noProof/>
+                <w:webHidden/>
+              </w:rPr>
+              <w:instrText xml:space="preserve"> PAGEREF _Toc188960652 \h </w:instrText>
+            </w:r>
+            <w:r>
+              <w:rPr>
+                <w:noProof/>
+                <w:webHidden/>
+              </w:rPr>
+            </w:r>
+            <w:r>
+              <w:rPr>
+                <w:noProof/>
+                <w:webHidden/>
+              </w:rPr>
+              <w:fldChar w:fldCharType="separate"/>
+            </w:r>
+            <w:r>
+              <w:rPr>
+                <w:noProof/>
+                <w:webHidden/>
+              </w:rPr>
+              <w:t>3</w:t>
+            </w:r>
+            <w:r>
+              <w:rPr>
+                <w:noProof/>
+                <w:webHidden/>
+              </w:rPr>
+              <w:fldChar w:fldCharType="end"/>
+            </w:r>
+          </w:hyperlink>
+        </w:p>
+        <w:p>
+          <w:pPr>
+            <w:pStyle w:val="TOC1"/>
+            <w:tabs>
+              <w:tab w:val="right" w:leader="dot" w:pos="9350"/>
+            </w:tabs>
+            <w:rPr>
+              <w:rFonts w:eastAsiaTheme="minorEastAsia"/>
+              <w:noProof/>
+              <w:kern w:val="2"/>
+              <w:sz w:val="24"/>
+              <w:szCs w:val="24"/>
+              <w:lang/>
+              <w14:ligatures w14:val="standardContextual"/>
+            </w:rPr>
+          </w:pPr>
+          <w:hyperlink w:anchor="_Toc188960653" w:history="1">
+            <w:r>
+              <w:rPr>
+                <w:rStyle w:val="Hyperlink"/>
+                <w:noProof/>
+              </w:rPr>
+              <w:t>Data Indexing</w:t>
+            </w:r>
+            <w:r>
+              <w:rPr>
+                <w:noProof/>
+                <w:webHidden/>
+              </w:rPr>
+              <w:tab/>
+            </w:r>
+            <w:r>
+              <w:rPr>
+                <w:noProof/>
+                <w:webHidden/>
+              </w:rPr>
+              <w:fldChar w:fldCharType="begin"/>
+            </w:r>
+            <w:r>
+              <w:rPr>
+                <w:noProof/>
+                <w:webHidden/>
+              </w:rPr>
+              <w:instrText xml:space="preserve"> PAGEREF _Toc188960653 \h </w:instrText>
+            </w:r>
+            <w:r>
+              <w:rPr>
+                <w:noProof/>
+                <w:webHidden/>
+              </w:rPr>
+            </w:r>
+            <w:r>
+              <w:rPr>
+                <w:noProof/>
+                <w:webHidden/>
+              </w:rPr>
+              <w:fldChar w:fldCharType="separate"/>
+            </w:r>
+            <w:r>
+              <w:rPr>
+                <w:noProof/>
+                <w:webHidden/>
+              </w:rPr>
+              <w:t>4</w:t>
+            </w:r>
+            <w:r>
+              <w:rPr>
+                <w:noProof/>
+                <w:webHidden/>
+              </w:rPr>
+              <w:fldChar w:fldCharType="end"/>
+            </w:r>
+          </w:hyperlink>
+        </w:p>
+        <w:p>
+          <w:pPr>
+            <w:pStyle w:val="TOC1"/>
+            <w:tabs>
+              <w:tab w:val="right" w:leader="dot" w:pos="9350"/>
+            </w:tabs>
+            <w:rPr>
+              <w:rFonts w:eastAsiaTheme="minorEastAsia"/>
+              <w:noProof/>
+              <w:kern w:val="2"/>
+              <w:sz w:val="24"/>
+              <w:szCs w:val="24"/>
+              <w:lang/>
+              <w14:ligatures w14:val="standardContextual"/>
+            </w:rPr>
+          </w:pPr>
+          <w:hyperlink w:anchor="_Toc188960654" w:history="1">
+            <w:r>
+              <w:rPr>
+                <w:rStyle w:val="Hyperlink"/>
+                <w:noProof/>
+              </w:rPr>
+              <w:t>Displaying Data</w:t>
+            </w:r>
+            <w:r>
+              <w:rPr>
+                <w:noProof/>
+                <w:webHidden/>
+              </w:rPr>
+              <w:tab/>
+            </w:r>
+            <w:r>
+              <w:rPr>
+                <w:noProof/>
+                <w:webHidden/>
+              </w:rPr>
+              <w:fldChar w:fldCharType="begin"/>
+            </w:r>
+            <w:r>
+              <w:rPr>
+                <w:noProof/>
+                <w:webHidden/>
+              </w:rPr>
+              <w:instrText xml:space="preserve"> PAGEREF _Toc188960654 \h </w:instrText>
+            </w:r>
+            <w:r>
+              <w:rPr>
+                <w:noProof/>
+                <w:webHidden/>
+              </w:rPr>
+            </w:r>
+            <w:r>
+              <w:rPr>
+                <w:noProof/>
+                <w:webHidden/>
+              </w:rPr>
+              <w:fldChar w:fldCharType="separate"/>
+            </w:r>
+            <w:r>
+              <w:rPr>
+                <w:noProof/>
+                <w:webHidden/>
+              </w:rPr>
+              <w:t>5</w:t>
+            </w:r>
+            <w:r>
+              <w:rPr>
+                <w:noProof/>
+                <w:webHidden/>
+              </w:rPr>
+              <w:fldChar w:fldCharType="end"/>
+            </w:r>
+          </w:hyperlink>
+        </w:p>
+        <w:p>
+          <w:pPr>
+            <w:pStyle w:val="TOC1"/>
+            <w:tabs>
+              <w:tab w:val="right" w:leader="dot" w:pos="9350"/>
+            </w:tabs>
+            <w:rPr>
+              <w:rFonts w:eastAsiaTheme="minorEastAsia"/>
+              <w:noProof/>
+              <w:kern w:val="2"/>
+              <w:sz w:val="24"/>
+              <w:szCs w:val="24"/>
+              <w:lang/>
+              <w14:ligatures w14:val="standardContextual"/>
+            </w:rPr>
+          </w:pPr>
+          <w:hyperlink w:anchor="_Toc188960655" w:history="1">
+            <w:r>
+              <w:rPr>
+                <w:rStyle w:val="Hyperlink"/>
+                <w:noProof/>
+              </w:rPr>
+              <w:t>Processing</w:t>
+            </w:r>
+            <w:r>
+              <w:rPr>
+                <w:noProof/>
+                <w:webHidden/>
+              </w:rPr>
+              <w:tab/>
+            </w:r>
+            <w:r>
+              <w:rPr>
+                <w:noProof/>
+                <w:webHidden/>
+              </w:rPr>
+              <w:fldChar w:fldCharType="begin"/>
+            </w:r>
+            <w:r>
+              <w:rPr>
+                <w:noProof/>
+                <w:webHidden/>
+              </w:rPr>
+              <w:instrText xml:space="preserve"> PAGEREF _Toc188960655 \h </w:instrText>
+            </w:r>
+            <w:r>
+              <w:rPr>
+                <w:noProof/>
+                <w:webHidden/>
+              </w:rPr>
+            </w:r>
+            <w:r>
+              <w:rPr>
+                <w:noProof/>
+                <w:webHidden/>
+              </w:rPr>
+              <w:fldChar w:fldCharType="separate"/>
+            </w:r>
+            <w:r>
+              <w:rPr>
+                <w:noProof/>
+                <w:webHidden/>
+              </w:rPr>
+              <w:t>6</w:t>
+            </w:r>
+            <w:r>
+              <w:rPr>
+                <w:noProof/>
+                <w:webHidden/>
+              </w:rPr>
+              <w:fldChar w:fldCharType="end"/>
+            </w:r>
+          </w:hyperlink>
+        </w:p>
+        <w:p>
+          <w:pPr>
+            <w:pStyle w:val="TOC1"/>
+            <w:tabs>
+              <w:tab w:val="right" w:leader="dot" w:pos="9350"/>
+            </w:tabs>
+            <w:rPr>
+              <w:rFonts w:eastAsiaTheme="minorEastAsia"/>
+              <w:noProof/>
+              <w:kern w:val="2"/>
+              <w:sz w:val="24"/>
+              <w:szCs w:val="24"/>
+              <w:lang/>
+              <w14:ligatures w14:val="standardContextual"/>
+            </w:rPr>
+          </w:pPr>
+          <w:hyperlink w:anchor="_Toc188960656" w:history="1">
+            <w:r>
+              <w:rPr>
+                <w:rStyle w:val="Hyperlink"/>
+                <w:noProof/>
+              </w:rPr>
+              <w:t>Merging Voxels</w:t>
+            </w:r>
+            <w:r>
+              <w:rPr>
+                <w:noProof/>
+                <w:webHidden/>
+              </w:rPr>
+              <w:tab/>
+            </w:r>
+            <w:r>
+              <w:rPr>
+                <w:noProof/>
+                <w:webHidden/>
+              </w:rPr>
+              <w:fldChar w:fldCharType="begin"/>
+            </w:r>
+            <w:r>
+              <w:rPr>
+                <w:noProof/>
+                <w:webHidden/>
+              </w:rPr>
+              <w:instrText xml:space="preserve"> PAGEREF _Toc188960656 \h </w:instrText>
+            </w:r>
+            <w:r>
+              <w:rPr>
+                <w:noProof/>
+                <w:webHidden/>
+              </w:rPr>
+            </w:r>
+            <w:r>
+              <w:rPr>
+                <w:noProof/>
+                <w:webHidden/>
+              </w:rPr>
+              <w:fldChar w:fldCharType="separate"/>
+            </w:r>
+            <w:r>
+              <w:rPr>
+                <w:noProof/>
+                <w:webHidden/>
+              </w:rPr>
+              <w:t>10</w:t>
+            </w:r>
+            <w:r>
+              <w:rPr>
+                <w:noProof/>
+                <w:webHidden/>
+              </w:rPr>
+              <w:fldChar w:fldCharType="end"/>
+            </w:r>
+          </w:hyperlink>
+        </w:p>
+        <w:p>
+          <w:pPr>
+            <w:pStyle w:val="TOC1"/>
+            <w:tabs>
+              <w:tab w:val="right" w:leader="dot" w:pos="9350"/>
+            </w:tabs>
+            <w:rPr>
+              <w:rFonts w:eastAsiaTheme="minorEastAsia"/>
+              <w:noProof/>
+              <w:kern w:val="2"/>
+              <w:sz w:val="24"/>
+              <w:szCs w:val="24"/>
+              <w:lang/>
+              <w14:ligatures w14:val="standardContextual"/>
+            </w:rPr>
+          </w:pPr>
+          <w:hyperlink w:anchor="_Toc188960657" w:history="1">
+            <w:r>
+              <w:rPr>
+                <w:rStyle w:val="Hyperlink"/>
+                <w:noProof/>
+              </w:rPr>
+              <w:t>View</w:t>
+            </w:r>
+            <w:r>
+              <w:rPr>
+                <w:noProof/>
+                <w:webHidden/>
+              </w:rPr>
+              <w:tab/>
+            </w:r>
+            <w:r>
+              <w:rPr>
+                <w:noProof/>
+                <w:webHidden/>
+              </w:rPr>
+              <w:fldChar w:fldCharType="begin"/>
+            </w:r>
+            <w:r>
+              <w:rPr>
+                <w:noProof/>
+                <w:webHidden/>
+              </w:rPr>
+              <w:instrText xml:space="preserve"> PAGEREF _Toc188960657 \h </w:instrText>
+            </w:r>
+            <w:r>
+              <w:rPr>
+                <w:noProof/>
+                <w:webHidden/>
+              </w:rPr>
+            </w:r>
+            <w:r>
+              <w:rPr>
+                <w:noProof/>
+                <w:webHidden/>
+              </w:rPr>
+              <w:fldChar w:fldCharType="separate"/>
+            </w:r>
+            <w:r>
+              <w:rPr>
+                <w:noProof/>
+                <w:webHidden/>
+              </w:rPr>
+              <w:t>10</w:t>
+            </w:r>
+            <w:r>
+              <w:rPr>
+                <w:noProof/>
+                <w:webHidden/>
+              </w:rPr>
+              <w:fldChar w:fldCharType="end"/>
+            </w:r>
+          </w:hyperlink>
+        </w:p>
+        <w:p>
+          <w:pPr>
+            <w:pStyle w:val="TOC1"/>
+            <w:tabs>
+              <w:tab w:val="right" w:leader="dot" w:pos="9350"/>
+            </w:tabs>
+            <w:rPr>
+              <w:rFonts w:eastAsiaTheme="minorEastAsia"/>
+              <w:noProof/>
+              <w:kern w:val="2"/>
+              <w:sz w:val="24"/>
+              <w:szCs w:val="24"/>
+              <w:lang/>
+              <w14:ligatures w14:val="standardContextual"/>
+            </w:rPr>
+          </w:pPr>
+          <w:hyperlink w:anchor="_Toc188960658" w:history="1">
+            <w:r>
+              <w:rPr>
+                <w:rStyle w:val="Hyperlink"/>
+                <w:noProof/>
+              </w:rPr>
+              <w:t>Exporting Data</w:t>
+            </w:r>
+            <w:r>
+              <w:rPr>
+                <w:noProof/>
+                <w:webHidden/>
+              </w:rPr>
+              <w:tab/>
+            </w:r>
+            <w:r>
+              <w:rPr>
+                <w:noProof/>
+                <w:webHidden/>
+              </w:rPr>
+              <w:fldChar w:fldCharType="begin"/>
+            </w:r>
+            <w:r>
+              <w:rPr>
+                <w:noProof/>
+                <w:webHidden/>
+              </w:rPr>
+              <w:instrText xml:space="preserve"> PAGEREF _Toc188960658 \h </w:instrText>
+            </w:r>
+            <w:r>
+              <w:rPr>
+                <w:noProof/>
+                <w:webHidden/>
+              </w:rPr>
+            </w:r>
+            <w:r>
+              <w:rPr>
+                <w:noProof/>
+                <w:webHidden/>
+              </w:rPr>
+              <w:fldChar w:fldCharType="separate"/>
+            </w:r>
+            <w:r>
+              <w:rPr>
+                <w:noProof/>
+                <w:webHidden/>
+              </w:rPr>
+              <w:t>10</w:t>
+            </w:r>
+            <w:r>
+              <w:rPr>
+                <w:noProof/>
+                <w:webHidden/>
+              </w:rPr>
+              <w:fldChar w:fldCharType="end"/>
+            </w:r>
+          </w:hyperlink>
+        </w:p>
+        <w:p>
+          <w:pPr>
+            <w:pStyle w:val="TOC1"/>
+            <w:tabs>
+              <w:tab w:val="right" w:leader="dot" w:pos="9350"/>
+            </w:tabs>
+            <w:rPr>
+              <w:rFonts w:eastAsiaTheme="minorEastAsia"/>
+              <w:noProof/>
+              <w:kern w:val="2"/>
+              <w:sz w:val="24"/>
+              <w:szCs w:val="24"/>
+              <w:lang/>
+              <w14:ligatures w14:val="standardContextual"/>
+            </w:rPr>
+          </w:pPr>
+          <w:hyperlink w:anchor="_Toc188960659" w:history="1">
+            <w:r>
+              <w:rPr>
+                <w:rStyle w:val="Hyperlink"/>
+                <w:noProof/>
+              </w:rPr>
+              <w:t>Troubleshooting</w:t>
+            </w:r>
+            <w:r>
+              <w:rPr>
+                <w:noProof/>
+                <w:webHidden/>
+              </w:rPr>
+              <w:tab/>
+            </w:r>
+            <w:r>
+              <w:rPr>
+                <w:noProof/>
+                <w:webHidden/>
+              </w:rPr>
+              <w:fldChar w:fldCharType="begin"/>
+            </w:r>
+            <w:r>
+              <w:rPr>
+                <w:noProof/>
+                <w:webHidden/>
+              </w:rPr>
+              <w:instrText xml:space="preserve"> PAGEREF _Toc188960659 \h </w:instrText>
+            </w:r>
+            <w:r>
+              <w:rPr>
+                <w:noProof/>
+                <w:webHidden/>
+              </w:rPr>
+            </w:r>
+            <w:r>
+              <w:rPr>
+                <w:noProof/>
+                <w:webHidden/>
+              </w:rPr>
+              <w:fldChar w:fldCharType="separate"/>
+            </w:r>
+            <w:r>
+              <w:rPr>
+                <w:noProof/>
+                <w:webHidden/>
+              </w:rPr>
+              <w:t>11</w:t>
+            </w:r>
+            <w:r>
+              <w:rPr>
+                <w:noProof/>
+                <w:webHidden/>
+              </w:rPr>
+              <w:fldChar w:fldCharType="end"/>
+            </w:r>
+          </w:hyperlink>
+        </w:p>
+        <w:p>
+          <w:pPr>
+            <w:pStyle w:val="TOC1"/>
+            <w:tabs>
+              <w:tab w:val="right" w:leader="dot" w:pos="9350"/>
+            </w:tabs>
+            <w:rPr>
+              <w:rFonts w:eastAsiaTheme="minorEastAsia"/>
+              <w:noProof/>
+              <w:kern w:val="2"/>
+              <w:sz w:val="24"/>
+              <w:szCs w:val="24"/>
+              <w:lang/>
+              <w14:ligatures w14:val="standardContextual"/>
+            </w:rPr>
+          </w:pPr>
+          <w:hyperlink w:anchor="_Toc188960660" w:history="1">
+            <w:r>
+              <w:rPr>
+                <w:rStyle w:val="Hyperlink"/>
+                <w:noProof/>
+              </w:rPr>
+              <w:t>Future Features</w:t>
+            </w:r>
+            <w:r>
+              <w:rPr>
+                <w:noProof/>
+                <w:webHidden/>
+              </w:rPr>
+              <w:tab/>
+            </w:r>
+            <w:r>
+              <w:rPr>
+                <w:noProof/>
+                <w:webHidden/>
+              </w:rPr>
+              <w:fldChar w:fldCharType="begin"/>
+            </w:r>
+            <w:r>
+              <w:rPr>
+                <w:noProof/>
+                <w:webHidden/>
+              </w:rPr>
+              <w:instrText xml:space="preserve"> PAGEREF _Toc188960660 \h </w:instrText>
+            </w:r>
+            <w:r>
+              <w:rPr>
+                <w:noProof/>
+                <w:webHidden/>
+              </w:rPr>
+            </w:r>
+            <w:r>
+              <w:rPr>
+                <w:noProof/>
+                <w:webHidden/>
+              </w:rPr>
+              <w:fldChar w:fldCharType="separate"/>
+            </w:r>
+            <w:r>
+              <w:rPr>
+                <w:noProof/>
+                <w:webHidden/>
+              </w:rPr>
+              <w:t>11</w:t>
+            </w:r>
+            <w:r>
+              <w:rPr>
+                <w:noProof/>
+                <w:webHidden/>
+              </w:rPr>
+              <w:fldChar w:fldCharType="end"/>
+            </w:r>
+          </w:hyperlink>
+        </w:p>
+        <w:p>
+          <w:pPr>
+            <w:pStyle w:val="TOC1"/>
+            <w:tabs>
+              <w:tab w:val="right" w:leader="dot" w:pos="9350"/>
+            </w:tabs>
+            <w:rPr>
+              <w:rFonts w:eastAsiaTheme="minorEastAsia"/>
+              <w:noProof/>
+              <w:kern w:val="2"/>
+              <w:sz w:val="24"/>
+              <w:szCs w:val="24"/>
+              <w:lang/>
+              <w14:ligatures w14:val="standardContextual"/>
+            </w:rPr>
+          </w:pPr>
+          <w:hyperlink w:anchor="_Toc188960661" w:history="1">
+            <w:r>
+              <w:rPr>
+                <w:rStyle w:val="Hyperlink"/>
+                <w:noProof/>
+              </w:rPr>
+              <w:t>Contact</w:t>
+            </w:r>
+            <w:r>
+              <w:rPr>
+                <w:noProof/>
+                <w:webHidden/>
+              </w:rPr>
+              <w:tab/>
+            </w:r>
+            <w:r>
+              <w:rPr>
+                <w:noProof/>
+                <w:webHidden/>
+              </w:rPr>
+              <w:fldChar w:fldCharType="begin"/>
+            </w:r>
+            <w:r>
+              <w:rPr>
+                <w:noProof/>
+                <w:webHidden/>
+              </w:rPr>
+              <w:instrText xml:space="preserve"> PAGEREF _Toc188960661 \h </w:instrText>
+            </w:r>
+            <w:r>
+              <w:rPr>
+                <w:noProof/>
+                <w:webHidden/>
+              </w:rPr>
+            </w:r>
+            <w:r>
+              <w:rPr>
+                <w:noProof/>
+                <w:webHidden/>
+              </w:rPr>
+              <w:fldChar w:fldCharType="separate"/>
+            </w:r>
+            <w:r>
+              <w:rPr>
+                <w:noProof/>
+                <w:webHidden/>
+              </w:rPr>
+              <w:t>11</w:t>
+            </w:r>
+            <w:r>
+              <w:rPr>
+                <w:noProof/>
+                <w:webHidden/>
+              </w:rPr>
+              <w:fldChar w:fldCharType="end"/>
+            </w:r>
+          </w:hyperlink>
+        </w:p>
+        <w:p>
+          <w:pPr>
+            <w:pStyle w:val="TOC1"/>
+            <w:tabs>
+              <w:tab w:val="right" w:leader="dot" w:pos="9350"/>
+            </w:tabs>
+            <w:rPr>
+              <w:rFonts w:eastAsiaTheme="minorEastAsia"/>
+              <w:noProof/>
+              <w:kern w:val="2"/>
+              <w:sz w:val="24"/>
+              <w:szCs w:val="24"/>
+              <w:lang/>
+              <w14:ligatures w14:val="standardContextual"/>
+            </w:rPr>
+          </w:pPr>
+          <w:hyperlink w:anchor="_Toc188960662" w:history="1">
+            <w:r>
+              <w:rPr>
+                <w:rStyle w:val="Hyperlink"/>
+                <w:noProof/>
+              </w:rPr>
+              <w:t>Lice</w:t>
+            </w:r>
+            <w:r>
+              <w:rPr>
+                <w:rStyle w:val="Hyperlink"/>
+                <w:noProof/>
+              </w:rPr>
+              <w:t>n</w:t>
+            </w:r>
+            <w:r>
+              <w:rPr>
+                <w:rStyle w:val="Hyperlink"/>
+                <w:noProof/>
+              </w:rPr>
+              <w:t>se</w:t>
+            </w:r>
+            <w:r>
+              <w:rPr>
+                <w:noProof/>
+                <w:webHidden/>
+              </w:rPr>
+              <w:tab/>
+            </w:r>
+            <w:r>
+              <w:rPr>
+                <w:noProof/>
+                <w:webHidden/>
+              </w:rPr>
+              <w:fldChar w:fldCharType="begin"/>
+            </w:r>
+            <w:r>
+              <w:rPr>
+                <w:noProof/>
+                <w:webHidden/>
+              </w:rPr>
+              <w:instrText xml:space="preserve"> PAGEREF _Toc188960662 \h </w:instrText>
+            </w:r>
+            <w:r>
+              <w:rPr>
+                <w:noProof/>
+                <w:webHidden/>
+              </w:rPr>
+            </w:r>
+            <w:r>
+              <w:rPr>
+                <w:noProof/>
+                <w:webHidden/>
+              </w:rPr>
+              <w:fldChar w:fldCharType="separate"/>
+            </w:r>
+            <w:r>
+              <w:rPr>
+                <w:noProof/>
+                <w:webHidden/>
+              </w:rPr>
+              <w:t>12</w:t>
+            </w:r>
+            <w:r>
+              <w:rPr>
+                <w:noProof/>
+                <w:webHidden/>
+              </w:rPr>
+              <w:fldChar w:fldCharType="end"/>
+            </w:r>
+          </w:hyperlink>
+        </w:p>
+        <w:p>
+          <w:r>
+            <w:rPr>
+              <w:b/>
+              <w:bCs/>
+              <w:noProof/>
+            </w:rPr>
+            <w:fldChar w:fldCharType="end"/>
+          </w:r>
+        </w:p>
+      </w:sdtContent>
+    </w:sdt>
     <w:p>
       <w:pPr>
         <w:pStyle w:val="Heading1"/>
       </w:pPr>
+      <w:bookmarkStart w:id="1" w:name="_Toc188960650"/>
       <w:r>
         <w:t>Install</w:t>
       </w:r>
-    </w:p>
+      <w:bookmarkEnd w:id="1"/>
+    </w:p>
+    <w:p>
+      <w:pPr>
+        <w:jc w:val="both"/>
+      </w:pPr>
+      <w:r>
+        <w:t xml:space="preserve">CSIgui can be downloaded </w:t>
+      </w:r>
+      <w:r>
+        <w:t xml:space="preserve">via Github: </w:t>
+      </w:r>
+      <w:hyperlink r:id="rId8" w:history="1">
+        <w:r>
+          <w:rPr>
+            <w:rStyle w:val="Hyperlink"/>
+          </w:rPr>
+          <w:t>https://github.com/Sugocy/CSIgui</w:t>
+        </w:r>
+      </w:hyperlink>
+      <w:r>
+        <w:t xml:space="preserve">. </w:t>
+      </w:r>
+      <w:r>
+        <w:t>Pulling</w:t>
+      </w:r>
+      <w:r>
+        <w:t xml:space="preserve"> the </w:t>
+      </w:r>
+      <w:r>
+        <w:t>git-</w:t>
+      </w:r>
+      <w:r>
+        <w:t>repository</w:t>
+      </w:r>
+      <w:r>
+        <w:t xml:space="preserve"> of CSIgui can be done in MATLAB via</w:t>
+      </w:r>
+      <w:r>
+        <w:t xml:space="preserve"> </w:t>
+      </w:r>
+      <w:r>
+        <w:t>right click in the file-explorer window</w:t>
+      </w:r>
+      <w:r>
+        <w:t xml:space="preserve"> and navigating to Source Contro</w:t>
+      </w:r>
+      <w:r>
+        <w:t>l</w:t>
+      </w:r>
+      <w:r>
+        <w:t>.</w:t>
+      </w:r>
+      <w:r>
+        <w:t xml:space="preserve"> </w:t>
+      </w:r>
+      <w:r>
+        <w:t>CSIgui data will be downloaded automatically by</w:t>
+      </w:r>
+      <w:r>
+        <w:t xml:space="preserve"> selecting </w:t>
+      </w:r>
+      <w:r>
+        <w:t>“</w:t>
+      </w:r>
+      <w:r>
+        <w:t>git</w:t>
+      </w:r>
+      <w:r>
+        <w:t>” for source control integration</w:t>
+      </w:r>
+      <w:r>
+        <w:t xml:space="preserve"> and entering the repository path. For details, see the image below.</w:t>
+      </w:r>
+    </w:p>
+    <w:tbl>
+      <w:tblPr>
+        <w:tblStyle w:val="TableGrid"/>
+        <w:tblW w:w="0" w:type="auto"/>
+        <w:tblBorders>
+          <w:top w:val="none" w:sz="0" w:space="0" w:color="auto"/>
+          <w:left w:val="none" w:sz="0" w:space="0" w:color="auto"/>
+          <w:bottom w:val="none" w:sz="0" w:space="0" w:color="auto"/>
+          <w:right w:val="none" w:sz="0" w:space="0" w:color="auto"/>
+          <w:insideH w:val="none" w:sz="0" w:space="0" w:color="auto"/>
+          <w:insideV w:val="none" w:sz="0" w:space="0" w:color="auto"/>
+        </w:tblBorders>
+        <w:tblLook w:val="04A0" w:firstRow="1" w:lastRow="0" w:firstColumn="1" w:lastColumn="0" w:noHBand="0" w:noVBand="1"/>
+      </w:tblPr>
+      <w:tblGrid>
+        <w:gridCol w:w="4695"/>
+        <w:gridCol w:w="4881"/>
+      </w:tblGrid>
+      <w:tr>
+        <w:tc>
+          <w:tcPr>
+            <w:tcW w:w="4788" w:type="dxa"/>
+          </w:tcPr>
+          <w:p>
+            <w:pPr>
+              <w:jc w:val="center"/>
+            </w:pPr>
+            <w:r>
+              <w:rPr>
+                <w:noProof/>
+              </w:rPr>
+              <w:lastRenderedPageBreak/>
+              <w:drawing>
+                <wp:inline distT="0" distB="0" distL="0" distR="0" wp14:anchorId="658A73C3" wp14:editId="25757838">
+                  <wp:extent cx="2695567" cy="3943350"/>
+                  <wp:effectExtent l="0" t="0" r="0" b="0"/>
+                  <wp:docPr id="2091774745" name="Picture 1"/>
+                  <wp:cNvGraphicFramePr>
+                    <a:graphicFrameLocks xmlns:a="http://schemas.openxmlformats.org/drawingml/2006/main" noChangeAspect="1"/>
+                  </wp:cNvGraphicFramePr>
+                  <a:graphic xmlns:a="http://schemas.openxmlformats.org/drawingml/2006/main">
+                    <a:graphicData uri="http://schemas.openxmlformats.org/drawingml/2006/picture">
+                      <pic:pic xmlns:pic="http://schemas.openxmlformats.org/drawingml/2006/picture">
+                        <pic:nvPicPr>
+                          <pic:cNvPr id="0" name="Picture 1"/>
+                          <pic:cNvPicPr>
+                            <a:picLocks noChangeAspect="1" noChangeArrowheads="1"/>
+                          </pic:cNvPicPr>
+                        </pic:nvPicPr>
+                        <pic:blipFill rotWithShape="1">
+                          <a:blip r:embed="rId9">
+                            <a:extLst>
+                              <a:ext uri="{28A0092B-C50C-407E-A947-70E740481C1C}">
+                                <a14:useLocalDpi xmlns:a14="http://schemas.microsoft.com/office/drawing/2010/main" val="0"/>
+                              </a:ext>
+                            </a:extLst>
+                          </a:blip>
+                          <a:srcRect b="7904"/>
+                          <a:stretch/>
+                        </pic:blipFill>
+                        <pic:spPr bwMode="auto">
+                          <a:xfrm>
+                            <a:off x="0" y="0"/>
+                            <a:ext cx="2696529" cy="3944757"/>
+                          </a:xfrm>
+                          <a:prstGeom prst="rect">
+                            <a:avLst/>
+                          </a:prstGeom>
+                          <a:noFill/>
+                          <a:ln>
+                            <a:noFill/>
+                          </a:ln>
+                          <a:extLst>
+                            <a:ext uri="{53640926-AAD7-44D8-BBD7-CCE9431645EC}">
+                              <a14:shadowObscured xmlns:a14="http://schemas.microsoft.com/office/drawing/2010/main"/>
+                            </a:ext>
+                          </a:extLst>
+                        </pic:spPr>
+                      </pic:pic>
+                    </a:graphicData>
+                  </a:graphic>
+                </wp:inline>
+              </w:drawing>
+            </w:r>
+          </w:p>
+        </w:tc>
+        <w:tc>
+          <w:tcPr>
+            <w:tcW w:w="4788" w:type="dxa"/>
+          </w:tcPr>
+          <w:p>
+            <w:pPr>
+              <w:jc w:val="center"/>
+            </w:pPr>
+            <w:r>
+              <w:rPr>
+                <w:noProof/>
+              </w:rPr>
+              <w:drawing>
+                <wp:inline distT="0" distB="0" distL="0" distR="0" wp14:anchorId="49CAFAF0" wp14:editId="4AB6A0FE">
+                  <wp:extent cx="2962275" cy="1486834"/>
+                  <wp:effectExtent l="0" t="0" r="0" b="0"/>
+                  <wp:docPr id="260577795" name="Picture 1" descr="A screenshot of a computer&#10;&#10;Description automatically generated"/>
+                  <wp:cNvGraphicFramePr>
+                    <a:graphicFrameLocks xmlns:a="http://schemas.openxmlformats.org/drawingml/2006/main" noChangeAspect="1"/>
+                  </wp:cNvGraphicFramePr>
+                  <a:graphic xmlns:a="http://schemas.openxmlformats.org/drawingml/2006/main">
+                    <a:graphicData uri="http://schemas.openxmlformats.org/drawingml/2006/picture">
+                      <pic:pic xmlns:pic="http://schemas.openxmlformats.org/drawingml/2006/picture">
+                        <pic:nvPicPr>
+                          <pic:cNvPr id="260577795" name="Picture 1" descr="A screenshot of a computer&#10;&#10;Description automatically generated"/>
+                          <pic:cNvPicPr/>
+                        </pic:nvPicPr>
+                        <pic:blipFill>
+                          <a:blip r:embed="rId10"/>
+                          <a:stretch>
+                            <a:fillRect/>
+                          </a:stretch>
+                        </pic:blipFill>
+                        <pic:spPr>
+                          <a:xfrm>
+                            <a:off x="0" y="0"/>
+                            <a:ext cx="2968399" cy="1489908"/>
+                          </a:xfrm>
+                          <a:prstGeom prst="rect">
+                            <a:avLst/>
+                          </a:prstGeom>
+                        </pic:spPr>
+                      </pic:pic>
+                    </a:graphicData>
+                  </a:graphic>
+                </wp:inline>
+              </w:drawing>
+            </w:r>
+          </w:p>
+        </w:tc>
+      </w:tr>
+    </w:tbl>
+    <w:p>
+      <w:pPr>
+        <w:jc w:val="both"/>
+      </w:pPr>
+    </w:p>
+    <w:p/>
     <w:p>
       <w:r>
         <w:t>Navigate to the CSIgui root directory</w:t>
@@ -300,12 +1648,7 @@
         <w:t>, either via the command or current folder window.</w:t>
       </w:r>
       <w:r>
-        <w:t xml:space="preserve"> </w:t>
-      </w:r>
-    </w:p>
-    <w:p>
-      <w:r>
-        <w:t>The application will automatically add itself to your search path, enabling global use</w:t>
+        <w:t xml:space="preserve"> The application will automatically add itself to your search path, enabling global use</w:t>
       </w:r>
       <w:r>
         <w:t xml:space="preserve"> in Matlab</w:t>
@@ -330,9 +1673,11 @@
       <w:pPr>
         <w:pStyle w:val="Heading1"/>
       </w:pPr>
-      <w:r>
-        <w:t>Content</w:t>
-      </w:r>
+      <w:bookmarkStart w:id="2" w:name="_Toc188960651"/>
+      <w:r>
+        <w:t>Files</w:t>
+      </w:r>
+      <w:bookmarkEnd w:id="2"/>
     </w:p>
     <w:p>
       <w:r>
@@ -374,10 +1719,12 @@
       <w:pPr>
         <w:pStyle w:val="Heading1"/>
       </w:pPr>
+      <w:bookmarkStart w:id="3" w:name="_Toc188960652"/>
       <w:r>
         <w:lastRenderedPageBreak/>
         <w:t>Load Data</w:t>
       </w:r>
+      <w:bookmarkEnd w:id="3"/>
     </w:p>
     <w:p>
       <w:r>
@@ -527,10 +1874,13 @@
         <w:ind w:firstLine="720"/>
       </w:pPr>
       <w:r>
-        <w:t>*.dcm:</w:t>
-      </w:r>
-      <w:r>
-        <w:tab/>
+        <w:t>*.dcm</w:t>
+      </w:r>
+      <w:r>
+        <w:t>/*.ima</w:t>
+      </w:r>
+      <w:r>
+        <w:t>:</w:t>
       </w:r>
       <w:r>
         <w:tab/>
@@ -604,7 +1954,7 @@
         <w:t>Spectroscopy data stored as two columns</w:t>
       </w:r>
       <w:r>
-        <w:t xml:space="preserve">; </w:t>
+        <w:t xml:space="preserve">, </w:t>
       </w:r>
       <w:r>
         <w:t>the real and imaginary</w:t>
@@ -1880,6 +3230,7 @@
       <w:pPr>
         <w:pStyle w:val="Heading1"/>
       </w:pPr>
+      <w:bookmarkStart w:id="4" w:name="_Toc188960653"/>
       <w:r>
         <w:lastRenderedPageBreak/>
         <w:t xml:space="preserve">Data </w:t>
@@ -1887,6 +3238,7 @@
       <w:r>
         <w:t>Indexing</w:t>
       </w:r>
+      <w:bookmarkEnd w:id="4"/>
     </w:p>
     <w:p>
       <w:r>
@@ -2213,10 +3565,12 @@
       <w:pPr>
         <w:pStyle w:val="Heading1"/>
       </w:pPr>
+      <w:bookmarkStart w:id="5" w:name="_Toc188960654"/>
       <w:r>
         <w:lastRenderedPageBreak/>
         <w:t>Displaying Data</w:t>
       </w:r>
+      <w:bookmarkEnd w:id="5"/>
     </w:p>
     <w:p>
       <w:r>
@@ -2913,9 +4267,11 @@
       <w:pPr>
         <w:pStyle w:val="Heading1"/>
       </w:pPr>
+      <w:bookmarkStart w:id="6" w:name="_Toc188960655"/>
       <w:r>
         <w:t>Processing</w:t>
       </w:r>
+      <w:bookmarkEnd w:id="6"/>
     </w:p>
     <w:p>
       <w:pPr>
@@ -4804,9 +6160,11 @@
       <w:pPr>
         <w:pStyle w:val="Heading1"/>
       </w:pPr>
+      <w:bookmarkStart w:id="7" w:name="_Toc188960656"/>
       <w:r>
         <w:t>Merging Voxels</w:t>
       </w:r>
+      <w:bookmarkEnd w:id="7"/>
     </w:p>
     <w:p>
       <w:r>
@@ -4894,9 +6252,11 @@
       <w:pPr>
         <w:pStyle w:val="Heading1"/>
       </w:pPr>
+      <w:bookmarkStart w:id="8" w:name="_Toc188960657"/>
       <w:r>
         <w:t>View</w:t>
       </w:r>
+      <w:bookmarkEnd w:id="8"/>
     </w:p>
     <w:p>
       <w:pPr>
@@ -4916,9 +6276,11 @@
       <w:pPr>
         <w:pStyle w:val="Heading1"/>
       </w:pPr>
+      <w:bookmarkStart w:id="9" w:name="_Toc188960658"/>
       <w:r>
         <w:t>Exporting Data</w:t>
       </w:r>
+      <w:bookmarkEnd w:id="9"/>
     </w:p>
     <w:p>
       <w:pPr>
@@ -4985,10 +6347,12 @@
       <w:pPr>
         <w:pStyle w:val="Heading1"/>
       </w:pPr>
+      <w:bookmarkStart w:id="10" w:name="_Toc188960659"/>
       <w:r>
         <w:lastRenderedPageBreak/>
         <w:t>Troubleshooting</w:t>
       </w:r>
+      <w:bookmarkEnd w:id="10"/>
     </w:p>
     <w:p>
       <w:r>
@@ -5002,6 +6366,7 @@
       <w:pPr>
         <w:pStyle w:val="Heading1"/>
       </w:pPr>
+      <w:bookmarkStart w:id="11" w:name="_Toc188960660"/>
       <w:r>
         <w:t xml:space="preserve">Future </w:t>
       </w:r>
@@ -5011,10 +6376,17 @@
       <w:r>
         <w:t>s</w:t>
       </w:r>
-    </w:p>
-    <w:p>
-      <w:r>
-        <w:t xml:space="preserve">This is a to-do list and in no way a promise the function will end up in a stable release. Please contact me if you would like a custom function </w:t>
+      <w:bookmarkEnd w:id="11"/>
+    </w:p>
+    <w:p>
+      <w:r>
+        <w:t xml:space="preserve">This is a to-do list and in no way </w:t>
+      </w:r>
+      <w:r>
+        <w:t>promises</w:t>
+      </w:r>
+      <w:r>
+        <w:t xml:space="preserve"> the function will end up in a stable release. Please contact me if you would like a custom function </w:t>
       </w:r>
       <w:r>
         <w:t xml:space="preserve">integrated in the GUI. </w:t>
@@ -5024,9 +6396,11 @@
       <w:pPr>
         <w:pStyle w:val="Heading1"/>
       </w:pPr>
+      <w:bookmarkStart w:id="12" w:name="_Toc188960661"/>
       <w:r>
         <w:t>Contact</w:t>
       </w:r>
+      <w:bookmarkEnd w:id="12"/>
     </w:p>
     <w:p>
       <w:pPr>
@@ -5039,10 +6413,7 @@
         <w:tab/>
       </w:r>
       <w:r>
-        <w:t>Ir.</w:t>
-      </w:r>
-      <w:r>
-        <w:t xml:space="preserve"> Q</w:t>
+        <w:t>Q</w:t>
       </w:r>
       <w:r>
         <w:t>uincy</w:t>
@@ -5051,7 +6422,7 @@
         <w:t xml:space="preserve"> van Houtum</w:t>
       </w:r>
       <w:r>
-        <w:t>, PhD-candidate.</w:t>
+        <w:t>, PhD.</w:t>
       </w:r>
     </w:p>
     <w:p>
@@ -5062,16 +6433,7 @@
         <w:tab/>
       </w:r>
       <w:r>
-        <w:t>University Medical Center Utrecht, Imaging Department, 7</w:t>
-      </w:r>
-      <w:r>
-        <w:t xml:space="preserve"> tesla</w:t>
-      </w:r>
-      <w:r>
-        <w:t xml:space="preserve"> </w:t>
-      </w:r>
-      <w:r>
-        <w:t>(Strategic Pulse).</w:t>
+        <w:t>Erwin L. Hahn Institute, Essen, Germany.</w:t>
       </w:r>
     </w:p>
     <w:p>
@@ -5086,27 +6448,16 @@
       <w:r>
         <w:t xml:space="preserve">Email: </w:t>
       </w:r>
-      <w:r>
-        <w:t>Q.vanHoutum@umcutrec</w:t>
-      </w:r>
-      <w:bookmarkStart w:id="0" w:name="_GoBack"/>
-      <w:bookmarkEnd w:id="0"/>
-      <w:r>
-        <w:t>ht.nl</w:t>
-      </w:r>
-      <w:r>
-        <w:t xml:space="preserve"> | quincyvanhoutum@gmail.com</w:t>
-      </w:r>
-    </w:p>
-    <w:p>
-      <w:pPr>
-        <w:spacing w:after="0"/>
-      </w:pPr>
-      <w:r>
-        <w:t>Phone: +31 (0)88-</w:t>
-      </w:r>
-      <w:r>
-        <w:t>7551386</w:t>
+      <w:hyperlink r:id="rId11" w:history="1">
+        <w:r>
+          <w:rPr>
+            <w:rStyle w:val="Hyperlink"/>
+          </w:rPr>
+          <w:t>quincyvanhoutum@gmail.com</w:t>
+        </w:r>
+      </w:hyperlink>
+      <w:r>
+        <w:t xml:space="preserve"> || Quincy.Houtum@uk-essen.de</w:t>
       </w:r>
     </w:p>
     <w:p/>
@@ -5127,10 +6478,12 @@
       <w:pPr>
         <w:pStyle w:val="Heading1"/>
       </w:pPr>
+      <w:bookmarkStart w:id="13" w:name="_Toc188960662"/>
       <w:r>
         <w:lastRenderedPageBreak/>
         <w:t>License</w:t>
       </w:r>
+      <w:bookmarkEnd w:id="13"/>
     </w:p>
     <w:p>
       <w:pPr>
@@ -29128,7 +30481,7 @@
       </w:pPr>
     </w:p>
     <w:sectPr>
-      <w:headerReference w:type="default" r:id="rId8"/>
+      <w:headerReference w:type="default" r:id="rId12"/>
       <w:pgSz w:w="12240" w:h="15840"/>
       <w:pgMar w:top="1440" w:right="1440" w:bottom="1440" w:left="1440" w:header="708" w:footer="708" w:gutter="0"/>
       <w:cols w:space="708"/>
@@ -29139,7 +30492,7 @@
 </file>
 
 <file path=word/endnotes.xml><?xml version="1.0" encoding="utf-8"?>
-<w:endnotes xmlns:wpc="http://schemas.microsoft.com/office/word/2010/wordprocessingCanvas" xmlns:cx="http://schemas.microsoft.com/office/drawing/2014/chartex" xmlns:cx1="http://schemas.microsoft.com/office/drawing/2015/9/8/chartex" xmlns:cx2="http://schemas.microsoft.com/office/drawing/2015/10/21/chartex" xmlns:cx3="http://schemas.microsoft.com/office/drawing/2016/5/9/chartex" xmlns:cx4="http://schemas.microsoft.com/office/drawing/2016/5/10/chartex" xmlns:cx5="http://schemas.microsoft.com/office/drawing/2016/5/11/chartex" xmlns:cx6="http://schemas.microsoft.com/office/drawing/2016/5/12/chartex" xmlns:cx7="http://schemas.microsoft.com/office/drawing/2016/5/13/chartex" xmlns:cx8="http://schemas.microsoft.com/office/drawing/2016/5/14/chartex" xmlns:mc="http://schemas.openxmlformats.org/markup-compatibility/2006" xmlns:aink="http://schemas.microsoft.com/office/drawing/2016/ink" xmlns:am3d="http://schemas.microsoft.com/office/drawing/2017/model3d" xmlns:o="urn:schemas-microsoft-com:office:office" xmlns:r="http://schemas.openxmlformats.org/officeDocument/2006/relationships" xmlns:m="http://schemas.openxmlformats.org/officeDocument/2006/math" xmlns:v="urn:schemas-microsoft-com:vml" xmlns:wp14="http://schemas.microsoft.com/office/word/2010/wordprocessingDrawing" xmlns:wp="http://schemas.openxmlformats.org/drawingml/2006/wordprocessingDrawing" xmlns:w10="urn:schemas-microsoft-com:office:word" xmlns:w="http://schemas.openxmlformats.org/wordprocessingml/2006/main" xmlns:w14="http://schemas.microsoft.com/office/word/2010/wordml" xmlns:w15="http://schemas.microsoft.com/office/word/2012/wordml" xmlns:w16cid="http://schemas.microsoft.com/office/word/2016/wordml/cid" xmlns:w16se="http://schemas.microsoft.com/office/word/2015/wordml/symex" xmlns:wpg="http://schemas.microsoft.com/office/word/2010/wordprocessingGroup" xmlns:wpi="http://schemas.microsoft.com/office/word/2010/wordprocessingInk" xmlns:wne="http://schemas.microsoft.com/office/word/2006/wordml" xmlns:wps="http://schemas.microsoft.com/office/word/2010/wordprocessingShape" mc:Ignorable="w14 w15 w16se w16cid wp14">
+<w:endnotes xmlns:wpc="http://schemas.microsoft.com/office/word/2010/wordprocessingCanvas" xmlns:cx="http://schemas.microsoft.com/office/drawing/2014/chartex" xmlns:cx1="http://schemas.microsoft.com/office/drawing/2015/9/8/chartex" xmlns:cx2="http://schemas.microsoft.com/office/drawing/2015/10/21/chartex" xmlns:cx3="http://schemas.microsoft.com/office/drawing/2016/5/9/chartex" xmlns:cx4="http://schemas.microsoft.com/office/drawing/2016/5/10/chartex" xmlns:cx5="http://schemas.microsoft.com/office/drawing/2016/5/11/chartex" xmlns:cx6="http://schemas.microsoft.com/office/drawing/2016/5/12/chartex" xmlns:cx7="http://schemas.microsoft.com/office/drawing/2016/5/13/chartex" xmlns:cx8="http://schemas.microsoft.com/office/drawing/2016/5/14/chartex" xmlns:mc="http://schemas.openxmlformats.org/markup-compatibility/2006" xmlns:aink="http://schemas.microsoft.com/office/drawing/2016/ink" xmlns:am3d="http://schemas.microsoft.com/office/drawing/2017/model3d" xmlns:o="urn:schemas-microsoft-com:office:office" xmlns:oel="http://schemas.microsoft.com/office/2019/extlst" xmlns:r="http://schemas.openxmlformats.org/officeDocument/2006/relationships" xmlns:m="http://schemas.openxmlformats.org/officeDocument/2006/math" xmlns:v="urn:schemas-microsoft-com:vml" xmlns:wp14="http://schemas.microsoft.com/office/word/2010/wordprocessingDrawing" xmlns:wp="http://schemas.openxmlformats.org/drawingml/2006/wordprocessingDrawing" xmlns:w10="urn:schemas-microsoft-com:office:word" xmlns:w="http://schemas.openxmlformats.org/wordprocessingml/2006/main" xmlns:w14="http://schemas.microsoft.com/office/word/2010/wordml" xmlns:w15="http://schemas.microsoft.com/office/word/2012/wordml" xmlns:w16cex="http://schemas.microsoft.com/office/word/2018/wordml/cex" xmlns:w16cid="http://schemas.microsoft.com/office/word/2016/wordml/cid" xmlns:w16="http://schemas.microsoft.com/office/word/2018/wordml" xmlns:w16du="http://schemas.microsoft.com/office/word/2023/wordml/word16du" xmlns:w16sdtdh="http://schemas.microsoft.com/office/word/2020/wordml/sdtdatahash" xmlns:w16sdtfl="http://schemas.microsoft.com/office/word/2024/wordml/sdtformatlock" xmlns:w16se="http://schemas.microsoft.com/office/word/2015/wordml/symex" xmlns:wpg="http://schemas.microsoft.com/office/word/2010/wordprocessingGroup" xmlns:wpi="http://schemas.microsoft.com/office/word/2010/wordprocessingInk" xmlns:wne="http://schemas.microsoft.com/office/word/2006/wordml" xmlns:wps="http://schemas.microsoft.com/office/word/2010/wordprocessingShape" mc:Ignorable="w14 w15 w16se w16cid w16 w16cex w16sdtdh w16sdtfl w16du wp14">
   <w:endnote w:type="separator" w:id="-1">
     <w:p>
       <w:pPr>
@@ -29164,7 +30517,7 @@
 </file>
 
 <file path=word/footnotes.xml><?xml version="1.0" encoding="utf-8"?>
-<w:footnotes xmlns:wpc="http://schemas.microsoft.com/office/word/2010/wordprocessingCanvas" xmlns:cx="http://schemas.microsoft.com/office/drawing/2014/chartex" xmlns:cx1="http://schemas.microsoft.com/office/drawing/2015/9/8/chartex" xmlns:cx2="http://schemas.microsoft.com/office/drawing/2015/10/21/chartex" xmlns:cx3="http://schemas.microsoft.com/office/drawing/2016/5/9/chartex" xmlns:cx4="http://schemas.microsoft.com/office/drawing/2016/5/10/chartex" xmlns:cx5="http://schemas.microsoft.com/office/drawing/2016/5/11/chartex" xmlns:cx6="http://schemas.microsoft.com/office/drawing/2016/5/12/chartex" xmlns:cx7="http://schemas.microsoft.com/office/drawing/2016/5/13/chartex" xmlns:cx8="http://schemas.microsoft.com/office/drawing/2016/5/14/chartex" xmlns:mc="http://schemas.openxmlformats.org/markup-compatibility/2006" xmlns:aink="http://schemas.microsoft.com/office/drawing/2016/ink" xmlns:am3d="http://schemas.microsoft.com/office/drawing/2017/model3d" xmlns:o="urn:schemas-microsoft-com:office:office" xmlns:r="http://schemas.openxmlformats.org/officeDocument/2006/relationships" xmlns:m="http://schemas.openxmlformats.org/officeDocument/2006/math" xmlns:v="urn:schemas-microsoft-com:vml" xmlns:wp14="http://schemas.microsoft.com/office/word/2010/wordprocessingDrawing" xmlns:wp="http://schemas.openxmlformats.org/drawingml/2006/wordprocessingDrawing" xmlns:w10="urn:schemas-microsoft-com:office:word" xmlns:w="http://schemas.openxmlformats.org/wordprocessingml/2006/main" xmlns:w14="http://schemas.microsoft.com/office/word/2010/wordml" xmlns:w15="http://schemas.microsoft.com/office/word/2012/wordml" xmlns:w16cid="http://schemas.microsoft.com/office/word/2016/wordml/cid" xmlns:w16se="http://schemas.microsoft.com/office/word/2015/wordml/symex" xmlns:wpg="http://schemas.microsoft.com/office/word/2010/wordprocessingGroup" xmlns:wpi="http://schemas.microsoft.com/office/word/2010/wordprocessingInk" xmlns:wne="http://schemas.microsoft.com/office/word/2006/wordml" xmlns:wps="http://schemas.microsoft.com/office/word/2010/wordprocessingShape" mc:Ignorable="w14 w15 w16se w16cid wp14">
+<w:footnotes xmlns:wpc="http://schemas.microsoft.com/office/word/2010/wordprocessingCanvas" xmlns:cx="http://schemas.microsoft.com/office/drawing/2014/chartex" xmlns:cx1="http://schemas.microsoft.com/office/drawing/2015/9/8/chartex" xmlns:cx2="http://schemas.microsoft.com/office/drawing/2015/10/21/chartex" xmlns:cx3="http://schemas.microsoft.com/office/drawing/2016/5/9/chartex" xmlns:cx4="http://schemas.microsoft.com/office/drawing/2016/5/10/chartex" xmlns:cx5="http://schemas.microsoft.com/office/drawing/2016/5/11/chartex" xmlns:cx6="http://schemas.microsoft.com/office/drawing/2016/5/12/chartex" xmlns:cx7="http://schemas.microsoft.com/office/drawing/2016/5/13/chartex" xmlns:cx8="http://schemas.microsoft.com/office/drawing/2016/5/14/chartex" xmlns:mc="http://schemas.openxmlformats.org/markup-compatibility/2006" xmlns:aink="http://schemas.microsoft.com/office/drawing/2016/ink" xmlns:am3d="http://schemas.microsoft.com/office/drawing/2017/model3d" xmlns:o="urn:schemas-microsoft-com:office:office" xmlns:oel="http://schemas.microsoft.com/office/2019/extlst" xmlns:r="http://schemas.openxmlformats.org/officeDocument/2006/relationships" xmlns:m="http://schemas.openxmlformats.org/officeDocument/2006/math" xmlns:v="urn:schemas-microsoft-com:vml" xmlns:wp14="http://schemas.microsoft.com/office/word/2010/wordprocessingDrawing" xmlns:wp="http://schemas.openxmlformats.org/drawingml/2006/wordprocessingDrawing" xmlns:w10="urn:schemas-microsoft-com:office:word" xmlns:w="http://schemas.openxmlformats.org/wordprocessingml/2006/main" xmlns:w14="http://schemas.microsoft.com/office/word/2010/wordml" xmlns:w15="http://schemas.microsoft.com/office/word/2012/wordml" xmlns:w16cex="http://schemas.microsoft.com/office/word/2018/wordml/cex" xmlns:w16cid="http://schemas.microsoft.com/office/word/2016/wordml/cid" xmlns:w16="http://schemas.microsoft.com/office/word/2018/wordml" xmlns:w16du="http://schemas.microsoft.com/office/word/2023/wordml/word16du" xmlns:w16sdtdh="http://schemas.microsoft.com/office/word/2020/wordml/sdtdatahash" xmlns:w16sdtfl="http://schemas.microsoft.com/office/word/2024/wordml/sdtformatlock" xmlns:w16se="http://schemas.microsoft.com/office/word/2015/wordml/symex" xmlns:wpg="http://schemas.microsoft.com/office/word/2010/wordprocessingGroup" xmlns:wpi="http://schemas.microsoft.com/office/word/2010/wordprocessingInk" xmlns:wne="http://schemas.microsoft.com/office/word/2006/wordml" xmlns:wps="http://schemas.microsoft.com/office/word/2010/wordprocessingShape" mc:Ignorable="w14 w15 w16se w16cid w16 w16cex w16sdtdh w16sdtfl w16du wp14">
   <w:footnote w:type="separator" w:id="-1">
     <w:p>
       <w:pPr>
@@ -29189,13 +30542,22 @@
 </file>
 
 <file path=word/header1.xml><?xml version="1.0" encoding="utf-8"?>
-<w:hdr xmlns:wpc="http://schemas.microsoft.com/office/word/2010/wordprocessingCanvas" xmlns:cx="http://schemas.microsoft.com/office/drawing/2014/chartex" xmlns:cx1="http://schemas.microsoft.com/office/drawing/2015/9/8/chartex" xmlns:cx2="http://schemas.microsoft.com/office/drawing/2015/10/21/chartex" xmlns:cx3="http://schemas.microsoft.com/office/drawing/2016/5/9/chartex" xmlns:cx4="http://schemas.microsoft.com/office/drawing/2016/5/10/chartex" xmlns:cx5="http://schemas.microsoft.com/office/drawing/2016/5/11/chartex" xmlns:cx6="http://schemas.microsoft.com/office/drawing/2016/5/12/chartex" xmlns:cx7="http://schemas.microsoft.com/office/drawing/2016/5/13/chartex" xmlns:cx8="http://schemas.microsoft.com/office/drawing/2016/5/14/chartex" xmlns:mc="http://schemas.openxmlformats.org/markup-compatibility/2006" xmlns:aink="http://schemas.microsoft.com/office/drawing/2016/ink" xmlns:am3d="http://schemas.microsoft.com/office/drawing/2017/model3d" xmlns:o="urn:schemas-microsoft-com:office:office" xmlns:r="http://schemas.openxmlformats.org/officeDocument/2006/relationships" xmlns:m="http://schemas.openxmlformats.org/officeDocument/2006/math" xmlns:v="urn:schemas-microsoft-com:vml" xmlns:wp14="http://schemas.microsoft.com/office/word/2010/wordprocessingDrawing" xmlns:wp="http://schemas.openxmlformats.org/drawingml/2006/wordprocessingDrawing" xmlns:w10="urn:schemas-microsoft-com:office:word" xmlns:w="http://schemas.openxmlformats.org/wordprocessingml/2006/main" xmlns:w14="http://schemas.microsoft.com/office/word/2010/wordml" xmlns:w15="http://schemas.microsoft.com/office/word/2012/wordml" xmlns:w16cid="http://schemas.microsoft.com/office/word/2016/wordml/cid" xmlns:w16se="http://schemas.microsoft.com/office/word/2015/wordml/symex" xmlns:wpg="http://schemas.microsoft.com/office/word/2010/wordprocessingGroup" xmlns:wpi="http://schemas.microsoft.com/office/word/2010/wordprocessingInk" xmlns:wne="http://schemas.microsoft.com/office/word/2006/wordml" xmlns:wps="http://schemas.microsoft.com/office/word/2010/wordprocessingShape" mc:Ignorable="w14 w15 w16se w16cid wp14">
+<w:hdr xmlns:wpc="http://schemas.microsoft.com/office/word/2010/wordprocessingCanvas" xmlns:cx="http://schemas.microsoft.com/office/drawing/2014/chartex" xmlns:cx1="http://schemas.microsoft.com/office/drawing/2015/9/8/chartex" xmlns:cx2="http://schemas.microsoft.com/office/drawing/2015/10/21/chartex" xmlns:cx3="http://schemas.microsoft.com/office/drawing/2016/5/9/chartex" xmlns:cx4="http://schemas.microsoft.com/office/drawing/2016/5/10/chartex" xmlns:cx5="http://schemas.microsoft.com/office/drawing/2016/5/11/chartex" xmlns:cx6="http://schemas.microsoft.com/office/drawing/2016/5/12/chartex" xmlns:cx7="http://schemas.microsoft.com/office/drawing/2016/5/13/chartex" xmlns:cx8="http://schemas.microsoft.com/office/drawing/2016/5/14/chartex" xmlns:mc="http://schemas.openxmlformats.org/markup-compatibility/2006" xmlns:aink="http://schemas.microsoft.com/office/drawing/2016/ink" xmlns:am3d="http://schemas.microsoft.com/office/drawing/2017/model3d" xmlns:o="urn:schemas-microsoft-com:office:office" xmlns:oel="http://schemas.microsoft.com/office/2019/extlst" xmlns:r="http://schemas.openxmlformats.org/officeDocument/2006/relationships" xmlns:m="http://schemas.openxmlformats.org/officeDocument/2006/math" xmlns:v="urn:schemas-microsoft-com:vml" xmlns:wp14="http://schemas.microsoft.com/office/word/2010/wordprocessingDrawing" xmlns:wp="http://schemas.openxmlformats.org/drawingml/2006/wordprocessingDrawing" xmlns:w10="urn:schemas-microsoft-com:office:word" xmlns:w="http://schemas.openxmlformats.org/wordprocessingml/2006/main" xmlns:w14="http://schemas.microsoft.com/office/word/2010/wordml" xmlns:w15="http://schemas.microsoft.com/office/word/2012/wordml" xmlns:w16cex="http://schemas.microsoft.com/office/word/2018/wordml/cex" xmlns:w16cid="http://schemas.microsoft.com/office/word/2016/wordml/cid" xmlns:w16="http://schemas.microsoft.com/office/word/2018/wordml" xmlns:w16du="http://schemas.microsoft.com/office/word/2023/wordml/word16du" xmlns:w16sdtdh="http://schemas.microsoft.com/office/word/2020/wordml/sdtdatahash" xmlns:w16sdtfl="http://schemas.microsoft.com/office/word/2024/wordml/sdtformatlock" xmlns:w16se="http://schemas.microsoft.com/office/word/2015/wordml/symex" xmlns:wpg="http://schemas.microsoft.com/office/word/2010/wordprocessingGroup" xmlns:wpi="http://schemas.microsoft.com/office/word/2010/wordprocessingInk" xmlns:wne="http://schemas.microsoft.com/office/word/2006/wordml" xmlns:wps="http://schemas.microsoft.com/office/word/2010/wordprocessingShape" mc:Ignorable="w14 w15 w16se w16cid w16 w16cex w16sdtdh w16sdtfl w16du wp14">
   <w:p>
     <w:pPr>
       <w:pStyle w:val="Header"/>
     </w:pPr>
     <w:r>
-      <w:t>2019/04</w:t>
+      <w:t>20</w:t>
+    </w:r>
+    <w:r>
+      <w:t>25</w:t>
+    </w:r>
+    <w:r>
+      <w:t>/0</w:t>
+    </w:r>
+    <w:r>
+      <w:t>1</w:t>
     </w:r>
     <w:r>
       <w:tab/>
@@ -29222,7 +30584,7 @@
 </file>
 
 <file path=word/numbering.xml><?xml version="1.0" encoding="utf-8"?>
-<w:numbering xmlns:wpc="http://schemas.microsoft.com/office/word/2010/wordprocessingCanvas" xmlns:cx="http://schemas.microsoft.com/office/drawing/2014/chartex" xmlns:cx1="http://schemas.microsoft.com/office/drawing/2015/9/8/chartex" xmlns:cx2="http://schemas.microsoft.com/office/drawing/2015/10/21/chartex" xmlns:cx3="http://schemas.microsoft.com/office/drawing/2016/5/9/chartex" xmlns:cx4="http://schemas.microsoft.com/office/drawing/2016/5/10/chartex" xmlns:cx5="http://schemas.microsoft.com/office/drawing/2016/5/11/chartex" xmlns:cx6="http://schemas.microsoft.com/office/drawing/2016/5/12/chartex" xmlns:cx7="http://schemas.microsoft.com/office/drawing/2016/5/13/chartex" xmlns:cx8="http://schemas.microsoft.com/office/drawing/2016/5/14/chartex" xmlns:mc="http://schemas.openxmlformats.org/markup-compatibility/2006" xmlns:aink="http://schemas.microsoft.com/office/drawing/2016/ink" xmlns:am3d="http://schemas.microsoft.com/office/drawing/2017/model3d" xmlns:o="urn:schemas-microsoft-com:office:office" xmlns:r="http://schemas.openxmlformats.org/officeDocument/2006/relationships" xmlns:m="http://schemas.openxmlformats.org/officeDocument/2006/math" xmlns:v="urn:schemas-microsoft-com:vml" xmlns:wp14="http://schemas.microsoft.com/office/word/2010/wordprocessingDrawing" xmlns:wp="http://schemas.openxmlformats.org/drawingml/2006/wordprocessingDrawing" xmlns:w10="urn:schemas-microsoft-com:office:word" xmlns:w="http://schemas.openxmlformats.org/wordprocessingml/2006/main" xmlns:w14="http://schemas.microsoft.com/office/word/2010/wordml" xmlns:w15="http://schemas.microsoft.com/office/word/2012/wordml" xmlns:w16cid="http://schemas.microsoft.com/office/word/2016/wordml/cid" xmlns:w16se="http://schemas.microsoft.com/office/word/2015/wordml/symex" xmlns:wpg="http://schemas.microsoft.com/office/word/2010/wordprocessingGroup" xmlns:wpi="http://schemas.microsoft.com/office/word/2010/wordprocessingInk" xmlns:wne="http://schemas.microsoft.com/office/word/2006/wordml" xmlns:wps="http://schemas.microsoft.com/office/word/2010/wordprocessingShape" mc:Ignorable="w14 w15 w16se w16cid wp14">
+<w:numbering xmlns:wpc="http://schemas.microsoft.com/office/word/2010/wordprocessingCanvas" xmlns:cx="http://schemas.microsoft.com/office/drawing/2014/chartex" xmlns:cx1="http://schemas.microsoft.com/office/drawing/2015/9/8/chartex" xmlns:cx2="http://schemas.microsoft.com/office/drawing/2015/10/21/chartex" xmlns:cx3="http://schemas.microsoft.com/office/drawing/2016/5/9/chartex" xmlns:cx4="http://schemas.microsoft.com/office/drawing/2016/5/10/chartex" xmlns:cx5="http://schemas.microsoft.com/office/drawing/2016/5/11/chartex" xmlns:cx6="http://schemas.microsoft.com/office/drawing/2016/5/12/chartex" xmlns:cx7="http://schemas.microsoft.com/office/drawing/2016/5/13/chartex" xmlns:cx8="http://schemas.microsoft.com/office/drawing/2016/5/14/chartex" xmlns:mc="http://schemas.openxmlformats.org/markup-compatibility/2006" xmlns:aink="http://schemas.microsoft.com/office/drawing/2016/ink" xmlns:am3d="http://schemas.microsoft.com/office/drawing/2017/model3d" xmlns:o="urn:schemas-microsoft-com:office:office" xmlns:oel="http://schemas.microsoft.com/office/2019/extlst" xmlns:r="http://schemas.openxmlformats.org/officeDocument/2006/relationships" xmlns:m="http://schemas.openxmlformats.org/officeDocument/2006/math" xmlns:v="urn:schemas-microsoft-com:vml" xmlns:wp14="http://schemas.microsoft.com/office/word/2010/wordprocessingDrawing" xmlns:wp="http://schemas.openxmlformats.org/drawingml/2006/wordprocessingDrawing" xmlns:w10="urn:schemas-microsoft-com:office:word" xmlns:w="http://schemas.openxmlformats.org/wordprocessingml/2006/main" xmlns:w14="http://schemas.microsoft.com/office/word/2010/wordml" xmlns:w15="http://schemas.microsoft.com/office/word/2012/wordml" xmlns:w16cex="http://schemas.microsoft.com/office/word/2018/wordml/cex" xmlns:w16cid="http://schemas.microsoft.com/office/word/2016/wordml/cid" xmlns:w16="http://schemas.microsoft.com/office/word/2018/wordml" xmlns:w16du="http://schemas.microsoft.com/office/word/2023/wordml/word16du" xmlns:w16sdtdh="http://schemas.microsoft.com/office/word/2020/wordml/sdtdatahash" xmlns:w16sdtfl="http://schemas.microsoft.com/office/word/2024/wordml/sdtformatlock" xmlns:w16se="http://schemas.microsoft.com/office/word/2015/wordml/symex" xmlns:wpg="http://schemas.microsoft.com/office/word/2010/wordprocessingGroup" xmlns:wpi="http://schemas.microsoft.com/office/word/2010/wordprocessingInk" xmlns:wne="http://schemas.microsoft.com/office/word/2006/wordml" xmlns:wps="http://schemas.microsoft.com/office/word/2010/wordprocessingShape" mc:Ignorable="w14 w15 w16se w16cid w16 w16cex w16sdtdh w16sdtfl w16du wp14">
   <w:abstractNum w:abstractNumId="0" w15:restartNumberingAfterBreak="0">
     <w:nsid w:val="01247D1B"/>
     <w:multiLevelType w:val="hybridMultilevel"/>
@@ -30517,53 +31879,53 @@
       </w:pPr>
     </w:lvl>
   </w:abstractNum>
-  <w:num w:numId="1">
+  <w:num w:numId="1" w16cid:durableId="1719745173">
     <w:abstractNumId w:val="8"/>
   </w:num>
-  <w:num w:numId="2">
+  <w:num w:numId="2" w16cid:durableId="1306395627">
     <w:abstractNumId w:val="5"/>
   </w:num>
-  <w:num w:numId="3">
+  <w:num w:numId="3" w16cid:durableId="437216485">
     <w:abstractNumId w:val="10"/>
   </w:num>
-  <w:num w:numId="4">
+  <w:num w:numId="4" w16cid:durableId="1917931543">
     <w:abstractNumId w:val="4"/>
   </w:num>
-  <w:num w:numId="5">
+  <w:num w:numId="5" w16cid:durableId="1263562196">
     <w:abstractNumId w:val="6"/>
   </w:num>
-  <w:num w:numId="6">
+  <w:num w:numId="6" w16cid:durableId="77140613">
     <w:abstractNumId w:val="11"/>
   </w:num>
-  <w:num w:numId="7">
+  <w:num w:numId="7" w16cid:durableId="148835140">
     <w:abstractNumId w:val="12"/>
   </w:num>
-  <w:num w:numId="8">
+  <w:num w:numId="8" w16cid:durableId="443813184">
     <w:abstractNumId w:val="2"/>
   </w:num>
-  <w:num w:numId="9">
+  <w:num w:numId="9" w16cid:durableId="246547404">
     <w:abstractNumId w:val="3"/>
   </w:num>
-  <w:num w:numId="10">
+  <w:num w:numId="10" w16cid:durableId="609432134">
     <w:abstractNumId w:val="7"/>
   </w:num>
-  <w:num w:numId="11">
+  <w:num w:numId="11" w16cid:durableId="1079792126">
     <w:abstractNumId w:val="1"/>
   </w:num>
-  <w:num w:numId="12">
+  <w:num w:numId="12" w16cid:durableId="714617798">
     <w:abstractNumId w:val="13"/>
   </w:num>
-  <w:num w:numId="13">
+  <w:num w:numId="13" w16cid:durableId="740912978">
     <w:abstractNumId w:val="9"/>
   </w:num>
-  <w:num w:numId="14">
+  <w:num w:numId="14" w16cid:durableId="1947810340">
     <w:abstractNumId w:val="0"/>
   </w:num>
 </w:numbering>
 </file>
 
 <file path=word/styles.xml><?xml version="1.0" encoding="utf-8"?>
-<w:styles xmlns:mc="http://schemas.openxmlformats.org/markup-compatibility/2006" xmlns:r="http://schemas.openxmlformats.org/officeDocument/2006/relationships" xmlns:w="http://schemas.openxmlformats.org/wordprocessingml/2006/main" xmlns:w14="http://schemas.microsoft.com/office/word/2010/wordml" xmlns:w15="http://schemas.microsoft.com/office/word/2012/wordml" xmlns:w16cid="http://schemas.microsoft.com/office/word/2016/wordml/cid" xmlns:w16se="http://schemas.microsoft.com/office/word/2015/wordml/symex" mc:Ignorable="w14 w15 w16se w16cid">
+<w:styles xmlns:mc="http://schemas.openxmlformats.org/markup-compatibility/2006" xmlns:r="http://schemas.openxmlformats.org/officeDocument/2006/relationships" xmlns:w="http://schemas.openxmlformats.org/wordprocessingml/2006/main" xmlns:w14="http://schemas.microsoft.com/office/word/2010/wordml" xmlns:w15="http://schemas.microsoft.com/office/word/2012/wordml" xmlns:w16cex="http://schemas.microsoft.com/office/word/2018/wordml/cex" xmlns:w16cid="http://schemas.microsoft.com/office/word/2016/wordml/cid" xmlns:w16="http://schemas.microsoft.com/office/word/2018/wordml" xmlns:w16du="http://schemas.microsoft.com/office/word/2023/wordml/word16du" xmlns:w16sdtdh="http://schemas.microsoft.com/office/word/2020/wordml/sdtdatahash" xmlns:w16sdtfl="http://schemas.microsoft.com/office/word/2024/wordml/sdtformatlock" xmlns:w16se="http://schemas.microsoft.com/office/word/2015/wordml/symex" mc:Ignorable="w14 w15 w16se w16cid w16 w16cex w16sdtdh w16sdtfl w16du">
   <w:docDefaults>
     <w:rPrDefault>
       <w:rPr>
@@ -31424,6 +32786,49 @@
       <w:szCs w:val="20"/>
     </w:rPr>
   </w:style>
+  <w:style w:type="table" w:styleId="TableGrid">
+    <w:name w:val="Table Grid"/>
+    <w:basedOn w:val="TableNormal"/>
+    <w:uiPriority w:val="39"/>
+    <w:rsid w:val="00CB080F"/>
+    <w:pPr>
+      <w:spacing w:after="0" w:line="240" w:lineRule="auto"/>
+    </w:pPr>
+    <w:tblPr>
+      <w:tblBorders>
+        <w:top w:val="single" w:sz="4" w:space="0" w:color="auto"/>
+        <w:left w:val="single" w:sz="4" w:space="0" w:color="auto"/>
+        <w:bottom w:val="single" w:sz="4" w:space="0" w:color="auto"/>
+        <w:right w:val="single" w:sz="4" w:space="0" w:color="auto"/>
+        <w:insideH w:val="single" w:sz="4" w:space="0" w:color="auto"/>
+        <w:insideV w:val="single" w:sz="4" w:space="0" w:color="auto"/>
+      </w:tblBorders>
+    </w:tblPr>
+  </w:style>
+  <w:style w:type="paragraph" w:styleId="TOCHeading">
+    <w:name w:val="TOC Heading"/>
+    <w:basedOn w:val="Heading1"/>
+    <w:next w:val="Normal"/>
+    <w:uiPriority w:val="39"/>
+    <w:unhideWhenUsed/>
+    <w:qFormat/>
+    <w:rsid w:val="0002297D"/>
+    <w:pPr>
+      <w:outlineLvl w:val="9"/>
+    </w:pPr>
+  </w:style>
+  <w:style w:type="paragraph" w:styleId="TOC1">
+    <w:name w:val="toc 1"/>
+    <w:basedOn w:val="Normal"/>
+    <w:next w:val="Normal"/>
+    <w:autoRedefine/>
+    <w:uiPriority w:val="39"/>
+    <w:unhideWhenUsed/>
+    <w:rsid w:val="0002297D"/>
+    <w:pPr>
+      <w:spacing w:after="100"/>
+    </w:pPr>
+  </w:style>
 </w:styles>
 </file>
 

</xml_diff>